<commit_message>
Se ha realizado el apartado 3.2
</commit_message>
<xml_diff>
--- a/TG1_JoséDanielNavarroSierra.docx
+++ b/TG1_JoséDanielNavarroSierra.docx
@@ -48,7 +48,7 @@
           <w:r>
             <w:fldChar w:fldCharType="separate"/>
           </w:r>
-          <w:hyperlink w:anchor="_Toc508912648" w:history="1">
+          <w:hyperlink w:anchor="_Toc508913315" w:history="1">
             <w:r>
               <w:rPr>
                 <w:rStyle w:val="Hipervnculo"/>
@@ -75,7 +75,7 @@
                 <w:noProof/>
                 <w:webHidden/>
               </w:rPr>
-              <w:instrText xml:space="preserve"> PAGEREF _Toc508912648 \h </w:instrText>
+              <w:instrText xml:space="preserve"> PAGEREF _Toc508913315 \h </w:instrText>
             </w:r>
             <w:r>
               <w:rPr>
@@ -118,7 +118,7 @@
               <w:lang w:eastAsia="es-ES"/>
             </w:rPr>
           </w:pPr>
-          <w:hyperlink w:anchor="_Toc508912649" w:history="1">
+          <w:hyperlink w:anchor="_Toc508913316" w:history="1">
             <w:r>
               <w:rPr>
                 <w:rStyle w:val="Hipervnculo"/>
@@ -145,7 +145,7 @@
                 <w:noProof/>
                 <w:webHidden/>
               </w:rPr>
-              <w:instrText xml:space="preserve"> PAGEREF _Toc508912649 \h </w:instrText>
+              <w:instrText xml:space="preserve"> PAGEREF _Toc508913316 \h </w:instrText>
             </w:r>
             <w:r>
               <w:rPr>
@@ -188,7 +188,7 @@
               <w:lang w:eastAsia="es-ES"/>
             </w:rPr>
           </w:pPr>
-          <w:hyperlink w:anchor="_Toc508912650" w:history="1">
+          <w:hyperlink w:anchor="_Toc508913317" w:history="1">
             <w:r>
               <w:rPr>
                 <w:rStyle w:val="Hipervnculo"/>
@@ -215,7 +215,7 @@
                 <w:noProof/>
                 <w:webHidden/>
               </w:rPr>
-              <w:instrText xml:space="preserve"> PAGEREF _Toc508912650 \h </w:instrText>
+              <w:instrText xml:space="preserve"> PAGEREF _Toc508913317 \h </w:instrText>
             </w:r>
             <w:r>
               <w:rPr>
@@ -258,7 +258,7 @@
               <w:lang w:eastAsia="es-ES"/>
             </w:rPr>
           </w:pPr>
-          <w:hyperlink w:anchor="_Toc508912651" w:history="1">
+          <w:hyperlink w:anchor="_Toc508913318" w:history="1">
             <w:r>
               <w:rPr>
                 <w:rStyle w:val="Hipervnculo"/>
@@ -285,7 +285,7 @@
                 <w:noProof/>
                 <w:webHidden/>
               </w:rPr>
-              <w:instrText xml:space="preserve"> PAGEREF _Toc508912651 \h </w:instrText>
+              <w:instrText xml:space="preserve"> PAGEREF _Toc508913318 \h </w:instrText>
             </w:r>
             <w:r>
               <w:rPr>
@@ -328,7 +328,7 @@
               <w:lang w:eastAsia="es-ES"/>
             </w:rPr>
           </w:pPr>
-          <w:hyperlink w:anchor="_Toc508912652" w:history="1">
+          <w:hyperlink w:anchor="_Toc508913319" w:history="1">
             <w:r>
               <w:rPr>
                 <w:rStyle w:val="Hipervnculo"/>
@@ -355,7 +355,7 @@
                 <w:noProof/>
                 <w:webHidden/>
               </w:rPr>
-              <w:instrText xml:space="preserve"> PAGEREF _Toc508912652 \h </w:instrText>
+              <w:instrText xml:space="preserve"> PAGEREF _Toc508913319 \h </w:instrText>
             </w:r>
             <w:r>
               <w:rPr>
@@ -398,7 +398,7 @@
               <w:lang w:eastAsia="es-ES"/>
             </w:rPr>
           </w:pPr>
-          <w:hyperlink w:anchor="_Toc508912653" w:history="1">
+          <w:hyperlink w:anchor="_Toc508913320" w:history="1">
             <w:r>
               <w:rPr>
                 <w:rStyle w:val="Hipervnculo"/>
@@ -425,7 +425,7 @@
                 <w:noProof/>
                 <w:webHidden/>
               </w:rPr>
-              <w:instrText xml:space="preserve"> PAGEREF _Toc508912653 \h </w:instrText>
+              <w:instrText xml:space="preserve"> PAGEREF _Toc508913320 \h </w:instrText>
             </w:r>
             <w:r>
               <w:rPr>
@@ -468,7 +468,7 @@
               <w:lang w:eastAsia="es-ES"/>
             </w:rPr>
           </w:pPr>
-          <w:hyperlink w:anchor="_Toc508912654" w:history="1">
+          <w:hyperlink w:anchor="_Toc508913321" w:history="1">
             <w:r>
               <w:rPr>
                 <w:rStyle w:val="Hipervnculo"/>
@@ -495,7 +495,7 @@
                 <w:noProof/>
                 <w:webHidden/>
               </w:rPr>
-              <w:instrText xml:space="preserve"> PAGEREF _Toc508912654 \h </w:instrText>
+              <w:instrText xml:space="preserve"> PAGEREF _Toc508913321 \h </w:instrText>
             </w:r>
             <w:r>
               <w:rPr>
@@ -538,7 +538,7 @@
               <w:lang w:eastAsia="es-ES"/>
             </w:rPr>
           </w:pPr>
-          <w:hyperlink w:anchor="_Toc508912655" w:history="1">
+          <w:hyperlink w:anchor="_Toc508913322" w:history="1">
             <w:r>
               <w:rPr>
                 <w:rStyle w:val="Hipervnculo"/>
@@ -565,7 +565,7 @@
                 <w:noProof/>
                 <w:webHidden/>
               </w:rPr>
-              <w:instrText xml:space="preserve"> PAGEREF _Toc508912655 \h </w:instrText>
+              <w:instrText xml:space="preserve"> PAGEREF _Toc508913322 \h </w:instrText>
             </w:r>
             <w:r>
               <w:rPr>
@@ -608,7 +608,7 @@
               <w:lang w:eastAsia="es-ES"/>
             </w:rPr>
           </w:pPr>
-          <w:hyperlink w:anchor="_Toc508912656" w:history="1">
+          <w:hyperlink w:anchor="_Toc508913323" w:history="1">
             <w:r>
               <w:rPr>
                 <w:rStyle w:val="Hipervnculo"/>
@@ -635,7 +635,7 @@
                 <w:noProof/>
                 <w:webHidden/>
               </w:rPr>
-              <w:instrText xml:space="preserve"> PAGEREF _Toc508912656 \h </w:instrText>
+              <w:instrText xml:space="preserve"> PAGEREF _Toc508913323 \h </w:instrText>
             </w:r>
             <w:r>
               <w:rPr>
@@ -678,7 +678,7 @@
               <w:lang w:eastAsia="es-ES"/>
             </w:rPr>
           </w:pPr>
-          <w:hyperlink w:anchor="_Toc508912657" w:history="1">
+          <w:hyperlink w:anchor="_Toc508913324" w:history="1">
             <w:r>
               <w:rPr>
                 <w:rStyle w:val="Hipervnculo"/>
@@ -705,7 +705,7 @@
                 <w:noProof/>
                 <w:webHidden/>
               </w:rPr>
-              <w:instrText xml:space="preserve"> PAGEREF _Toc508912657 \h </w:instrText>
+              <w:instrText xml:space="preserve"> PAGEREF _Toc508913324 \h </w:instrText>
             </w:r>
             <w:r>
               <w:rPr>
@@ -748,13 +748,13 @@
               <w:lang w:eastAsia="es-ES"/>
             </w:rPr>
           </w:pPr>
-          <w:hyperlink w:anchor="_Toc508912658" w:history="1">
+          <w:hyperlink w:anchor="_Toc508913325" w:history="1">
             <w:r>
               <w:rPr>
                 <w:rStyle w:val="Hipervnculo"/>
                 <w:noProof/>
               </w:rPr>
-              <w:t>3.2 Fuentes sobre la tecnología específica A</w:t>
+              <w:t>3.2 Fuentes sobre ChartJS</w:t>
             </w:r>
             <w:r>
               <w:rPr>
@@ -775,7 +775,7 @@
                 <w:noProof/>
                 <w:webHidden/>
               </w:rPr>
-              <w:instrText xml:space="preserve"> PAGEREF _Toc508912658 \h </w:instrText>
+              <w:instrText xml:space="preserve"> PAGEREF _Toc508913325 \h </w:instrText>
             </w:r>
             <w:r>
               <w:rPr>
@@ -795,7 +795,7 @@
                 <w:noProof/>
                 <w:webHidden/>
               </w:rPr>
-              <w:t>5</w:t>
+              <w:t>4</w:t>
             </w:r>
             <w:r>
               <w:rPr>
@@ -818,13 +818,13 @@
               <w:lang w:eastAsia="es-ES"/>
             </w:rPr>
           </w:pPr>
-          <w:hyperlink w:anchor="_Toc508912659" w:history="1">
+          <w:hyperlink w:anchor="_Toc508913326" w:history="1">
             <w:r>
               <w:rPr>
                 <w:rStyle w:val="Hipervnculo"/>
                 <w:noProof/>
               </w:rPr>
-              <w:t>3.2.1 Fuente de información 1 sobre la tecnología específica A</w:t>
+              <w:t>3.2.1 Fuente de información 1 sobre ChartJS</w:t>
             </w:r>
             <w:r>
               <w:rPr>
@@ -845,7 +845,7 @@
                 <w:noProof/>
                 <w:webHidden/>
               </w:rPr>
-              <w:instrText xml:space="preserve"> PAGEREF _Toc508912659 \h </w:instrText>
+              <w:instrText xml:space="preserve"> PAGEREF _Toc508913326 \h </w:instrText>
             </w:r>
             <w:r>
               <w:rPr>
@@ -865,7 +865,7 @@
                 <w:noProof/>
                 <w:webHidden/>
               </w:rPr>
-              <w:t>5</w:t>
+              <w:t>4</w:t>
             </w:r>
             <w:r>
               <w:rPr>
@@ -888,13 +888,13 @@
               <w:lang w:eastAsia="es-ES"/>
             </w:rPr>
           </w:pPr>
-          <w:hyperlink w:anchor="_Toc508912660" w:history="1">
+          <w:hyperlink w:anchor="_Toc508913327" w:history="1">
             <w:r>
               <w:rPr>
                 <w:rStyle w:val="Hipervnculo"/>
                 <w:noProof/>
               </w:rPr>
-              <w:t>3.2.2 Fuente de información 2 sobre la tecnología específica A</w:t>
+              <w:t>3.2.2 Fuente de información 2 sobre ChartJS</w:t>
             </w:r>
             <w:r>
               <w:rPr>
@@ -915,7 +915,7 @@
                 <w:noProof/>
                 <w:webHidden/>
               </w:rPr>
-              <w:instrText xml:space="preserve"> PAGEREF _Toc508912660 \h </w:instrText>
+              <w:instrText xml:space="preserve"> PAGEREF _Toc508913327 \h </w:instrText>
             </w:r>
             <w:r>
               <w:rPr>
@@ -958,13 +958,27 @@
               <w:lang w:eastAsia="es-ES"/>
             </w:rPr>
           </w:pPr>
-          <w:hyperlink w:anchor="_Toc508912661" w:history="1">
+          <w:hyperlink w:anchor="_Toc508913328" w:history="1">
             <w:r>
               <w:rPr>
                 <w:rStyle w:val="Hipervnculo"/>
                 <w:noProof/>
               </w:rPr>
-              <w:t>3.2.n Fuente de información n sobre la tecnología específica A</w:t>
+              <w:t xml:space="preserve">3.2.3 Fuente de información 3 </w:t>
+            </w:r>
+            <w:r>
+              <w:rPr>
+                <w:rStyle w:val="Hipervnculo"/>
+                <w:noProof/>
+              </w:rPr>
+              <w:t>s</w:t>
+            </w:r>
+            <w:r>
+              <w:rPr>
+                <w:rStyle w:val="Hipervnculo"/>
+                <w:noProof/>
+              </w:rPr>
+              <w:t>obre ChartJS</w:t>
             </w:r>
             <w:r>
               <w:rPr>
@@ -985,7 +999,7 @@
                 <w:noProof/>
                 <w:webHidden/>
               </w:rPr>
-              <w:instrText xml:space="preserve"> PAGEREF _Toc508912661 \h </w:instrText>
+              <w:instrText xml:space="preserve"> PAGEREF _Toc508913328 \h </w:instrText>
             </w:r>
             <w:r>
               <w:rPr>
@@ -1028,7 +1042,7 @@
               <w:lang w:eastAsia="es-ES"/>
             </w:rPr>
           </w:pPr>
-          <w:hyperlink w:anchor="_Toc508912662" w:history="1">
+          <w:hyperlink w:anchor="_Toc508913329" w:history="1">
             <w:r>
               <w:rPr>
                 <w:rStyle w:val="Hipervnculo"/>
@@ -1055,7 +1069,7 @@
                 <w:noProof/>
                 <w:webHidden/>
               </w:rPr>
-              <w:instrText xml:space="preserve"> PAGEREF _Toc508912662 \h </w:instrText>
+              <w:instrText xml:space="preserve"> PAGEREF _Toc508913329 \h </w:instrText>
             </w:r>
             <w:r>
               <w:rPr>
@@ -1098,7 +1112,7 @@
               <w:lang w:eastAsia="es-ES"/>
             </w:rPr>
           </w:pPr>
-          <w:hyperlink w:anchor="_Toc508912663" w:history="1">
+          <w:hyperlink w:anchor="_Toc508913330" w:history="1">
             <w:r>
               <w:rPr>
                 <w:rStyle w:val="Hipervnculo"/>
@@ -1125,7 +1139,7 @@
                 <w:noProof/>
                 <w:webHidden/>
               </w:rPr>
-              <w:instrText xml:space="preserve"> PAGEREF _Toc508912663 \h </w:instrText>
+              <w:instrText xml:space="preserve"> PAGEREF _Toc508913330 \h </w:instrText>
             </w:r>
             <w:r>
               <w:rPr>
@@ -1168,7 +1182,7 @@
               <w:lang w:eastAsia="es-ES"/>
             </w:rPr>
           </w:pPr>
-          <w:hyperlink w:anchor="_Toc508912664" w:history="1">
+          <w:hyperlink w:anchor="_Toc508913331" w:history="1">
             <w:r>
               <w:rPr>
                 <w:rStyle w:val="Hipervnculo"/>
@@ -1195,7 +1209,7 @@
                 <w:noProof/>
                 <w:webHidden/>
               </w:rPr>
-              <w:instrText xml:space="preserve"> PAGEREF _Toc508912664 \h </w:instrText>
+              <w:instrText xml:space="preserve"> PAGEREF _Toc508913331 \h </w:instrText>
             </w:r>
             <w:r>
               <w:rPr>
@@ -1238,7 +1252,7 @@
               <w:lang w:eastAsia="es-ES"/>
             </w:rPr>
           </w:pPr>
-          <w:hyperlink w:anchor="_Toc508912665" w:history="1">
+          <w:hyperlink w:anchor="_Toc508913332" w:history="1">
             <w:r>
               <w:rPr>
                 <w:rStyle w:val="Hipervnculo"/>
@@ -1265,7 +1279,7 @@
                 <w:noProof/>
                 <w:webHidden/>
               </w:rPr>
-              <w:instrText xml:space="preserve"> PAGEREF _Toc508912665 \h </w:instrText>
+              <w:instrText xml:space="preserve"> PAGEREF _Toc508913332 \h </w:instrText>
             </w:r>
             <w:r>
               <w:rPr>
@@ -1308,7 +1322,7 @@
               <w:lang w:eastAsia="es-ES"/>
             </w:rPr>
           </w:pPr>
-          <w:hyperlink w:anchor="_Toc508912666" w:history="1">
+          <w:hyperlink w:anchor="_Toc508913333" w:history="1">
             <w:r>
               <w:rPr>
                 <w:rStyle w:val="Hipervnculo"/>
@@ -1335,7 +1349,7 @@
                 <w:noProof/>
                 <w:webHidden/>
               </w:rPr>
-              <w:instrText xml:space="preserve"> PAGEREF _Toc508912666 \h </w:instrText>
+              <w:instrText xml:space="preserve"> PAGEREF _Toc508913333 \h </w:instrText>
             </w:r>
             <w:r>
               <w:rPr>
@@ -1355,7 +1369,7 @@
                 <w:noProof/>
                 <w:webHidden/>
               </w:rPr>
-              <w:t>5</w:t>
+              <w:t>6</w:t>
             </w:r>
             <w:r>
               <w:rPr>
@@ -1378,7 +1392,7 @@
               <w:lang w:eastAsia="es-ES"/>
             </w:rPr>
           </w:pPr>
-          <w:hyperlink w:anchor="_Toc508912667" w:history="1">
+          <w:hyperlink w:anchor="_Toc508913334" w:history="1">
             <w:r>
               <w:rPr>
                 <w:rStyle w:val="Hipervnculo"/>
@@ -1405,7 +1419,7 @@
                 <w:noProof/>
                 <w:webHidden/>
               </w:rPr>
-              <w:instrText xml:space="preserve"> PAGEREF _Toc508912667 \h </w:instrText>
+              <w:instrText xml:space="preserve"> PAGEREF _Toc508913334 \h </w:instrText>
             </w:r>
             <w:r>
               <w:rPr>
@@ -1425,7 +1439,7 @@
                 <w:noProof/>
                 <w:webHidden/>
               </w:rPr>
-              <w:t>5</w:t>
+              <w:t>6</w:t>
             </w:r>
             <w:r>
               <w:rPr>
@@ -1448,7 +1462,7 @@
               <w:lang w:eastAsia="es-ES"/>
             </w:rPr>
           </w:pPr>
-          <w:hyperlink w:anchor="_Toc508912668" w:history="1">
+          <w:hyperlink w:anchor="_Toc508913335" w:history="1">
             <w:r>
               <w:rPr>
                 <w:rStyle w:val="Hipervnculo"/>
@@ -1475,7 +1489,7 @@
                 <w:noProof/>
                 <w:webHidden/>
               </w:rPr>
-              <w:instrText xml:space="preserve"> PAGEREF _Toc508912668 \h </w:instrText>
+              <w:instrText xml:space="preserve"> PAGEREF _Toc508913335 \h </w:instrText>
             </w:r>
             <w:r>
               <w:rPr>
@@ -1495,7 +1509,7 @@
                 <w:noProof/>
                 <w:webHidden/>
               </w:rPr>
-              <w:t>5</w:t>
+              <w:t>6</w:t>
             </w:r>
             <w:r>
               <w:rPr>
@@ -1518,7 +1532,7 @@
               <w:lang w:eastAsia="es-ES"/>
             </w:rPr>
           </w:pPr>
-          <w:hyperlink w:anchor="_Toc508912669" w:history="1">
+          <w:hyperlink w:anchor="_Toc508913336" w:history="1">
             <w:r>
               <w:rPr>
                 <w:rStyle w:val="Hipervnculo"/>
@@ -1545,7 +1559,7 @@
                 <w:noProof/>
                 <w:webHidden/>
               </w:rPr>
-              <w:instrText xml:space="preserve"> PAGEREF _Toc508912669 \h </w:instrText>
+              <w:instrText xml:space="preserve"> PAGEREF _Toc508913336 \h </w:instrText>
             </w:r>
             <w:r>
               <w:rPr>
@@ -1565,7 +1579,7 @@
                 <w:noProof/>
                 <w:webHidden/>
               </w:rPr>
-              <w:t>5</w:t>
+              <w:t>6</w:t>
             </w:r>
             <w:r>
               <w:rPr>
@@ -1588,7 +1602,7 @@
               <w:lang w:eastAsia="es-ES"/>
             </w:rPr>
           </w:pPr>
-          <w:hyperlink w:anchor="_Toc508912670" w:history="1">
+          <w:hyperlink w:anchor="_Toc508913337" w:history="1">
             <w:r>
               <w:rPr>
                 <w:rStyle w:val="Hipervnculo"/>
@@ -1615,7 +1629,7 @@
                 <w:noProof/>
                 <w:webHidden/>
               </w:rPr>
-              <w:instrText xml:space="preserve"> PAGEREF _Toc508912670 \h </w:instrText>
+              <w:instrText xml:space="preserve"> PAGEREF _Toc508913337 \h </w:instrText>
             </w:r>
             <w:r>
               <w:rPr>
@@ -1635,7 +1649,7 @@
                 <w:noProof/>
                 <w:webHidden/>
               </w:rPr>
-              <w:t>5</w:t>
+              <w:t>6</w:t>
             </w:r>
             <w:r>
               <w:rPr>
@@ -1658,7 +1672,7 @@
               <w:lang w:eastAsia="es-ES"/>
             </w:rPr>
           </w:pPr>
-          <w:hyperlink w:anchor="_Toc508912671" w:history="1">
+          <w:hyperlink w:anchor="_Toc508913338" w:history="1">
             <w:r>
               <w:rPr>
                 <w:rStyle w:val="Hipervnculo"/>
@@ -1685,7 +1699,7 @@
                 <w:noProof/>
                 <w:webHidden/>
               </w:rPr>
-              <w:instrText xml:space="preserve"> PAGEREF _Toc508912671 \h </w:instrText>
+              <w:instrText xml:space="preserve"> PAGEREF _Toc508913338 \h </w:instrText>
             </w:r>
             <w:r>
               <w:rPr>
@@ -1705,7 +1719,7 @@
                 <w:noProof/>
                 <w:webHidden/>
               </w:rPr>
-              <w:t>5</w:t>
+              <w:t>6</w:t>
             </w:r>
             <w:r>
               <w:rPr>
@@ -1728,7 +1742,7 @@
               <w:lang w:eastAsia="es-ES"/>
             </w:rPr>
           </w:pPr>
-          <w:hyperlink w:anchor="_Toc508912672" w:history="1">
+          <w:hyperlink w:anchor="_Toc508913339" w:history="1">
             <w:r>
               <w:rPr>
                 <w:rStyle w:val="Hipervnculo"/>
@@ -1755,7 +1769,7 @@
                 <w:noProof/>
                 <w:webHidden/>
               </w:rPr>
-              <w:instrText xml:space="preserve"> PAGEREF _Toc508912672 \h </w:instrText>
+              <w:instrText xml:space="preserve"> PAGEREF _Toc508913339 \h </w:instrText>
             </w:r>
             <w:r>
               <w:rPr>
@@ -1775,7 +1789,7 @@
                 <w:noProof/>
                 <w:webHidden/>
               </w:rPr>
-              <w:t>5</w:t>
+              <w:t>6</w:t>
             </w:r>
             <w:r>
               <w:rPr>
@@ -1798,7 +1812,7 @@
               <w:lang w:eastAsia="es-ES"/>
             </w:rPr>
           </w:pPr>
-          <w:hyperlink w:anchor="_Toc508912673" w:history="1">
+          <w:hyperlink w:anchor="_Toc508913340" w:history="1">
             <w:r>
               <w:rPr>
                 <w:rStyle w:val="Hipervnculo"/>
@@ -1825,7 +1839,7 @@
                 <w:noProof/>
                 <w:webHidden/>
               </w:rPr>
-              <w:instrText xml:space="preserve"> PAGEREF _Toc508912673 \h </w:instrText>
+              <w:instrText xml:space="preserve"> PAGEREF _Toc508913340 \h </w:instrText>
             </w:r>
             <w:r>
               <w:rPr>
@@ -1845,7 +1859,7 @@
                 <w:noProof/>
                 <w:webHidden/>
               </w:rPr>
-              <w:t>5</w:t>
+              <w:t>6</w:t>
             </w:r>
             <w:r>
               <w:rPr>
@@ -1868,7 +1882,7 @@
               <w:lang w:eastAsia="es-ES"/>
             </w:rPr>
           </w:pPr>
-          <w:hyperlink w:anchor="_Toc508912674" w:history="1">
+          <w:hyperlink w:anchor="_Toc508913341" w:history="1">
             <w:r>
               <w:rPr>
                 <w:rStyle w:val="Hipervnculo"/>
@@ -1895,7 +1909,7 @@
                 <w:noProof/>
                 <w:webHidden/>
               </w:rPr>
-              <w:instrText xml:space="preserve"> PAGEREF _Toc508912674 \h </w:instrText>
+              <w:instrText xml:space="preserve"> PAGEREF _Toc508913341 \h </w:instrText>
             </w:r>
             <w:r>
               <w:rPr>
@@ -1915,7 +1929,7 @@
                 <w:noProof/>
                 <w:webHidden/>
               </w:rPr>
-              <w:t>5</w:t>
+              <w:t>6</w:t>
             </w:r>
             <w:r>
               <w:rPr>
@@ -1938,7 +1952,7 @@
               <w:lang w:eastAsia="es-ES"/>
             </w:rPr>
           </w:pPr>
-          <w:hyperlink w:anchor="_Toc508912675" w:history="1">
+          <w:hyperlink w:anchor="_Toc508913342" w:history="1">
             <w:r>
               <w:rPr>
                 <w:rStyle w:val="Hipervnculo"/>
@@ -1965,7 +1979,7 @@
                 <w:noProof/>
                 <w:webHidden/>
               </w:rPr>
-              <w:instrText xml:space="preserve"> PAGEREF _Toc508912675 \h </w:instrText>
+              <w:instrText xml:space="preserve"> PAGEREF _Toc508913342 \h </w:instrText>
             </w:r>
             <w:r>
               <w:rPr>
@@ -1985,7 +1999,7 @@
                 <w:noProof/>
                 <w:webHidden/>
               </w:rPr>
-              <w:t>5</w:t>
+              <w:t>6</w:t>
             </w:r>
             <w:r>
               <w:rPr>
@@ -2008,7 +2022,7 @@
               <w:lang w:eastAsia="es-ES"/>
             </w:rPr>
           </w:pPr>
-          <w:hyperlink w:anchor="_Toc508912676" w:history="1">
+          <w:hyperlink w:anchor="_Toc508913343" w:history="1">
             <w:r>
               <w:rPr>
                 <w:rStyle w:val="Hipervnculo"/>
@@ -2035,7 +2049,7 @@
                 <w:noProof/>
                 <w:webHidden/>
               </w:rPr>
-              <w:instrText xml:space="preserve"> PAGEREF _Toc508912676 \h </w:instrText>
+              <w:instrText xml:space="preserve"> PAGEREF _Toc508913343 \h </w:instrText>
             </w:r>
             <w:r>
               <w:rPr>
@@ -2055,7 +2069,7 @@
                 <w:noProof/>
                 <w:webHidden/>
               </w:rPr>
-              <w:t>5</w:t>
+              <w:t>6</w:t>
             </w:r>
             <w:r>
               <w:rPr>
@@ -2078,7 +2092,7 @@
               <w:lang w:eastAsia="es-ES"/>
             </w:rPr>
           </w:pPr>
-          <w:hyperlink w:anchor="_Toc508912677" w:history="1">
+          <w:hyperlink w:anchor="_Toc508913344" w:history="1">
             <w:r>
               <w:rPr>
                 <w:rStyle w:val="Hipervnculo"/>
@@ -2105,7 +2119,7 @@
                 <w:noProof/>
                 <w:webHidden/>
               </w:rPr>
-              <w:instrText xml:space="preserve"> PAGEREF _Toc508912677 \h </w:instrText>
+              <w:instrText xml:space="preserve"> PAGEREF _Toc508913344 \h </w:instrText>
             </w:r>
             <w:r>
               <w:rPr>
@@ -2125,7 +2139,7 @@
                 <w:noProof/>
                 <w:webHidden/>
               </w:rPr>
-              <w:t>5</w:t>
+              <w:t>6</w:t>
             </w:r>
             <w:r>
               <w:rPr>
@@ -2148,7 +2162,7 @@
               <w:lang w:eastAsia="es-ES"/>
             </w:rPr>
           </w:pPr>
-          <w:hyperlink w:anchor="_Toc508912678" w:history="1">
+          <w:hyperlink w:anchor="_Toc508913345" w:history="1">
             <w:r>
               <w:rPr>
                 <w:rStyle w:val="Hipervnculo"/>
@@ -2175,7 +2189,7 @@
                 <w:noProof/>
                 <w:webHidden/>
               </w:rPr>
-              <w:instrText xml:space="preserve"> PAGEREF _Toc508912678 \h </w:instrText>
+              <w:instrText xml:space="preserve"> PAGEREF _Toc508913345 \h </w:instrText>
             </w:r>
             <w:r>
               <w:rPr>
@@ -2195,7 +2209,7 @@
                 <w:noProof/>
                 <w:webHidden/>
               </w:rPr>
-              <w:t>5</w:t>
+              <w:t>6</w:t>
             </w:r>
             <w:r>
               <w:rPr>
@@ -2218,7 +2232,7 @@
               <w:lang w:eastAsia="es-ES"/>
             </w:rPr>
           </w:pPr>
-          <w:hyperlink w:anchor="_Toc508912679" w:history="1">
+          <w:hyperlink w:anchor="_Toc508913346" w:history="1">
             <w:r>
               <w:rPr>
                 <w:rStyle w:val="Hipervnculo"/>
@@ -2245,7 +2259,7 @@
                 <w:noProof/>
                 <w:webHidden/>
               </w:rPr>
-              <w:instrText xml:space="preserve"> PAGEREF _Toc508912679 \h </w:instrText>
+              <w:instrText xml:space="preserve"> PAGEREF _Toc508913346 \h </w:instrText>
             </w:r>
             <w:r>
               <w:rPr>
@@ -2288,7 +2302,7 @@
               <w:lang w:eastAsia="es-ES"/>
             </w:rPr>
           </w:pPr>
-          <w:hyperlink w:anchor="_Toc508912680" w:history="1">
+          <w:hyperlink w:anchor="_Toc508913347" w:history="1">
             <w:r>
               <w:rPr>
                 <w:rStyle w:val="Hipervnculo"/>
@@ -2315,7 +2329,7 @@
                 <w:noProof/>
                 <w:webHidden/>
               </w:rPr>
-              <w:instrText xml:space="preserve"> PAGEREF _Toc508912680 \h </w:instrText>
+              <w:instrText xml:space="preserve"> PAGEREF _Toc508913347 \h </w:instrText>
             </w:r>
             <w:r>
               <w:rPr>
@@ -2358,7 +2372,7 @@
               <w:lang w:eastAsia="es-ES"/>
             </w:rPr>
           </w:pPr>
-          <w:hyperlink w:anchor="_Toc508912681" w:history="1">
+          <w:hyperlink w:anchor="_Toc508913348" w:history="1">
             <w:r>
               <w:rPr>
                 <w:rStyle w:val="Hipervnculo"/>
@@ -2385,7 +2399,7 @@
                 <w:noProof/>
                 <w:webHidden/>
               </w:rPr>
-              <w:instrText xml:space="preserve"> PAGEREF _Toc508912681 \h </w:instrText>
+              <w:instrText xml:space="preserve"> PAGEREF _Toc508913348 \h </w:instrText>
             </w:r>
             <w:r>
               <w:rPr>
@@ -2428,7 +2442,7 @@
               <w:lang w:eastAsia="es-ES"/>
             </w:rPr>
           </w:pPr>
-          <w:hyperlink w:anchor="_Toc508912682" w:history="1">
+          <w:hyperlink w:anchor="_Toc508913349" w:history="1">
             <w:r>
               <w:rPr>
                 <w:rStyle w:val="Hipervnculo"/>
@@ -2455,7 +2469,7 @@
                 <w:noProof/>
                 <w:webHidden/>
               </w:rPr>
-              <w:instrText xml:space="preserve"> PAGEREF _Toc508912682 \h </w:instrText>
+              <w:instrText xml:space="preserve"> PAGEREF _Toc508913349 \h </w:instrText>
             </w:r>
             <w:r>
               <w:rPr>
@@ -2498,7 +2512,7 @@
               <w:lang w:eastAsia="es-ES"/>
             </w:rPr>
           </w:pPr>
-          <w:hyperlink w:anchor="_Toc508912683" w:history="1">
+          <w:hyperlink w:anchor="_Toc508913350" w:history="1">
             <w:r>
               <w:rPr>
                 <w:rStyle w:val="Hipervnculo"/>
@@ -2525,7 +2539,7 @@
                 <w:noProof/>
                 <w:webHidden/>
               </w:rPr>
-              <w:instrText xml:space="preserve"> PAGEREF _Toc508912683 \h </w:instrText>
+              <w:instrText xml:space="preserve"> PAGEREF _Toc508913350 \h </w:instrText>
             </w:r>
             <w:r>
               <w:rPr>
@@ -2568,7 +2582,7 @@
               <w:lang w:eastAsia="es-ES"/>
             </w:rPr>
           </w:pPr>
-          <w:hyperlink w:anchor="_Toc508912684" w:history="1">
+          <w:hyperlink w:anchor="_Toc508913351" w:history="1">
             <w:r>
               <w:rPr>
                 <w:rStyle w:val="Hipervnculo"/>
@@ -2595,7 +2609,7 @@
                 <w:noProof/>
                 <w:webHidden/>
               </w:rPr>
-              <w:instrText xml:space="preserve"> PAGEREF _Toc508912684 \h </w:instrText>
+              <w:instrText xml:space="preserve"> PAGEREF _Toc508913351 \h </w:instrText>
             </w:r>
             <w:r>
               <w:rPr>
@@ -2615,7 +2629,7 @@
                 <w:noProof/>
                 <w:webHidden/>
               </w:rPr>
-              <w:t>6</w:t>
+              <w:t>7</w:t>
             </w:r>
             <w:r>
               <w:rPr>
@@ -2638,7 +2652,7 @@
               <w:lang w:eastAsia="es-ES"/>
             </w:rPr>
           </w:pPr>
-          <w:hyperlink w:anchor="_Toc508912685" w:history="1">
+          <w:hyperlink w:anchor="_Toc508913352" w:history="1">
             <w:r>
               <w:rPr>
                 <w:rStyle w:val="Hipervnculo"/>
@@ -2665,7 +2679,7 @@
                 <w:noProof/>
                 <w:webHidden/>
               </w:rPr>
-              <w:instrText xml:space="preserve"> PAGEREF _Toc508912685 \h </w:instrText>
+              <w:instrText xml:space="preserve"> PAGEREF _Toc508913352 \h </w:instrText>
             </w:r>
             <w:r>
               <w:rPr>
@@ -2685,7 +2699,7 @@
                 <w:noProof/>
                 <w:webHidden/>
               </w:rPr>
-              <w:t>6</w:t>
+              <w:t>7</w:t>
             </w:r>
             <w:r>
               <w:rPr>
@@ -2708,7 +2722,7 @@
               <w:lang w:eastAsia="es-ES"/>
             </w:rPr>
           </w:pPr>
-          <w:hyperlink w:anchor="_Toc508912686" w:history="1">
+          <w:hyperlink w:anchor="_Toc508913353" w:history="1">
             <w:r>
               <w:rPr>
                 <w:rStyle w:val="Hipervnculo"/>
@@ -2735,7 +2749,7 @@
                 <w:noProof/>
                 <w:webHidden/>
               </w:rPr>
-              <w:instrText xml:space="preserve"> PAGEREF _Toc508912686 \h </w:instrText>
+              <w:instrText xml:space="preserve"> PAGEREF _Toc508913353 \h </w:instrText>
             </w:r>
             <w:r>
               <w:rPr>
@@ -2755,7 +2769,7 @@
                 <w:noProof/>
                 <w:webHidden/>
               </w:rPr>
-              <w:t>6</w:t>
+              <w:t>7</w:t>
             </w:r>
             <w:r>
               <w:rPr>
@@ -2778,7 +2792,7 @@
               <w:lang w:eastAsia="es-ES"/>
             </w:rPr>
           </w:pPr>
-          <w:hyperlink w:anchor="_Toc508912687" w:history="1">
+          <w:hyperlink w:anchor="_Toc508913354" w:history="1">
             <w:r>
               <w:rPr>
                 <w:rStyle w:val="Hipervnculo"/>
@@ -2805,7 +2819,7 @@
                 <w:noProof/>
                 <w:webHidden/>
               </w:rPr>
-              <w:instrText xml:space="preserve"> PAGEREF _Toc508912687 \h </w:instrText>
+              <w:instrText xml:space="preserve"> PAGEREF _Toc508913354 \h </w:instrText>
             </w:r>
             <w:r>
               <w:rPr>
@@ -2825,7 +2839,7 @@
                 <w:noProof/>
                 <w:webHidden/>
               </w:rPr>
-              <w:t>6</w:t>
+              <w:t>7</w:t>
             </w:r>
             <w:r>
               <w:rPr>
@@ -2848,7 +2862,7 @@
               <w:lang w:eastAsia="es-ES"/>
             </w:rPr>
           </w:pPr>
-          <w:hyperlink w:anchor="_Toc508912688" w:history="1">
+          <w:hyperlink w:anchor="_Toc508913355" w:history="1">
             <w:r>
               <w:rPr>
                 <w:rStyle w:val="Hipervnculo"/>
@@ -2875,7 +2889,7 @@
                 <w:noProof/>
                 <w:webHidden/>
               </w:rPr>
-              <w:instrText xml:space="preserve"> PAGEREF _Toc508912688 \h </w:instrText>
+              <w:instrText xml:space="preserve"> PAGEREF _Toc508913355 \h </w:instrText>
             </w:r>
             <w:r>
               <w:rPr>
@@ -2895,7 +2909,7 @@
                 <w:noProof/>
                 <w:webHidden/>
               </w:rPr>
-              <w:t>6</w:t>
+              <w:t>7</w:t>
             </w:r>
             <w:r>
               <w:rPr>
@@ -2918,7 +2932,7 @@
               <w:lang w:eastAsia="es-ES"/>
             </w:rPr>
           </w:pPr>
-          <w:hyperlink w:anchor="_Toc508912689" w:history="1">
+          <w:hyperlink w:anchor="_Toc508913356" w:history="1">
             <w:r>
               <w:rPr>
                 <w:rStyle w:val="Hipervnculo"/>
@@ -2945,7 +2959,7 @@
                 <w:noProof/>
                 <w:webHidden/>
               </w:rPr>
-              <w:instrText xml:space="preserve"> PAGEREF _Toc508912689 \h </w:instrText>
+              <w:instrText xml:space="preserve"> PAGEREF _Toc508913356 \h </w:instrText>
             </w:r>
             <w:r>
               <w:rPr>
@@ -2965,7 +2979,7 @@
                 <w:noProof/>
                 <w:webHidden/>
               </w:rPr>
-              <w:t>6</w:t>
+              <w:t>7</w:t>
             </w:r>
             <w:r>
               <w:rPr>
@@ -2988,7 +3002,7 @@
               <w:lang w:eastAsia="es-ES"/>
             </w:rPr>
           </w:pPr>
-          <w:hyperlink w:anchor="_Toc508912690" w:history="1">
+          <w:hyperlink w:anchor="_Toc508913357" w:history="1">
             <w:r>
               <w:rPr>
                 <w:rStyle w:val="Hipervnculo"/>
@@ -3015,7 +3029,7 @@
                 <w:noProof/>
                 <w:webHidden/>
               </w:rPr>
-              <w:instrText xml:space="preserve"> PAGEREF _Toc508912690 \h </w:instrText>
+              <w:instrText xml:space="preserve"> PAGEREF _Toc508913357 \h </w:instrText>
             </w:r>
             <w:r>
               <w:rPr>
@@ -3035,7 +3049,7 @@
                 <w:noProof/>
                 <w:webHidden/>
               </w:rPr>
-              <w:t>6</w:t>
+              <w:t>7</w:t>
             </w:r>
             <w:r>
               <w:rPr>
@@ -3058,7 +3072,7 @@
               <w:lang w:eastAsia="es-ES"/>
             </w:rPr>
           </w:pPr>
-          <w:hyperlink w:anchor="_Toc508912691" w:history="1">
+          <w:hyperlink w:anchor="_Toc508913358" w:history="1">
             <w:r>
               <w:rPr>
                 <w:rStyle w:val="Hipervnculo"/>
@@ -3085,7 +3099,7 @@
                 <w:noProof/>
                 <w:webHidden/>
               </w:rPr>
-              <w:instrText xml:space="preserve"> PAGEREF _Toc508912691 \h </w:instrText>
+              <w:instrText xml:space="preserve"> PAGEREF _Toc508913358 \h </w:instrText>
             </w:r>
             <w:r>
               <w:rPr>
@@ -3105,7 +3119,7 @@
                 <w:noProof/>
                 <w:webHidden/>
               </w:rPr>
-              <w:t>6</w:t>
+              <w:t>7</w:t>
             </w:r>
             <w:r>
               <w:rPr>
@@ -3128,7 +3142,7 @@
               <w:lang w:eastAsia="es-ES"/>
             </w:rPr>
           </w:pPr>
-          <w:hyperlink w:anchor="_Toc508912692" w:history="1">
+          <w:hyperlink w:anchor="_Toc508913359" w:history="1">
             <w:r>
               <w:rPr>
                 <w:rStyle w:val="Hipervnculo"/>
@@ -3155,7 +3169,7 @@
                 <w:noProof/>
                 <w:webHidden/>
               </w:rPr>
-              <w:instrText xml:space="preserve"> PAGEREF _Toc508912692 \h </w:instrText>
+              <w:instrText xml:space="preserve"> PAGEREF _Toc508913359 \h </w:instrText>
             </w:r>
             <w:r>
               <w:rPr>
@@ -3175,7 +3189,7 @@
                 <w:noProof/>
                 <w:webHidden/>
               </w:rPr>
-              <w:t>6</w:t>
+              <w:t>7</w:t>
             </w:r>
             <w:r>
               <w:rPr>
@@ -3198,7 +3212,7 @@
               <w:lang w:eastAsia="es-ES"/>
             </w:rPr>
           </w:pPr>
-          <w:hyperlink w:anchor="_Toc508912693" w:history="1">
+          <w:hyperlink w:anchor="_Toc508913360" w:history="1">
             <w:r>
               <w:rPr>
                 <w:rStyle w:val="Hipervnculo"/>
@@ -3225,7 +3239,7 @@
                 <w:noProof/>
                 <w:webHidden/>
               </w:rPr>
-              <w:instrText xml:space="preserve"> PAGEREF _Toc508912693 \h </w:instrText>
+              <w:instrText xml:space="preserve"> PAGEREF _Toc508913360 \h </w:instrText>
             </w:r>
             <w:r>
               <w:rPr>
@@ -3245,7 +3259,7 @@
                 <w:noProof/>
                 <w:webHidden/>
               </w:rPr>
-              <w:t>6</w:t>
+              <w:t>7</w:t>
             </w:r>
             <w:r>
               <w:rPr>
@@ -3268,7 +3282,7 @@
               <w:lang w:eastAsia="es-ES"/>
             </w:rPr>
           </w:pPr>
-          <w:hyperlink w:anchor="_Toc508912694" w:history="1">
+          <w:hyperlink w:anchor="_Toc508913361" w:history="1">
             <w:r>
               <w:rPr>
                 <w:rStyle w:val="Hipervnculo"/>
@@ -3295,7 +3309,7 @@
                 <w:noProof/>
                 <w:webHidden/>
               </w:rPr>
-              <w:instrText xml:space="preserve"> PAGEREF _Toc508912694 \h </w:instrText>
+              <w:instrText xml:space="preserve"> PAGEREF _Toc508913361 \h </w:instrText>
             </w:r>
             <w:r>
               <w:rPr>
@@ -3315,7 +3329,7 @@
                 <w:noProof/>
                 <w:webHidden/>
               </w:rPr>
-              <w:t>6</w:t>
+              <w:t>7</w:t>
             </w:r>
             <w:r>
               <w:rPr>
@@ -3338,7 +3352,7 @@
               <w:lang w:eastAsia="es-ES"/>
             </w:rPr>
           </w:pPr>
-          <w:hyperlink w:anchor="_Toc508912695" w:history="1">
+          <w:hyperlink w:anchor="_Toc508913362" w:history="1">
             <w:r>
               <w:rPr>
                 <w:rStyle w:val="Hipervnculo"/>
@@ -3365,7 +3379,7 @@
                 <w:noProof/>
                 <w:webHidden/>
               </w:rPr>
-              <w:instrText xml:space="preserve"> PAGEREF _Toc508912695 \h </w:instrText>
+              <w:instrText xml:space="preserve"> PAGEREF _Toc508913362 \h </w:instrText>
             </w:r>
             <w:r>
               <w:rPr>
@@ -3385,7 +3399,7 @@
                 <w:noProof/>
                 <w:webHidden/>
               </w:rPr>
-              <w:t>6</w:t>
+              <w:t>7</w:t>
             </w:r>
             <w:r>
               <w:rPr>
@@ -3408,7 +3422,7 @@
               <w:lang w:eastAsia="es-ES"/>
             </w:rPr>
           </w:pPr>
-          <w:hyperlink w:anchor="_Toc508912696" w:history="1">
+          <w:hyperlink w:anchor="_Toc508913363" w:history="1">
             <w:r>
               <w:rPr>
                 <w:rStyle w:val="Hipervnculo"/>
@@ -3435,7 +3449,7 @@
                 <w:noProof/>
                 <w:webHidden/>
               </w:rPr>
-              <w:instrText xml:space="preserve"> PAGEREF _Toc508912696 \h </w:instrText>
+              <w:instrText xml:space="preserve"> PAGEREF _Toc508913363 \h </w:instrText>
             </w:r>
             <w:r>
               <w:rPr>
@@ -3455,7 +3469,7 @@
                 <w:noProof/>
                 <w:webHidden/>
               </w:rPr>
-              <w:t>6</w:t>
+              <w:t>7</w:t>
             </w:r>
             <w:r>
               <w:rPr>
@@ -3478,7 +3492,7 @@
               <w:lang w:eastAsia="es-ES"/>
             </w:rPr>
           </w:pPr>
-          <w:hyperlink w:anchor="_Toc508912697" w:history="1">
+          <w:hyperlink w:anchor="_Toc508913364" w:history="1">
             <w:r>
               <w:rPr>
                 <w:rStyle w:val="Hipervnculo"/>
@@ -3505,7 +3519,7 @@
                 <w:noProof/>
                 <w:webHidden/>
               </w:rPr>
-              <w:instrText xml:space="preserve"> PAGEREF _Toc508912697 \h </w:instrText>
+              <w:instrText xml:space="preserve"> PAGEREF _Toc508913364 \h </w:instrText>
             </w:r>
             <w:r>
               <w:rPr>
@@ -3548,7 +3562,7 @@
               <w:lang w:eastAsia="es-ES"/>
             </w:rPr>
           </w:pPr>
-          <w:hyperlink w:anchor="_Toc508912698" w:history="1">
+          <w:hyperlink w:anchor="_Toc508913365" w:history="1">
             <w:r>
               <w:rPr>
                 <w:rStyle w:val="Hipervnculo"/>
@@ -3575,7 +3589,7 @@
                 <w:noProof/>
                 <w:webHidden/>
               </w:rPr>
-              <w:instrText xml:space="preserve"> PAGEREF _Toc508912698 \h </w:instrText>
+              <w:instrText xml:space="preserve"> PAGEREF _Toc508913365 \h </w:instrText>
             </w:r>
             <w:r>
               <w:rPr>
@@ -3618,7 +3632,7 @@
               <w:lang w:eastAsia="es-ES"/>
             </w:rPr>
           </w:pPr>
-          <w:hyperlink w:anchor="_Toc508912699" w:history="1">
+          <w:hyperlink w:anchor="_Toc508913366" w:history="1">
             <w:r>
               <w:rPr>
                 <w:rStyle w:val="Hipervnculo"/>
@@ -3645,7 +3659,7 @@
                 <w:noProof/>
                 <w:webHidden/>
               </w:rPr>
-              <w:instrText xml:space="preserve"> PAGEREF _Toc508912699 \h </w:instrText>
+              <w:instrText xml:space="preserve"> PAGEREF _Toc508913366 \h </w:instrText>
             </w:r>
             <w:r>
               <w:rPr>
@@ -3688,7 +3702,7 @@
               <w:lang w:eastAsia="es-ES"/>
             </w:rPr>
           </w:pPr>
-          <w:hyperlink w:anchor="_Toc508912700" w:history="1">
+          <w:hyperlink w:anchor="_Toc508913367" w:history="1">
             <w:r>
               <w:rPr>
                 <w:rStyle w:val="Hipervnculo"/>
@@ -3715,7 +3729,7 @@
                 <w:noProof/>
                 <w:webHidden/>
               </w:rPr>
-              <w:instrText xml:space="preserve"> PAGEREF _Toc508912700 \h </w:instrText>
+              <w:instrText xml:space="preserve"> PAGEREF _Toc508913367 \h </w:instrText>
             </w:r>
             <w:r>
               <w:rPr>
@@ -3763,7 +3777,7 @@
       <w:pPr>
         <w:pStyle w:val="Ttulo1"/>
       </w:pPr>
-      <w:bookmarkStart w:id="0" w:name="_Toc508912648"/>
+      <w:bookmarkStart w:id="0" w:name="_Toc508913315"/>
       <w:r>
         <w:lastRenderedPageBreak/>
         <w:t>1. Autores del trabajo</w:t>
@@ -3777,7 +3791,7 @@
       <w:pPr>
         <w:pStyle w:val="Ttulo2"/>
       </w:pPr>
-      <w:bookmarkStart w:id="1" w:name="_Toc508912649"/>
+      <w:bookmarkStart w:id="1" w:name="_Toc508913316"/>
       <w:r>
         <w:t>1.1 Autores</w:t>
       </w:r>
@@ -3792,7 +3806,7 @@
       <w:pPr>
         <w:pStyle w:val="Ttulo2"/>
       </w:pPr>
-      <w:bookmarkStart w:id="2" w:name="_Toc508912650"/>
+      <w:bookmarkStart w:id="2" w:name="_Toc508913317"/>
       <w:r>
         <w:t>1.2 Planificación</w:t>
       </w:r>
@@ -3806,7 +3820,15 @@
         <w:t xml:space="preserve">compartido a </w:t>
       </w:r>
       <w:r>
-        <w:t xml:space="preserve">la planificación del trabajo utilizando una herramienta online de diagramación Gantt (por  ejemplo, </w:t>
+        <w:t>la planificación del trabajo utilizando una herramienta online de diagramación Gantt (</w:t>
+      </w:r>
+      <w:proofErr w:type="gramStart"/>
+      <w:r>
+        <w:t>por  ejemplo</w:t>
+      </w:r>
+      <w:proofErr w:type="gramEnd"/>
+      <w:r>
+        <w:t xml:space="preserve">, </w:t>
       </w:r>
       <w:proofErr w:type="spellStart"/>
       <w:r>
@@ -3846,7 +3868,15 @@
         <w:t>Hay que tener en cuenta que, como puede verse en el ejemplo, cada participante del grupo debe tener asignadas tareas que sumen al menos 15 horas. El peso de este trabajo en la calificación total de la asig</w:t>
       </w:r>
       <w:r>
-        <w:t xml:space="preserve">natura es de un 10%, por tanto requiere de una dedicación de </w:t>
+        <w:t xml:space="preserve">natura es de un 10%, por </w:t>
+      </w:r>
+      <w:proofErr w:type="gramStart"/>
+      <w:r>
+        <w:t>tanto</w:t>
+      </w:r>
+      <w:proofErr w:type="gramEnd"/>
+      <w:r>
+        <w:t xml:space="preserve"> requiere de una dedicación de </w:t>
       </w:r>
       <w:r>
         <w:t>15 horas</w:t>
@@ -3862,7 +3892,7 @@
       <w:pPr>
         <w:pStyle w:val="Ttulo2"/>
       </w:pPr>
-      <w:bookmarkStart w:id="3" w:name="_Toc508912651"/>
+      <w:bookmarkStart w:id="3" w:name="_Toc508913318"/>
       <w:r>
         <w:t>1.3 Entrega</w:t>
       </w:r>
@@ -3939,7 +3969,7 @@
         <w:pStyle w:val="Ttulo1"/>
         <w:spacing w:before="360"/>
       </w:pPr>
-      <w:bookmarkStart w:id="4" w:name="_Toc508912652"/>
+      <w:bookmarkStart w:id="4" w:name="_Toc508913319"/>
       <w:r>
         <w:t xml:space="preserve">2. </w:t>
       </w:r>
@@ -4009,7 +4039,7 @@
       <w:pPr>
         <w:pStyle w:val="Ttulo1"/>
       </w:pPr>
-      <w:bookmarkStart w:id="5" w:name="_Toc508912653"/>
+      <w:bookmarkStart w:id="5" w:name="_Toc508913320"/>
       <w:r>
         <w:lastRenderedPageBreak/>
         <w:t xml:space="preserve">3. </w:t>
@@ -4026,7 +4056,7 @@
       <w:pPr>
         <w:pStyle w:val="Ttulo2"/>
       </w:pPr>
-      <w:bookmarkStart w:id="6" w:name="_Toc508912654"/>
+      <w:bookmarkStart w:id="6" w:name="_Toc508913321"/>
       <w:r>
         <w:t>3.</w:t>
       </w:r>
@@ -4055,7 +4085,7 @@
       <w:pPr>
         <w:pStyle w:val="Ttulo3"/>
       </w:pPr>
-      <w:bookmarkStart w:id="7" w:name="_Toc508912655"/>
+      <w:bookmarkStart w:id="7" w:name="_Toc508913322"/>
       <w:r>
         <w:t xml:space="preserve">3.1.1 Fuente de información 1 sobre JavaScript </w:t>
       </w:r>
@@ -4130,8 +4160,6 @@
           <w:lang w:val="en-GB"/>
         </w:rPr>
       </w:pPr>
-      <w:bookmarkStart w:id="8" w:name="_GoBack"/>
-      <w:bookmarkEnd w:id="8"/>
       <w:r>
         <w:rPr>
           <w:lang w:val="en-GB"/>
@@ -4152,7 +4180,7 @@
       <w:pPr>
         <w:pStyle w:val="Ttulo3"/>
       </w:pPr>
-      <w:bookmarkStart w:id="9" w:name="_Toc508912656"/>
+      <w:bookmarkStart w:id="8" w:name="_Toc508913323"/>
       <w:r>
         <w:t xml:space="preserve">3.1.2 Fuente de información 2 sobre JavaScript </w:t>
       </w:r>
@@ -4168,7 +4196,7 @@
       <w:r>
         <w:t>Libraries</w:t>
       </w:r>
-      <w:bookmarkEnd w:id="9"/>
+      <w:bookmarkEnd w:id="8"/>
       <w:proofErr w:type="spellEnd"/>
     </w:p>
     <w:p>
@@ -4202,7 +4230,7 @@
       <w:pPr>
         <w:pStyle w:val="Ttulo3"/>
       </w:pPr>
-      <w:bookmarkStart w:id="10" w:name="_Toc508912657"/>
+      <w:bookmarkStart w:id="9" w:name="_Toc508913324"/>
       <w:r>
         <w:t xml:space="preserve">3.1.3 Fuente de información 3 sobre JavaScript </w:t>
       </w:r>
@@ -4218,7 +4246,7 @@
       <w:r>
         <w:t>Libraries</w:t>
       </w:r>
-      <w:bookmarkEnd w:id="10"/>
+      <w:bookmarkEnd w:id="9"/>
       <w:proofErr w:type="spellEnd"/>
     </w:p>
     <w:p>
@@ -4259,495 +4287,778 @@
       <w:pPr>
         <w:pStyle w:val="Ttulo2"/>
       </w:pPr>
-      <w:bookmarkStart w:id="11" w:name="_Toc508912658"/>
-      <w:r>
+      <w:bookmarkStart w:id="10" w:name="_Toc444537696"/>
+      <w:bookmarkStart w:id="11" w:name="_Toc508913325"/>
+      <w:r>
+        <w:t xml:space="preserve">3.2 </w:t>
+      </w:r>
+      <w:r>
+        <w:t xml:space="preserve">Fuentes sobre </w:t>
+      </w:r>
+      <w:bookmarkEnd w:id="10"/>
+      <w:proofErr w:type="spellStart"/>
+      <w:r>
+        <w:t>Cha</w:t>
+      </w:r>
+      <w:r>
+        <w:t>r</w:t>
+      </w:r>
+      <w:r>
+        <w:t>tJS</w:t>
+      </w:r>
+      <w:bookmarkEnd w:id="11"/>
+      <w:proofErr w:type="spellEnd"/>
+    </w:p>
+    <w:p>
+      <w:pPr>
+        <w:pStyle w:val="Ttulo3"/>
+      </w:pPr>
+      <w:bookmarkStart w:id="12" w:name="_Toc444537697"/>
+      <w:bookmarkStart w:id="13" w:name="_Toc508913326"/>
+      <w:r>
+        <w:t xml:space="preserve">3.2.1 Fuente de información 1 sobre </w:t>
+      </w:r>
+      <w:bookmarkEnd w:id="12"/>
+      <w:proofErr w:type="spellStart"/>
+      <w:r>
+        <w:t>ChartJS</w:t>
+      </w:r>
+      <w:bookmarkEnd w:id="13"/>
+      <w:proofErr w:type="spellEnd"/>
+    </w:p>
+    <w:p>
+      <w:r>
+        <w:t>La primera fuente de información sobre esta tecnología es, sin duda alguna, la más relevante, ya que se trata de la documentación oficial de la librería.</w:t>
+      </w:r>
+    </w:p>
+    <w:p>
+      <w:pPr>
+        <w:jc w:val="center"/>
+      </w:pPr>
+      <w:r>
+        <w:rPr>
+          <w:noProof/>
+        </w:rPr>
         <w:lastRenderedPageBreak/>
-        <w:t xml:space="preserve">3.2 </w:t>
+        <w:drawing>
+          <wp:inline distT="0" distB="0" distL="0" distR="0" wp14:anchorId="1D7A0BAC" wp14:editId="6E1E8F5C">
+            <wp:extent cx="4476750" cy="2103609"/>
+            <wp:effectExtent l="0" t="0" r="0" b="0"/>
+            <wp:docPr id="5" name="Imagen 5"/>
+            <wp:cNvGraphicFramePr>
+              <a:graphicFrameLocks xmlns:a="http://schemas.openxmlformats.org/drawingml/2006/main" noChangeAspect="1"/>
+            </wp:cNvGraphicFramePr>
+            <a:graphic xmlns:a="http://schemas.openxmlformats.org/drawingml/2006/main">
+              <a:graphicData uri="http://schemas.openxmlformats.org/drawingml/2006/picture">
+                <pic:pic xmlns:pic="http://schemas.openxmlformats.org/drawingml/2006/picture">
+                  <pic:nvPicPr>
+                    <pic:cNvPr id="1" name=""/>
+                    <pic:cNvPicPr/>
+                  </pic:nvPicPr>
+                  <pic:blipFill>
+                    <a:blip r:embed="rId13"/>
+                    <a:stretch>
+                      <a:fillRect/>
+                    </a:stretch>
+                  </pic:blipFill>
+                  <pic:spPr>
+                    <a:xfrm>
+                      <a:off x="0" y="0"/>
+                      <a:ext cx="4480573" cy="2105405"/>
+                    </a:xfrm>
+                    <a:prstGeom prst="rect">
+                      <a:avLst/>
+                    </a:prstGeom>
+                  </pic:spPr>
+                </pic:pic>
+              </a:graphicData>
+            </a:graphic>
+          </wp:inline>
+        </w:drawing>
+      </w:r>
+    </w:p>
+    <w:p>
+      <w:r>
+        <w:t>En ella podemos tanto consultar información general como realizar búsquedas concretas en el buscador que proporciona la web.</w:t>
+      </w:r>
+    </w:p>
+    <w:p>
+      <w:hyperlink r:id="rId14" w:history="1">
+        <w:r>
+          <w:rPr>
+            <w:rStyle w:val="Hipervnculo"/>
+          </w:rPr>
+          <w:t>http://www.chartjs.org/docs/l</w:t>
+        </w:r>
+        <w:r>
+          <w:rPr>
+            <w:rStyle w:val="Hipervnculo"/>
+          </w:rPr>
+          <w:t>a</w:t>
+        </w:r>
+        <w:r>
+          <w:rPr>
+            <w:rStyle w:val="Hipervnculo"/>
+          </w:rPr>
+          <w:t>test/</w:t>
+        </w:r>
+      </w:hyperlink>
+    </w:p>
+    <w:p/>
+    <w:p>
+      <w:pPr>
+        <w:pStyle w:val="Ttulo3"/>
+      </w:pPr>
+      <w:bookmarkStart w:id="14" w:name="_Toc444537698"/>
+      <w:bookmarkStart w:id="15" w:name="_Toc508913327"/>
+      <w:r>
+        <w:t xml:space="preserve">3.2.2 Fuente de información 2 sobre </w:t>
+      </w:r>
+      <w:bookmarkEnd w:id="14"/>
+      <w:proofErr w:type="spellStart"/>
+      <w:r>
+        <w:t>ChartJS</w:t>
+      </w:r>
+      <w:bookmarkEnd w:id="15"/>
+      <w:proofErr w:type="spellEnd"/>
+    </w:p>
+    <w:p>
+      <w:proofErr w:type="gramStart"/>
+      <w:r>
+        <w:t>La segunda fuente a destacar</w:t>
+      </w:r>
+      <w:proofErr w:type="gramEnd"/>
+      <w:r>
+        <w:t xml:space="preserve"> es la página web donde se encuentran ejemplos de hasta 12 tipos de gráficos con distintos subtipos cada uno. Sin duda alguna, se trata de una información muy valiosa para comprender, de la mejor forma posible, lo descrito en la documentación vista anteriormente.</w:t>
+      </w:r>
+    </w:p>
+    <w:p>
+      <w:pPr>
+        <w:rPr>
+          <w:lang w:val="en-GB"/>
+        </w:rPr>
+      </w:pPr>
+      <w:r>
+        <w:rPr>
+          <w:lang w:val="en-GB"/>
+        </w:rPr>
+        <w:t xml:space="preserve">Enlace: </w:t>
+      </w:r>
+      <w:hyperlink r:id="rId15" w:history="1">
+        <w:r>
+          <w:rPr>
+            <w:rStyle w:val="Hipervnculo"/>
+            <w:lang w:val="en-GB"/>
+          </w:rPr>
+          <w:t>http://www.chartjs.org/samples/latest/</w:t>
+        </w:r>
+      </w:hyperlink>
+    </w:p>
+    <w:p>
+      <w:pPr>
+        <w:rPr>
+          <w:lang w:val="en-GB"/>
+        </w:rPr>
+      </w:pPr>
+    </w:p>
+    <w:p>
+      <w:pPr>
+        <w:pStyle w:val="Ttulo3"/>
+      </w:pPr>
+      <w:bookmarkStart w:id="16" w:name="_Toc444537699"/>
+      <w:bookmarkStart w:id="17" w:name="_Toc508913328"/>
+      <w:bookmarkStart w:id="18" w:name="_GoBack"/>
+      <w:bookmarkEnd w:id="18"/>
+      <w:r>
+        <w:t xml:space="preserve">3.2.3 Fuente de información 3 sobre </w:t>
+      </w:r>
+      <w:bookmarkEnd w:id="16"/>
+      <w:proofErr w:type="spellStart"/>
+      <w:r>
+        <w:t>ChartJS</w:t>
+      </w:r>
+      <w:bookmarkEnd w:id="17"/>
+      <w:proofErr w:type="spellEnd"/>
+    </w:p>
+    <w:p>
+      <w:r>
+        <w:t>Por último, otra de las fuentes que destacamos es la que ofrece una web británica que detalla las características de la librería. Obviamente, no se trata de la documentación oficial de la librería, pero sus explicaciones aportan valor añadido a la librería.</w:t>
+      </w:r>
+    </w:p>
+    <w:p>
+      <w:pPr>
+        <w:rPr>
+          <w:lang w:val="en-GB"/>
+        </w:rPr>
+      </w:pPr>
+      <w:r>
+        <w:rPr>
+          <w:lang w:val="en-GB"/>
+        </w:rPr>
+        <w:t xml:space="preserve">Enlace: </w:t>
+      </w:r>
+      <w:hyperlink r:id="rId16" w:history="1">
+        <w:r>
+          <w:rPr>
+            <w:rStyle w:val="Hipervnculo"/>
+            <w:lang w:val="en-GB"/>
+          </w:rPr>
+          <w:t>http://www.shilling.co.uk/survey/Charts/docs/</w:t>
+        </w:r>
+      </w:hyperlink>
+    </w:p>
+    <w:p>
+      <w:pPr>
+        <w:rPr>
+          <w:lang w:val="en-GB"/>
+        </w:rPr>
+      </w:pPr>
+    </w:p>
+    <w:p>
+      <w:pPr>
+        <w:pStyle w:val="Ttulo2"/>
+      </w:pPr>
+      <w:bookmarkStart w:id="19" w:name="_Toc508913329"/>
+      <w:r>
+        <w:t xml:space="preserve">3.3 </w:t>
       </w:r>
       <w:r>
         <w:t>Fuentes sobre la tecnología</w:t>
       </w:r>
       <w:r>
+        <w:t xml:space="preserve"> específica B</w:t>
+      </w:r>
+      <w:bookmarkEnd w:id="19"/>
+    </w:p>
+    <w:p>
+      <w:pPr>
+        <w:pStyle w:val="Ttulo3"/>
+      </w:pPr>
+      <w:bookmarkStart w:id="20" w:name="_Toc508913330"/>
+      <w:r>
+        <w:t>3.3.1 Fuente de información 1 sobre la tecnología específica B</w:t>
+      </w:r>
+      <w:bookmarkEnd w:id="20"/>
+    </w:p>
+    <w:p>
+      <w:pPr>
+        <w:pStyle w:val="Ttulo3"/>
+      </w:pPr>
+      <w:bookmarkStart w:id="21" w:name="_Toc508913331"/>
+      <w:r>
+        <w:t>3.3.2 Fuente de información 2 sobre la tecnología específica B</w:t>
+      </w:r>
+      <w:bookmarkEnd w:id="21"/>
+    </w:p>
+    <w:p>
+      <w:pPr>
+        <w:pStyle w:val="Ttulo3"/>
+      </w:pPr>
+      <w:bookmarkStart w:id="22" w:name="_Toc508913332"/>
+      <w:r>
+        <w:t>3.3.n Fuente de información n sobre la tecnología específica B</w:t>
+      </w:r>
+      <w:bookmarkEnd w:id="22"/>
+    </w:p>
+    <w:p/>
+    <w:p>
+      <w:pPr>
+        <w:pStyle w:val="Ttulo1"/>
+      </w:pPr>
+      <w:bookmarkStart w:id="23" w:name="_Toc508913333"/>
+      <w:r>
+        <w:lastRenderedPageBreak/>
+        <w:t xml:space="preserve">4. </w:t>
+      </w:r>
+      <w:r>
+        <w:t>Fuentes de información</w:t>
+      </w:r>
+      <w:r>
+        <w:t xml:space="preserve"> (cursos no gratuitos)</w:t>
+      </w:r>
+      <w:bookmarkEnd w:id="23"/>
+    </w:p>
+    <w:p>
+      <w:pPr>
+        <w:pStyle w:val="Ttulo2"/>
+      </w:pPr>
+      <w:bookmarkStart w:id="24" w:name="_Toc508913334"/>
+      <w:r>
+        <w:t>4</w:t>
+      </w:r>
+      <w:r>
+        <w:t xml:space="preserve">.1 </w:t>
+      </w:r>
+      <w:r>
+        <w:t xml:space="preserve">Cursos no gratuitos </w:t>
+      </w:r>
+      <w:r>
+        <w:t>sobre el tipo de tecnología</w:t>
+      </w:r>
+      <w:r>
+        <w:t xml:space="preserve"> en general</w:t>
+      </w:r>
+      <w:bookmarkEnd w:id="24"/>
+    </w:p>
+    <w:p>
+      <w:pPr>
+        <w:pStyle w:val="Ttulo3"/>
+      </w:pPr>
+      <w:bookmarkStart w:id="25" w:name="_Toc508913335"/>
+      <w:r>
+        <w:t>4.1.1 Curso no gratuito 1 sobre el tipo de tecnología en general</w:t>
+      </w:r>
+      <w:bookmarkEnd w:id="25"/>
+    </w:p>
+    <w:p>
+      <w:pPr>
+        <w:pStyle w:val="Ttulo3"/>
+      </w:pPr>
+      <w:bookmarkStart w:id="26" w:name="_Toc508913336"/>
+      <w:r>
+        <w:t>4.1.2 Curso no gratuito 2 sobre el tipo de tecnología en general</w:t>
+      </w:r>
+      <w:bookmarkEnd w:id="26"/>
+    </w:p>
+    <w:p>
+      <w:pPr>
+        <w:pStyle w:val="Ttulo3"/>
+      </w:pPr>
+      <w:bookmarkStart w:id="27" w:name="_Toc508913337"/>
+      <w:r>
+        <w:t>4.1.n Curso no gratuito n sobre el tipo de tecnología en general</w:t>
+      </w:r>
+      <w:bookmarkEnd w:id="27"/>
+    </w:p>
+    <w:p/>
+    <w:p>
+      <w:pPr>
+        <w:pStyle w:val="Ttulo2"/>
+      </w:pPr>
+      <w:bookmarkStart w:id="28" w:name="_Toc508913338"/>
+      <w:r>
+        <w:t>4.2 Cursos</w:t>
+      </w:r>
+      <w:r>
+        <w:t xml:space="preserve"> </w:t>
+      </w:r>
+      <w:r>
+        <w:t xml:space="preserve">no gratuitos </w:t>
+      </w:r>
+      <w:r>
+        <w:t>sobre la tecnología</w:t>
+      </w:r>
+      <w:r>
         <w:t xml:space="preserve"> específica A</w:t>
       </w:r>
-      <w:bookmarkEnd w:id="11"/>
+      <w:bookmarkEnd w:id="28"/>
     </w:p>
     <w:p>
       <w:pPr>
         <w:pStyle w:val="Ttulo3"/>
       </w:pPr>
-      <w:bookmarkStart w:id="12" w:name="_Toc508912659"/>
-      <w:r>
-        <w:t>3.2.1 Fuente de información 1 sobre la tecnología específica A</w:t>
-      </w:r>
-      <w:bookmarkEnd w:id="12"/>
+      <w:bookmarkStart w:id="29" w:name="_Toc508913339"/>
+      <w:r>
+        <w:t>4.2.1 Curso no gratuito 1 sobre la tecnología específica A</w:t>
+      </w:r>
+      <w:bookmarkEnd w:id="29"/>
     </w:p>
     <w:p>
       <w:pPr>
         <w:pStyle w:val="Ttulo3"/>
       </w:pPr>
-      <w:bookmarkStart w:id="13" w:name="_Toc508912660"/>
-      <w:r>
-        <w:t>3.2.2 Fuente de información 2 sobre la tecnología específica A</w:t>
-      </w:r>
-      <w:bookmarkEnd w:id="13"/>
+      <w:bookmarkStart w:id="30" w:name="_Toc508913340"/>
+      <w:r>
+        <w:t>4.2.2 Curso no gratuito</w:t>
+      </w:r>
+      <w:r>
+        <w:t xml:space="preserve"> 2</w:t>
+      </w:r>
+      <w:r>
+        <w:t xml:space="preserve"> sobre la tecnología específica A</w:t>
+      </w:r>
+      <w:bookmarkEnd w:id="30"/>
     </w:p>
     <w:p>
       <w:pPr>
         <w:pStyle w:val="Ttulo3"/>
       </w:pPr>
-      <w:bookmarkStart w:id="14" w:name="_Toc508912661"/>
-      <w:r>
-        <w:t>3.2.n Fuente de información n sobre la tecnología específica A</w:t>
-      </w:r>
-      <w:bookmarkEnd w:id="14"/>
+      <w:bookmarkStart w:id="31" w:name="_Toc508913341"/>
+      <w:r>
+        <w:t>4.2.</w:t>
+      </w:r>
+      <w:r>
+        <w:t>n</w:t>
+      </w:r>
+      <w:r>
+        <w:t xml:space="preserve"> Curso no gratuito </w:t>
+      </w:r>
+      <w:r>
+        <w:t>n</w:t>
+      </w:r>
+      <w:r>
+        <w:t xml:space="preserve"> sobre la tecnología específica A</w:t>
+      </w:r>
+      <w:bookmarkEnd w:id="31"/>
+    </w:p>
+    <w:p/>
+    <w:p>
+      <w:pPr>
+        <w:pStyle w:val="Ttulo2"/>
+      </w:pPr>
+      <w:bookmarkStart w:id="32" w:name="_Toc508913342"/>
+      <w:r>
+        <w:t>4.3 Cursos</w:t>
+      </w:r>
+      <w:r>
+        <w:t xml:space="preserve"> </w:t>
+      </w:r>
+      <w:r>
+        <w:t xml:space="preserve">no gratuitos </w:t>
+      </w:r>
+      <w:r>
+        <w:t>sobre la tecnología</w:t>
+      </w:r>
+      <w:r>
+        <w:t xml:space="preserve"> específica B</w:t>
+      </w:r>
+      <w:bookmarkEnd w:id="32"/>
+    </w:p>
+    <w:p>
+      <w:pPr>
+        <w:pStyle w:val="Ttulo3"/>
+      </w:pPr>
+      <w:bookmarkStart w:id="33" w:name="_Toc508913343"/>
+      <w:r>
+        <w:t>4.3.1 Curso no gratuito 1 sobre la tecnología específica B</w:t>
+      </w:r>
+      <w:bookmarkEnd w:id="33"/>
+    </w:p>
+    <w:p>
+      <w:pPr>
+        <w:pStyle w:val="Ttulo3"/>
+      </w:pPr>
+      <w:bookmarkStart w:id="34" w:name="_Toc508913344"/>
+      <w:r>
+        <w:t>4.3.2 Curso no gratuito 2 sobre la tecnología específica B</w:t>
+      </w:r>
+      <w:bookmarkEnd w:id="34"/>
+    </w:p>
+    <w:p>
+      <w:pPr>
+        <w:pStyle w:val="Ttulo3"/>
+      </w:pPr>
+      <w:bookmarkStart w:id="35" w:name="_Toc508913345"/>
+      <w:r>
+        <w:t>4.3.n Curso no gratuito n sobre la tecnología específica B</w:t>
+      </w:r>
+      <w:bookmarkEnd w:id="35"/>
+    </w:p>
+    <w:p/>
+    <w:p>
+      <w:pPr>
+        <w:pStyle w:val="Ttulo1"/>
+      </w:pPr>
+      <w:bookmarkStart w:id="36" w:name="_Toc508913346"/>
+      <w:r>
+        <w:t xml:space="preserve">5. </w:t>
+      </w:r>
+      <w:r>
+        <w:t>Fuentes de información</w:t>
+      </w:r>
+      <w:r>
+        <w:t xml:space="preserve"> (cursos gratuitos)</w:t>
+      </w:r>
+      <w:bookmarkEnd w:id="36"/>
+    </w:p>
+    <w:p>
+      <w:pPr>
+        <w:pStyle w:val="Ttulo2"/>
+      </w:pPr>
+      <w:bookmarkStart w:id="37" w:name="_Toc508913347"/>
+      <w:r>
+        <w:t>5</w:t>
+      </w:r>
+      <w:r>
+        <w:t xml:space="preserve">.1 </w:t>
+      </w:r>
+      <w:r>
+        <w:t xml:space="preserve">Cursos gratuitos </w:t>
+      </w:r>
+      <w:r>
+        <w:t>sobre el tipo de tecnología</w:t>
+      </w:r>
+      <w:r>
+        <w:t xml:space="preserve"> en general</w:t>
+      </w:r>
+      <w:bookmarkEnd w:id="37"/>
+    </w:p>
+    <w:p>
+      <w:pPr>
+        <w:pStyle w:val="Ttulo3"/>
+      </w:pPr>
+      <w:bookmarkStart w:id="38" w:name="_Toc508913348"/>
+      <w:r>
+        <w:t>5.1.1 Curso gratuito 1 sobre el tipo de tecnología en general</w:t>
+      </w:r>
+      <w:bookmarkEnd w:id="38"/>
+    </w:p>
+    <w:p>
+      <w:pPr>
+        <w:pStyle w:val="Ttulo3"/>
+      </w:pPr>
+      <w:bookmarkStart w:id="39" w:name="_Toc508913349"/>
+      <w:r>
+        <w:t>5.1.2 Curso gratuito 2 sobre el tipo de tecnología en general</w:t>
+      </w:r>
+      <w:bookmarkEnd w:id="39"/>
+    </w:p>
+    <w:p>
+      <w:pPr>
+        <w:pStyle w:val="Ttulo3"/>
+      </w:pPr>
+      <w:bookmarkStart w:id="40" w:name="_Toc508913350"/>
+      <w:r>
+        <w:t>5.1.n Curso gratuito n sobre el tipo de tecnología en general</w:t>
+      </w:r>
+      <w:bookmarkEnd w:id="40"/>
+    </w:p>
+    <w:p/>
+    <w:p>
+      <w:pPr>
+        <w:pStyle w:val="Ttulo2"/>
+      </w:pPr>
+      <w:bookmarkStart w:id="41" w:name="_Toc508913351"/>
+      <w:r>
+        <w:lastRenderedPageBreak/>
+        <w:t>5.2 Cursos</w:t>
+      </w:r>
+      <w:r>
+        <w:t xml:space="preserve"> </w:t>
+      </w:r>
+      <w:r>
+        <w:t xml:space="preserve">gratuitos </w:t>
+      </w:r>
+      <w:r>
+        <w:t>sobre la tecnología</w:t>
+      </w:r>
+      <w:r>
+        <w:t xml:space="preserve"> específica A</w:t>
+      </w:r>
+      <w:bookmarkEnd w:id="41"/>
+    </w:p>
+    <w:p>
+      <w:pPr>
+        <w:pStyle w:val="Ttulo3"/>
+      </w:pPr>
+      <w:bookmarkStart w:id="42" w:name="_Toc508913352"/>
+      <w:r>
+        <w:t>5.2.1 Curso gratuito 1 sobre la tecnología específica A</w:t>
+      </w:r>
+      <w:bookmarkEnd w:id="42"/>
+    </w:p>
+    <w:p>
+      <w:pPr>
+        <w:pStyle w:val="Ttulo3"/>
+      </w:pPr>
+      <w:bookmarkStart w:id="43" w:name="_Toc508913353"/>
+      <w:r>
+        <w:t>5.2.2 Curso gratuito 2 sobre la tecnología específica A</w:t>
+      </w:r>
+      <w:bookmarkEnd w:id="43"/>
+    </w:p>
+    <w:p>
+      <w:pPr>
+        <w:pStyle w:val="Ttulo3"/>
+      </w:pPr>
+      <w:bookmarkStart w:id="44" w:name="_Toc508913354"/>
+      <w:r>
+        <w:t>5.2.n Curso gratuito n sobre la tecnología especifica A</w:t>
+      </w:r>
+      <w:bookmarkEnd w:id="44"/>
+    </w:p>
+    <w:p>
+      <w:pPr>
+        <w:pStyle w:val="Ttulo3"/>
+      </w:pPr>
+    </w:p>
+    <w:p>
+      <w:pPr>
+        <w:pStyle w:val="Ttulo2"/>
+      </w:pPr>
+      <w:bookmarkStart w:id="45" w:name="_Toc508913355"/>
+      <w:r>
+        <w:t>5.3 Cursos</w:t>
+      </w:r>
+      <w:r>
+        <w:t xml:space="preserve"> </w:t>
+      </w:r>
+      <w:r>
+        <w:t xml:space="preserve">gratuitos </w:t>
+      </w:r>
+      <w:r>
+        <w:t>sobre la tecnología</w:t>
+      </w:r>
+      <w:r>
+        <w:t xml:space="preserve"> específica B</w:t>
+      </w:r>
+      <w:bookmarkEnd w:id="45"/>
+    </w:p>
+    <w:p>
+      <w:pPr>
+        <w:pStyle w:val="Ttulo3"/>
+      </w:pPr>
+      <w:bookmarkStart w:id="46" w:name="_Toc508913356"/>
+      <w:r>
+        <w:t xml:space="preserve">5.3.1 Curso gratuito 1 sobre la tecnología específica </w:t>
+      </w:r>
+      <w:r>
+        <w:t>B</w:t>
+      </w:r>
+      <w:bookmarkEnd w:id="46"/>
+    </w:p>
+    <w:p>
+      <w:pPr>
+        <w:pStyle w:val="Ttulo3"/>
+      </w:pPr>
+      <w:bookmarkStart w:id="47" w:name="_Toc508913357"/>
+      <w:r>
+        <w:t xml:space="preserve">5.3.2 Curso gratuito 2 sobre la tecnología específica </w:t>
+      </w:r>
+      <w:r>
+        <w:t>B</w:t>
+      </w:r>
+      <w:bookmarkEnd w:id="47"/>
+    </w:p>
+    <w:p>
+      <w:pPr>
+        <w:pStyle w:val="Ttulo3"/>
+      </w:pPr>
+      <w:bookmarkStart w:id="48" w:name="_Toc508913358"/>
+      <w:r>
+        <w:t xml:space="preserve">5.3.n Curso gratuito n sobre la tecnología especifica </w:t>
+      </w:r>
+      <w:r>
+        <w:t>B</w:t>
+      </w:r>
+      <w:bookmarkEnd w:id="48"/>
+    </w:p>
+    <w:p/>
+    <w:p>
+      <w:pPr>
+        <w:pStyle w:val="Ttulo1"/>
+      </w:pPr>
+      <w:bookmarkStart w:id="49" w:name="_Toc508913359"/>
+      <w:r>
+        <w:t xml:space="preserve">6. Ayudas </w:t>
+      </w:r>
+      <w:r>
+        <w:t xml:space="preserve">económicas </w:t>
+      </w:r>
+      <w:r>
+        <w:t>para estudiar las tecnologías</w:t>
+      </w:r>
+      <w:bookmarkEnd w:id="49"/>
     </w:p>
     <w:p/>
     <w:p/>
     <w:p>
       <w:pPr>
+        <w:pStyle w:val="Ttulo1"/>
+      </w:pPr>
+      <w:bookmarkStart w:id="50" w:name="_Toc508913360"/>
+      <w:r>
+        <w:t>7. Recursos para implementar las tecnologías</w:t>
+      </w:r>
+      <w:bookmarkEnd w:id="50"/>
+    </w:p>
+    <w:p>
+      <w:pPr>
         <w:pStyle w:val="Ttulo2"/>
       </w:pPr>
-      <w:bookmarkStart w:id="15" w:name="_Toc508912662"/>
-      <w:r>
-        <w:t xml:space="preserve">3.3 </w:t>
-      </w:r>
-      <w:r>
-        <w:t>Fuentes sobre la tecnología</w:t>
-      </w:r>
-      <w:r>
-        <w:t xml:space="preserve"> específica B</w:t>
-      </w:r>
-      <w:bookmarkEnd w:id="15"/>
+      <w:bookmarkStart w:id="51" w:name="_Toc508913361"/>
+      <w:r>
+        <w:t xml:space="preserve">7.1 Recursos </w:t>
+      </w:r>
+      <w:r>
+        <w:t>para implementar la tecnología A</w:t>
+      </w:r>
+      <w:bookmarkEnd w:id="51"/>
     </w:p>
     <w:p>
       <w:pPr>
         <w:pStyle w:val="Ttulo3"/>
       </w:pPr>
-      <w:bookmarkStart w:id="16" w:name="_Toc508912663"/>
-      <w:r>
-        <w:t>3.3.1 Fuente de información 1 sobre la tecnología específica B</w:t>
-      </w:r>
-      <w:bookmarkEnd w:id="16"/>
+      <w:bookmarkStart w:id="52" w:name="_Toc508913362"/>
+      <w:r>
+        <w:t>7.1.1 Recursos gratuitos para implementar la tecnología A</w:t>
+      </w:r>
+      <w:bookmarkEnd w:id="52"/>
     </w:p>
     <w:p>
       <w:pPr>
         <w:pStyle w:val="Ttulo3"/>
       </w:pPr>
-      <w:bookmarkStart w:id="17" w:name="_Toc508912664"/>
-      <w:r>
-        <w:t>3.3.2 Fuente de información 2 sobre la tecnología específica B</w:t>
-      </w:r>
-      <w:bookmarkEnd w:id="17"/>
+      <w:bookmarkStart w:id="53" w:name="_Toc508913363"/>
+      <w:r>
+        <w:t>7.1.</w:t>
+      </w:r>
+      <w:r>
+        <w:t>2</w:t>
+      </w:r>
+      <w:r>
+        <w:t xml:space="preserve"> Recursos no gratuitos para implementar la tecnología A</w:t>
+      </w:r>
+      <w:bookmarkEnd w:id="53"/>
+    </w:p>
+    <w:p/>
+    <w:p>
+      <w:pPr>
+        <w:pStyle w:val="Ttulo2"/>
+      </w:pPr>
+      <w:bookmarkStart w:id="54" w:name="_Toc508913364"/>
+      <w:r>
+        <w:t xml:space="preserve">7.2 Recursos para implementar la tecnología </w:t>
+      </w:r>
+      <w:r>
+        <w:t>B</w:t>
+      </w:r>
+      <w:bookmarkEnd w:id="54"/>
     </w:p>
     <w:p>
       <w:pPr>
         <w:pStyle w:val="Ttulo3"/>
       </w:pPr>
-      <w:bookmarkStart w:id="18" w:name="_Toc508912665"/>
-      <w:r>
-        <w:t>3.3.n Fuente de información n sobre la tecnología específica B</w:t>
-      </w:r>
-      <w:bookmarkEnd w:id="18"/>
-    </w:p>
-    <w:p/>
-    <w:p>
-      <w:pPr>
-        <w:pStyle w:val="Ttulo1"/>
-      </w:pPr>
-      <w:bookmarkStart w:id="19" w:name="_Toc508912666"/>
-      <w:r>
-        <w:t xml:space="preserve">4. </w:t>
-      </w:r>
-      <w:r>
-        <w:t>Fuentes de información</w:t>
-      </w:r>
-      <w:r>
-        <w:t xml:space="preserve"> (cursos no gratuitos)</w:t>
-      </w:r>
-      <w:bookmarkEnd w:id="19"/>
-    </w:p>
-    <w:p>
-      <w:pPr>
-        <w:pStyle w:val="Ttulo2"/>
-      </w:pPr>
-      <w:bookmarkStart w:id="20" w:name="_Toc508912667"/>
-      <w:r>
-        <w:t>4</w:t>
-      </w:r>
-      <w:r>
-        <w:t xml:space="preserve">.1 </w:t>
-      </w:r>
-      <w:r>
-        <w:t xml:space="preserve">Cursos no gratuitos </w:t>
-      </w:r>
-      <w:r>
-        <w:t>sobre el tipo de tecnología</w:t>
-      </w:r>
-      <w:r>
-        <w:t xml:space="preserve"> en general</w:t>
-      </w:r>
-      <w:bookmarkEnd w:id="20"/>
+      <w:bookmarkStart w:id="55" w:name="_Toc508913365"/>
+      <w:r>
+        <w:t xml:space="preserve">7.2.1 Recursos </w:t>
+      </w:r>
+      <w:r>
+        <w:t xml:space="preserve">gratuitos para implementar la tecnología </w:t>
+      </w:r>
+      <w:r>
+        <w:t>B</w:t>
+      </w:r>
+      <w:bookmarkEnd w:id="55"/>
     </w:p>
     <w:p>
       <w:pPr>
         <w:pStyle w:val="Ttulo3"/>
       </w:pPr>
-      <w:bookmarkStart w:id="21" w:name="_Toc508912668"/>
-      <w:r>
-        <w:t>4.1.1 Curso no gratuito 1 sobre el tipo de tecnología en general</w:t>
-      </w:r>
-      <w:bookmarkEnd w:id="21"/>
-    </w:p>
-    <w:p>
-      <w:pPr>
-        <w:pStyle w:val="Ttulo3"/>
-      </w:pPr>
-      <w:bookmarkStart w:id="22" w:name="_Toc508912669"/>
-      <w:r>
-        <w:t>4.1.2 Curso no gratuito 2 sobre el tipo de tecnología en general</w:t>
-      </w:r>
-      <w:bookmarkEnd w:id="22"/>
-    </w:p>
-    <w:p>
-      <w:pPr>
-        <w:pStyle w:val="Ttulo3"/>
-      </w:pPr>
-      <w:bookmarkStart w:id="23" w:name="_Toc508912670"/>
-      <w:r>
-        <w:t>4.1.n Curso no gratuito n sobre el tipo de tecnología en general</w:t>
-      </w:r>
-      <w:bookmarkEnd w:id="23"/>
-    </w:p>
-    <w:p/>
-    <w:p>
-      <w:pPr>
-        <w:pStyle w:val="Ttulo2"/>
-      </w:pPr>
-      <w:bookmarkStart w:id="24" w:name="_Toc508912671"/>
-      <w:r>
-        <w:t>4.2 Cursos</w:t>
-      </w:r>
-      <w:r>
-        <w:t xml:space="preserve"> </w:t>
-      </w:r>
-      <w:r>
-        <w:t xml:space="preserve">no gratuitos </w:t>
-      </w:r>
-      <w:r>
-        <w:t>sobre la tecnología</w:t>
-      </w:r>
-      <w:r>
-        <w:t xml:space="preserve"> específica A</w:t>
-      </w:r>
-      <w:bookmarkEnd w:id="24"/>
-    </w:p>
-    <w:p>
-      <w:pPr>
-        <w:pStyle w:val="Ttulo3"/>
-      </w:pPr>
-      <w:bookmarkStart w:id="25" w:name="_Toc508912672"/>
-      <w:r>
-        <w:t>4.2.1 Curso no gratuito 1 sobre la tecnología específica A</w:t>
-      </w:r>
-      <w:bookmarkEnd w:id="25"/>
-    </w:p>
-    <w:p>
-      <w:pPr>
-        <w:pStyle w:val="Ttulo3"/>
-      </w:pPr>
-      <w:bookmarkStart w:id="26" w:name="_Toc508912673"/>
-      <w:r>
-        <w:t>4.2.2 Curso no gratuito</w:t>
-      </w:r>
-      <w:r>
-        <w:t xml:space="preserve"> 2</w:t>
-      </w:r>
-      <w:r>
-        <w:t xml:space="preserve"> sobre la tecnología específica A</w:t>
-      </w:r>
-      <w:bookmarkEnd w:id="26"/>
-    </w:p>
-    <w:p>
-      <w:pPr>
-        <w:pStyle w:val="Ttulo3"/>
-      </w:pPr>
-      <w:bookmarkStart w:id="27" w:name="_Toc508912674"/>
-      <w:r>
-        <w:t>4.2.</w:t>
-      </w:r>
-      <w:r>
-        <w:t>n</w:t>
-      </w:r>
-      <w:r>
-        <w:t xml:space="preserve"> Curso no gratuito </w:t>
-      </w:r>
-      <w:r>
-        <w:t>n</w:t>
-      </w:r>
-      <w:r>
-        <w:t xml:space="preserve"> sobre la tecnología específica A</w:t>
-      </w:r>
-      <w:bookmarkEnd w:id="27"/>
-    </w:p>
-    <w:p/>
-    <w:p>
-      <w:pPr>
-        <w:pStyle w:val="Ttulo2"/>
-      </w:pPr>
-      <w:bookmarkStart w:id="28" w:name="_Toc508912675"/>
-      <w:r>
-        <w:t>4.3 Cursos</w:t>
-      </w:r>
-      <w:r>
-        <w:t xml:space="preserve"> </w:t>
-      </w:r>
-      <w:r>
-        <w:t xml:space="preserve">no gratuitos </w:t>
-      </w:r>
-      <w:r>
-        <w:t>sobre la tecnología</w:t>
-      </w:r>
-      <w:r>
-        <w:t xml:space="preserve"> específica B</w:t>
-      </w:r>
-      <w:bookmarkEnd w:id="28"/>
-    </w:p>
-    <w:p>
-      <w:pPr>
-        <w:pStyle w:val="Ttulo3"/>
-      </w:pPr>
-      <w:bookmarkStart w:id="29" w:name="_Toc508912676"/>
-      <w:r>
-        <w:t>4.3.1 Curso no gratuito 1 sobre la tecnología específica B</w:t>
-      </w:r>
-      <w:bookmarkEnd w:id="29"/>
-    </w:p>
-    <w:p>
-      <w:pPr>
-        <w:pStyle w:val="Ttulo3"/>
-      </w:pPr>
-      <w:bookmarkStart w:id="30" w:name="_Toc508912677"/>
-      <w:r>
-        <w:t>4.3.2 Curso no gratuito 2 sobre la tecnología específica B</w:t>
-      </w:r>
-      <w:bookmarkEnd w:id="30"/>
-    </w:p>
-    <w:p>
-      <w:pPr>
-        <w:pStyle w:val="Ttulo3"/>
-      </w:pPr>
-      <w:bookmarkStart w:id="31" w:name="_Toc508912678"/>
-      <w:r>
-        <w:t>4.3.n Curso no gratuito n sobre la tecnología específica B</w:t>
-      </w:r>
-      <w:bookmarkEnd w:id="31"/>
-    </w:p>
-    <w:p/>
-    <w:p>
-      <w:pPr>
-        <w:pStyle w:val="Ttulo1"/>
-      </w:pPr>
-      <w:bookmarkStart w:id="32" w:name="_Toc508912679"/>
-      <w:r>
-        <w:lastRenderedPageBreak/>
-        <w:t xml:space="preserve">5. </w:t>
-      </w:r>
-      <w:r>
-        <w:t>Fuentes de información</w:t>
-      </w:r>
-      <w:r>
-        <w:t xml:space="preserve"> (cursos gratuitos)</w:t>
-      </w:r>
-      <w:bookmarkEnd w:id="32"/>
-    </w:p>
-    <w:p>
-      <w:pPr>
-        <w:pStyle w:val="Ttulo2"/>
-      </w:pPr>
-      <w:bookmarkStart w:id="33" w:name="_Toc508912680"/>
-      <w:r>
-        <w:t>5</w:t>
-      </w:r>
-      <w:r>
-        <w:t xml:space="preserve">.1 </w:t>
-      </w:r>
-      <w:r>
-        <w:t xml:space="preserve">Cursos gratuitos </w:t>
-      </w:r>
-      <w:r>
-        <w:t>sobre el tipo de tecnología</w:t>
-      </w:r>
-      <w:r>
-        <w:t xml:space="preserve"> en general</w:t>
-      </w:r>
-      <w:bookmarkEnd w:id="33"/>
-    </w:p>
-    <w:p>
-      <w:pPr>
-        <w:pStyle w:val="Ttulo3"/>
-      </w:pPr>
-      <w:bookmarkStart w:id="34" w:name="_Toc508912681"/>
-      <w:r>
-        <w:t>5.1.1 Curso gratuito 1 sobre el tipo de tecnología en general</w:t>
-      </w:r>
-      <w:bookmarkEnd w:id="34"/>
-    </w:p>
-    <w:p>
-      <w:pPr>
-        <w:pStyle w:val="Ttulo3"/>
-      </w:pPr>
-      <w:bookmarkStart w:id="35" w:name="_Toc508912682"/>
-      <w:r>
-        <w:t>5.1.2 Curso gratuito 2 sobre el tipo de tecnología en general</w:t>
-      </w:r>
-      <w:bookmarkEnd w:id="35"/>
-    </w:p>
-    <w:p>
-      <w:pPr>
-        <w:pStyle w:val="Ttulo3"/>
-      </w:pPr>
-      <w:bookmarkStart w:id="36" w:name="_Toc508912683"/>
-      <w:r>
-        <w:t>5.1.n Curso gratuito n sobre el tipo de tecnología en general</w:t>
-      </w:r>
-      <w:bookmarkEnd w:id="36"/>
-    </w:p>
-    <w:p/>
-    <w:p>
-      <w:pPr>
-        <w:pStyle w:val="Ttulo2"/>
-      </w:pPr>
-      <w:bookmarkStart w:id="37" w:name="_Toc508912684"/>
-      <w:r>
-        <w:t>5.2 Cursos</w:t>
-      </w:r>
-      <w:r>
-        <w:t xml:space="preserve"> </w:t>
-      </w:r>
-      <w:r>
-        <w:t xml:space="preserve">gratuitos </w:t>
-      </w:r>
-      <w:r>
-        <w:t>sobre la tecnología</w:t>
-      </w:r>
-      <w:r>
-        <w:t xml:space="preserve"> específica A</w:t>
-      </w:r>
-      <w:bookmarkEnd w:id="37"/>
-    </w:p>
-    <w:p>
-      <w:pPr>
-        <w:pStyle w:val="Ttulo3"/>
-      </w:pPr>
-      <w:bookmarkStart w:id="38" w:name="_Toc508912685"/>
-      <w:r>
-        <w:t>5.2.1 Curso gratuito 1 sobre la tecnología específica A</w:t>
-      </w:r>
-      <w:bookmarkEnd w:id="38"/>
-    </w:p>
-    <w:p>
-      <w:pPr>
-        <w:pStyle w:val="Ttulo3"/>
-      </w:pPr>
-      <w:bookmarkStart w:id="39" w:name="_Toc508912686"/>
-      <w:r>
-        <w:t>5.2.2 Curso gratuito 2 sobre la tecnología específica A</w:t>
-      </w:r>
-      <w:bookmarkEnd w:id="39"/>
-    </w:p>
-    <w:p>
-      <w:pPr>
-        <w:pStyle w:val="Ttulo3"/>
-      </w:pPr>
-      <w:bookmarkStart w:id="40" w:name="_Toc508912687"/>
-      <w:r>
-        <w:t>5.2.n Curso gratuito n sobre la tecnología especifica A</w:t>
-      </w:r>
-      <w:bookmarkEnd w:id="40"/>
-    </w:p>
-    <w:p>
-      <w:pPr>
-        <w:pStyle w:val="Ttulo3"/>
-      </w:pPr>
-    </w:p>
-    <w:p>
-      <w:pPr>
-        <w:pStyle w:val="Ttulo2"/>
-      </w:pPr>
-      <w:bookmarkStart w:id="41" w:name="_Toc508912688"/>
-      <w:r>
-        <w:t>5.3 Cursos</w:t>
-      </w:r>
-      <w:r>
-        <w:t xml:space="preserve"> </w:t>
-      </w:r>
-      <w:r>
-        <w:t xml:space="preserve">gratuitos </w:t>
-      </w:r>
-      <w:r>
-        <w:t>sobre la tecnología</w:t>
-      </w:r>
-      <w:r>
-        <w:t xml:space="preserve"> específica B</w:t>
-      </w:r>
-      <w:bookmarkEnd w:id="41"/>
-    </w:p>
-    <w:p>
-      <w:pPr>
-        <w:pStyle w:val="Ttulo3"/>
-      </w:pPr>
-      <w:bookmarkStart w:id="42" w:name="_Toc508912689"/>
-      <w:r>
-        <w:t xml:space="preserve">5.3.1 Curso gratuito 1 sobre la tecnología específica </w:t>
+      <w:bookmarkStart w:id="56" w:name="_Toc508913366"/>
+      <w:r>
+        <w:t>7.2.</w:t>
+      </w:r>
+      <w:r>
+        <w:t>2</w:t>
+      </w:r>
+      <w:r>
+        <w:t xml:space="preserve"> Recursos no gratuitos para implementar la tecnología </w:t>
       </w:r>
       <w:r>
         <w:t>B</w:t>
       </w:r>
-      <w:bookmarkEnd w:id="42"/>
-    </w:p>
-    <w:p>
-      <w:pPr>
-        <w:pStyle w:val="Ttulo3"/>
-      </w:pPr>
-      <w:bookmarkStart w:id="43" w:name="_Toc508912690"/>
-      <w:r>
-        <w:t xml:space="preserve">5.3.2 Curso gratuito 2 sobre la tecnología específica </w:t>
-      </w:r>
-      <w:r>
-        <w:t>B</w:t>
-      </w:r>
-      <w:bookmarkEnd w:id="43"/>
-    </w:p>
-    <w:p>
-      <w:pPr>
-        <w:pStyle w:val="Ttulo3"/>
-      </w:pPr>
-      <w:bookmarkStart w:id="44" w:name="_Toc508912691"/>
-      <w:r>
-        <w:t xml:space="preserve">5.3.n Curso gratuito n sobre la tecnología especifica </w:t>
-      </w:r>
-      <w:r>
-        <w:t>B</w:t>
-      </w:r>
-      <w:bookmarkEnd w:id="44"/>
-    </w:p>
-    <w:p/>
-    <w:p>
-      <w:pPr>
-        <w:pStyle w:val="Ttulo1"/>
-      </w:pPr>
-      <w:bookmarkStart w:id="45" w:name="_Toc508912692"/>
-      <w:r>
-        <w:t xml:space="preserve">6. Ayudas </w:t>
-      </w:r>
-      <w:r>
-        <w:t xml:space="preserve">económicas </w:t>
-      </w:r>
-      <w:r>
-        <w:t>para estudiar las tecnologías</w:t>
-      </w:r>
-      <w:bookmarkEnd w:id="45"/>
+      <w:bookmarkEnd w:id="56"/>
     </w:p>
     <w:p/>
     <w:p/>
@@ -4755,112 +5066,11 @@
       <w:pPr>
         <w:pStyle w:val="Ttulo1"/>
       </w:pPr>
-      <w:bookmarkStart w:id="46" w:name="_Toc508912693"/>
-      <w:r>
-        <w:t>7. Recursos para implementar las tecnologías</w:t>
-      </w:r>
-      <w:bookmarkEnd w:id="46"/>
-    </w:p>
-    <w:p>
-      <w:pPr>
-        <w:pStyle w:val="Ttulo2"/>
-      </w:pPr>
-      <w:bookmarkStart w:id="47" w:name="_Toc508912694"/>
-      <w:r>
-        <w:t xml:space="preserve">7.1 Recursos </w:t>
-      </w:r>
-      <w:r>
-        <w:t>para implementar la tecnología A</w:t>
-      </w:r>
-      <w:bookmarkEnd w:id="47"/>
-    </w:p>
-    <w:p>
-      <w:pPr>
-        <w:pStyle w:val="Ttulo3"/>
-      </w:pPr>
-      <w:bookmarkStart w:id="48" w:name="_Toc508912695"/>
-      <w:r>
-        <w:t>7.1.1 Recursos gratuitos para implementar la tecnología A</w:t>
-      </w:r>
-      <w:bookmarkEnd w:id="48"/>
-    </w:p>
-    <w:p>
-      <w:pPr>
-        <w:pStyle w:val="Ttulo3"/>
-      </w:pPr>
-      <w:bookmarkStart w:id="49" w:name="_Toc508912696"/>
-      <w:r>
-        <w:t>7.1.</w:t>
-      </w:r>
-      <w:r>
-        <w:t>2</w:t>
-      </w:r>
-      <w:r>
-        <w:t xml:space="preserve"> Recursos no gratuitos para implementar la tecnología A</w:t>
-      </w:r>
-      <w:bookmarkEnd w:id="49"/>
-    </w:p>
-    <w:p/>
-    <w:p>
-      <w:pPr>
-        <w:pStyle w:val="Ttulo2"/>
-      </w:pPr>
-      <w:bookmarkStart w:id="50" w:name="_Toc508912697"/>
-      <w:r>
-        <w:lastRenderedPageBreak/>
-        <w:t xml:space="preserve">7.2 Recursos para implementar la tecnología </w:t>
-      </w:r>
-      <w:r>
-        <w:t>B</w:t>
-      </w:r>
-      <w:bookmarkEnd w:id="50"/>
-    </w:p>
-    <w:p>
-      <w:pPr>
-        <w:pStyle w:val="Ttulo3"/>
-      </w:pPr>
-      <w:bookmarkStart w:id="51" w:name="_Toc508912698"/>
-      <w:r>
-        <w:t xml:space="preserve">7.2.1 Recursos </w:t>
-      </w:r>
-      <w:r>
-        <w:t xml:space="preserve">gratuitos para implementar la tecnología </w:t>
-      </w:r>
-      <w:r>
-        <w:t>B</w:t>
-      </w:r>
-      <w:bookmarkEnd w:id="51"/>
-    </w:p>
-    <w:p>
-      <w:pPr>
-        <w:pStyle w:val="Ttulo3"/>
-      </w:pPr>
-      <w:bookmarkStart w:id="52" w:name="_Toc508912699"/>
-      <w:r>
-        <w:t>7.2.</w:t>
-      </w:r>
-      <w:r>
-        <w:t>2</w:t>
-      </w:r>
-      <w:r>
-        <w:t xml:space="preserve"> Recursos no gratuitos para implementar la tecnología </w:t>
-      </w:r>
-      <w:r>
-        <w:t>B</w:t>
-      </w:r>
-      <w:bookmarkEnd w:id="52"/>
-    </w:p>
-    <w:p/>
-    <w:p/>
-    <w:p>
-      <w:pPr>
-        <w:pStyle w:val="Ttulo1"/>
-      </w:pPr>
-      <w:bookmarkStart w:id="53" w:name="_Toc508912700"/>
+      <w:bookmarkStart w:id="57" w:name="_Toc508913367"/>
       <w:r>
         <w:t>8. Conclusiones</w:t>
       </w:r>
-      <w:bookmarkEnd w:id="53"/>
+      <w:bookmarkEnd w:id="57"/>
     </w:p>
     <w:p/>
     <w:p/>
@@ -4870,7 +5080,7 @@
     <w:p/>
     <w:p/>
     <w:sectPr>
-      <w:footerReference w:type="default" r:id="rId13"/>
+      <w:footerReference w:type="default" r:id="rId17"/>
       <w:pgSz w:w="11906" w:h="16838"/>
       <w:pgMar w:top="1417" w:right="1701" w:bottom="1417" w:left="1701" w:header="708" w:footer="708" w:gutter="0"/>
       <w:cols w:space="708"/>
@@ -6059,6 +6269,18 @@
       <w:ind w:left="440"/>
     </w:pPr>
   </w:style>
+  <w:style w:type="character" w:styleId="Hipervnculovisitado">
+    <w:name w:val="FollowedHyperlink"/>
+    <w:basedOn w:val="Fuentedeprrafopredeter"/>
+    <w:uiPriority w:val="99"/>
+    <w:semiHidden/>
+    <w:unhideWhenUsed/>
+    <w:rsid w:val="006C293F"/>
+    <w:rPr>
+      <w:color w:val="954F72" w:themeColor="followedHyperlink"/>
+      <w:u w:val="single"/>
+    </w:rPr>
+  </w:style>
 </w:styles>
 </file>
 
@@ -6328,7 +6550,7 @@
 </file>
 
 <file path=customXml/itemProps1.xml><?xml version="1.0" encoding="utf-8"?>
-<ds:datastoreItem xmlns:ds="http://schemas.openxmlformats.org/officeDocument/2006/customXml" ds:itemID="{DC20E1C3-B4E5-4164-8A44-1BE04CD9A6DF}">
+<ds:datastoreItem xmlns:ds="http://schemas.openxmlformats.org/officeDocument/2006/customXml" ds:itemID="{EAB961FD-845A-4457-BF24-0551173D5181}">
   <ds:schemaRefs>
     <ds:schemaRef ds:uri="http://schemas.openxmlformats.org/officeDocument/2006/bibliography"/>
   </ds:schemaRefs>

</xml_diff>

<commit_message>
Se ha realizado el apartado 7.1
</commit_message>
<xml_diff>
--- a/TG1_JoséDanielNavarroSierra.docx
+++ b/TG1_JoséDanielNavarroSierra.docx
@@ -48,7 +48,7 @@
           <w:r>
             <w:fldChar w:fldCharType="separate"/>
           </w:r>
-          <w:hyperlink w:anchor="_Toc508913315" w:history="1">
+          <w:hyperlink w:anchor="_Toc508914771" w:history="1">
             <w:r>
               <w:rPr>
                 <w:rStyle w:val="Hipervnculo"/>
@@ -75,7 +75,7 @@
                 <w:noProof/>
                 <w:webHidden/>
               </w:rPr>
-              <w:instrText xml:space="preserve"> PAGEREF _Toc508913315 \h </w:instrText>
+              <w:instrText xml:space="preserve"> PAGEREF _Toc508914771 \h </w:instrText>
             </w:r>
             <w:r>
               <w:rPr>
@@ -118,7 +118,7 @@
               <w:lang w:eastAsia="es-ES"/>
             </w:rPr>
           </w:pPr>
-          <w:hyperlink w:anchor="_Toc508913316" w:history="1">
+          <w:hyperlink w:anchor="_Toc508914772" w:history="1">
             <w:r>
               <w:rPr>
                 <w:rStyle w:val="Hipervnculo"/>
@@ -145,7 +145,7 @@
                 <w:noProof/>
                 <w:webHidden/>
               </w:rPr>
-              <w:instrText xml:space="preserve"> PAGEREF _Toc508913316 \h </w:instrText>
+              <w:instrText xml:space="preserve"> PAGEREF _Toc508914772 \h </w:instrText>
             </w:r>
             <w:r>
               <w:rPr>
@@ -188,7 +188,7 @@
               <w:lang w:eastAsia="es-ES"/>
             </w:rPr>
           </w:pPr>
-          <w:hyperlink w:anchor="_Toc508913317" w:history="1">
+          <w:hyperlink w:anchor="_Toc508914773" w:history="1">
             <w:r>
               <w:rPr>
                 <w:rStyle w:val="Hipervnculo"/>
@@ -215,7 +215,7 @@
                 <w:noProof/>
                 <w:webHidden/>
               </w:rPr>
-              <w:instrText xml:space="preserve"> PAGEREF _Toc508913317 \h </w:instrText>
+              <w:instrText xml:space="preserve"> PAGEREF _Toc508914773 \h </w:instrText>
             </w:r>
             <w:r>
               <w:rPr>
@@ -258,7 +258,7 @@
               <w:lang w:eastAsia="es-ES"/>
             </w:rPr>
           </w:pPr>
-          <w:hyperlink w:anchor="_Toc508913318" w:history="1">
+          <w:hyperlink w:anchor="_Toc508914774" w:history="1">
             <w:r>
               <w:rPr>
                 <w:rStyle w:val="Hipervnculo"/>
@@ -285,7 +285,7 @@
                 <w:noProof/>
                 <w:webHidden/>
               </w:rPr>
-              <w:instrText xml:space="preserve"> PAGEREF _Toc508913318 \h </w:instrText>
+              <w:instrText xml:space="preserve"> PAGEREF _Toc508914774 \h </w:instrText>
             </w:r>
             <w:r>
               <w:rPr>
@@ -328,7 +328,7 @@
               <w:lang w:eastAsia="es-ES"/>
             </w:rPr>
           </w:pPr>
-          <w:hyperlink w:anchor="_Toc508913319" w:history="1">
+          <w:hyperlink w:anchor="_Toc508914775" w:history="1">
             <w:r>
               <w:rPr>
                 <w:rStyle w:val="Hipervnculo"/>
@@ -355,7 +355,7 @@
                 <w:noProof/>
                 <w:webHidden/>
               </w:rPr>
-              <w:instrText xml:space="preserve"> PAGEREF _Toc508913319 \h </w:instrText>
+              <w:instrText xml:space="preserve"> PAGEREF _Toc508914775 \h </w:instrText>
             </w:r>
             <w:r>
               <w:rPr>
@@ -398,7 +398,7 @@
               <w:lang w:eastAsia="es-ES"/>
             </w:rPr>
           </w:pPr>
-          <w:hyperlink w:anchor="_Toc508913320" w:history="1">
+          <w:hyperlink w:anchor="_Toc508914776" w:history="1">
             <w:r>
               <w:rPr>
                 <w:rStyle w:val="Hipervnculo"/>
@@ -425,7 +425,7 @@
                 <w:noProof/>
                 <w:webHidden/>
               </w:rPr>
-              <w:instrText xml:space="preserve"> PAGEREF _Toc508913320 \h </w:instrText>
+              <w:instrText xml:space="preserve"> PAGEREF _Toc508914776 \h </w:instrText>
             </w:r>
             <w:r>
               <w:rPr>
@@ -468,7 +468,7 @@
               <w:lang w:eastAsia="es-ES"/>
             </w:rPr>
           </w:pPr>
-          <w:hyperlink w:anchor="_Toc508913321" w:history="1">
+          <w:hyperlink w:anchor="_Toc508914777" w:history="1">
             <w:r>
               <w:rPr>
                 <w:rStyle w:val="Hipervnculo"/>
@@ -495,7 +495,7 @@
                 <w:noProof/>
                 <w:webHidden/>
               </w:rPr>
-              <w:instrText xml:space="preserve"> PAGEREF _Toc508913321 \h </w:instrText>
+              <w:instrText xml:space="preserve"> PAGEREF _Toc508914777 \h </w:instrText>
             </w:r>
             <w:r>
               <w:rPr>
@@ -538,7 +538,7 @@
               <w:lang w:eastAsia="es-ES"/>
             </w:rPr>
           </w:pPr>
-          <w:hyperlink w:anchor="_Toc508913322" w:history="1">
+          <w:hyperlink w:anchor="_Toc508914778" w:history="1">
             <w:r>
               <w:rPr>
                 <w:rStyle w:val="Hipervnculo"/>
@@ -565,7 +565,7 @@
                 <w:noProof/>
                 <w:webHidden/>
               </w:rPr>
-              <w:instrText xml:space="preserve"> PAGEREF _Toc508913322 \h </w:instrText>
+              <w:instrText xml:space="preserve"> PAGEREF _Toc508914778 \h </w:instrText>
             </w:r>
             <w:r>
               <w:rPr>
@@ -608,7 +608,7 @@
               <w:lang w:eastAsia="es-ES"/>
             </w:rPr>
           </w:pPr>
-          <w:hyperlink w:anchor="_Toc508913323" w:history="1">
+          <w:hyperlink w:anchor="_Toc508914779" w:history="1">
             <w:r>
               <w:rPr>
                 <w:rStyle w:val="Hipervnculo"/>
@@ -635,7 +635,7 @@
                 <w:noProof/>
                 <w:webHidden/>
               </w:rPr>
-              <w:instrText xml:space="preserve"> PAGEREF _Toc508913323 \h </w:instrText>
+              <w:instrText xml:space="preserve"> PAGEREF _Toc508914779 \h </w:instrText>
             </w:r>
             <w:r>
               <w:rPr>
@@ -678,7 +678,7 @@
               <w:lang w:eastAsia="es-ES"/>
             </w:rPr>
           </w:pPr>
-          <w:hyperlink w:anchor="_Toc508913324" w:history="1">
+          <w:hyperlink w:anchor="_Toc508914780" w:history="1">
             <w:r>
               <w:rPr>
                 <w:rStyle w:val="Hipervnculo"/>
@@ -705,7 +705,7 @@
                 <w:noProof/>
                 <w:webHidden/>
               </w:rPr>
-              <w:instrText xml:space="preserve"> PAGEREF _Toc508913324 \h </w:instrText>
+              <w:instrText xml:space="preserve"> PAGEREF _Toc508914780 \h </w:instrText>
             </w:r>
             <w:r>
               <w:rPr>
@@ -748,7 +748,7 @@
               <w:lang w:eastAsia="es-ES"/>
             </w:rPr>
           </w:pPr>
-          <w:hyperlink w:anchor="_Toc508913325" w:history="1">
+          <w:hyperlink w:anchor="_Toc508914781" w:history="1">
             <w:r>
               <w:rPr>
                 <w:rStyle w:val="Hipervnculo"/>
@@ -775,7 +775,7 @@
                 <w:noProof/>
                 <w:webHidden/>
               </w:rPr>
-              <w:instrText xml:space="preserve"> PAGEREF _Toc508913325 \h </w:instrText>
+              <w:instrText xml:space="preserve"> PAGEREF _Toc508914781 \h </w:instrText>
             </w:r>
             <w:r>
               <w:rPr>
@@ -818,7 +818,7 @@
               <w:lang w:eastAsia="es-ES"/>
             </w:rPr>
           </w:pPr>
-          <w:hyperlink w:anchor="_Toc508913326" w:history="1">
+          <w:hyperlink w:anchor="_Toc508914782" w:history="1">
             <w:r>
               <w:rPr>
                 <w:rStyle w:val="Hipervnculo"/>
@@ -845,7 +845,7 @@
                 <w:noProof/>
                 <w:webHidden/>
               </w:rPr>
-              <w:instrText xml:space="preserve"> PAGEREF _Toc508913326 \h </w:instrText>
+              <w:instrText xml:space="preserve"> PAGEREF _Toc508914782 \h </w:instrText>
             </w:r>
             <w:r>
               <w:rPr>
@@ -888,7 +888,7 @@
               <w:lang w:eastAsia="es-ES"/>
             </w:rPr>
           </w:pPr>
-          <w:hyperlink w:anchor="_Toc508913327" w:history="1">
+          <w:hyperlink w:anchor="_Toc508914783" w:history="1">
             <w:r>
               <w:rPr>
                 <w:rStyle w:val="Hipervnculo"/>
@@ -915,7 +915,7 @@
                 <w:noProof/>
                 <w:webHidden/>
               </w:rPr>
-              <w:instrText xml:space="preserve"> PAGEREF _Toc508913327 \h </w:instrText>
+              <w:instrText xml:space="preserve"> PAGEREF _Toc508914783 \h </w:instrText>
             </w:r>
             <w:r>
               <w:rPr>
@@ -958,27 +958,13 @@
               <w:lang w:eastAsia="es-ES"/>
             </w:rPr>
           </w:pPr>
-          <w:hyperlink w:anchor="_Toc508913328" w:history="1">
+          <w:hyperlink w:anchor="_Toc508914784" w:history="1">
             <w:r>
               <w:rPr>
                 <w:rStyle w:val="Hipervnculo"/>
                 <w:noProof/>
               </w:rPr>
-              <w:t xml:space="preserve">3.2.3 Fuente de información 3 </w:t>
-            </w:r>
-            <w:r>
-              <w:rPr>
-                <w:rStyle w:val="Hipervnculo"/>
-                <w:noProof/>
-              </w:rPr>
-              <w:t>s</w:t>
-            </w:r>
-            <w:r>
-              <w:rPr>
-                <w:rStyle w:val="Hipervnculo"/>
-                <w:noProof/>
-              </w:rPr>
-              <w:t>obre ChartJS</w:t>
+              <w:t>3.2.3 Fuente de información 3 sobre ChartJS</w:t>
             </w:r>
             <w:r>
               <w:rPr>
@@ -999,7 +985,7 @@
                 <w:noProof/>
                 <w:webHidden/>
               </w:rPr>
-              <w:instrText xml:space="preserve"> PAGEREF _Toc508913328 \h </w:instrText>
+              <w:instrText xml:space="preserve"> PAGEREF _Toc508914784 \h </w:instrText>
             </w:r>
             <w:r>
               <w:rPr>
@@ -1042,7 +1028,7 @@
               <w:lang w:eastAsia="es-ES"/>
             </w:rPr>
           </w:pPr>
-          <w:hyperlink w:anchor="_Toc508913329" w:history="1">
+          <w:hyperlink w:anchor="_Toc508914785" w:history="1">
             <w:r>
               <w:rPr>
                 <w:rStyle w:val="Hipervnculo"/>
@@ -1069,7 +1055,7 @@
                 <w:noProof/>
                 <w:webHidden/>
               </w:rPr>
-              <w:instrText xml:space="preserve"> PAGEREF _Toc508913329 \h </w:instrText>
+              <w:instrText xml:space="preserve"> PAGEREF _Toc508914785 \h </w:instrText>
             </w:r>
             <w:r>
               <w:rPr>
@@ -1112,7 +1098,7 @@
               <w:lang w:eastAsia="es-ES"/>
             </w:rPr>
           </w:pPr>
-          <w:hyperlink w:anchor="_Toc508913330" w:history="1">
+          <w:hyperlink w:anchor="_Toc508914786" w:history="1">
             <w:r>
               <w:rPr>
                 <w:rStyle w:val="Hipervnculo"/>
@@ -1139,7 +1125,7 @@
                 <w:noProof/>
                 <w:webHidden/>
               </w:rPr>
-              <w:instrText xml:space="preserve"> PAGEREF _Toc508913330 \h </w:instrText>
+              <w:instrText xml:space="preserve"> PAGEREF _Toc508914786 \h </w:instrText>
             </w:r>
             <w:r>
               <w:rPr>
@@ -1182,7 +1168,7 @@
               <w:lang w:eastAsia="es-ES"/>
             </w:rPr>
           </w:pPr>
-          <w:hyperlink w:anchor="_Toc508913331" w:history="1">
+          <w:hyperlink w:anchor="_Toc508914787" w:history="1">
             <w:r>
               <w:rPr>
                 <w:rStyle w:val="Hipervnculo"/>
@@ -1209,7 +1195,7 @@
                 <w:noProof/>
                 <w:webHidden/>
               </w:rPr>
-              <w:instrText xml:space="preserve"> PAGEREF _Toc508913331 \h </w:instrText>
+              <w:instrText xml:space="preserve"> PAGEREF _Toc508914787 \h </w:instrText>
             </w:r>
             <w:r>
               <w:rPr>
@@ -1252,7 +1238,7 @@
               <w:lang w:eastAsia="es-ES"/>
             </w:rPr>
           </w:pPr>
-          <w:hyperlink w:anchor="_Toc508913332" w:history="1">
+          <w:hyperlink w:anchor="_Toc508914788" w:history="1">
             <w:r>
               <w:rPr>
                 <w:rStyle w:val="Hipervnculo"/>
@@ -1279,7 +1265,7 @@
                 <w:noProof/>
                 <w:webHidden/>
               </w:rPr>
-              <w:instrText xml:space="preserve"> PAGEREF _Toc508913332 \h </w:instrText>
+              <w:instrText xml:space="preserve"> PAGEREF _Toc508914788 \h </w:instrText>
             </w:r>
             <w:r>
               <w:rPr>
@@ -1322,7 +1308,7 @@
               <w:lang w:eastAsia="es-ES"/>
             </w:rPr>
           </w:pPr>
-          <w:hyperlink w:anchor="_Toc508913333" w:history="1">
+          <w:hyperlink w:anchor="_Toc508914789" w:history="1">
             <w:r>
               <w:rPr>
                 <w:rStyle w:val="Hipervnculo"/>
@@ -1349,7 +1335,7 @@
                 <w:noProof/>
                 <w:webHidden/>
               </w:rPr>
-              <w:instrText xml:space="preserve"> PAGEREF _Toc508913333 \h </w:instrText>
+              <w:instrText xml:space="preserve"> PAGEREF _Toc508914789 \h </w:instrText>
             </w:r>
             <w:r>
               <w:rPr>
@@ -1392,7 +1378,7 @@
               <w:lang w:eastAsia="es-ES"/>
             </w:rPr>
           </w:pPr>
-          <w:hyperlink w:anchor="_Toc508913334" w:history="1">
+          <w:hyperlink w:anchor="_Toc508914790" w:history="1">
             <w:r>
               <w:rPr>
                 <w:rStyle w:val="Hipervnculo"/>
@@ -1419,7 +1405,7 @@
                 <w:noProof/>
                 <w:webHidden/>
               </w:rPr>
-              <w:instrText xml:space="preserve"> PAGEREF _Toc508913334 \h </w:instrText>
+              <w:instrText xml:space="preserve"> PAGEREF _Toc508914790 \h </w:instrText>
             </w:r>
             <w:r>
               <w:rPr>
@@ -1462,7 +1448,7 @@
               <w:lang w:eastAsia="es-ES"/>
             </w:rPr>
           </w:pPr>
-          <w:hyperlink w:anchor="_Toc508913335" w:history="1">
+          <w:hyperlink w:anchor="_Toc508914791" w:history="1">
             <w:r>
               <w:rPr>
                 <w:rStyle w:val="Hipervnculo"/>
@@ -1489,7 +1475,7 @@
                 <w:noProof/>
                 <w:webHidden/>
               </w:rPr>
-              <w:instrText xml:space="preserve"> PAGEREF _Toc508913335 \h </w:instrText>
+              <w:instrText xml:space="preserve"> PAGEREF _Toc508914791 \h </w:instrText>
             </w:r>
             <w:r>
               <w:rPr>
@@ -1532,7 +1518,7 @@
               <w:lang w:eastAsia="es-ES"/>
             </w:rPr>
           </w:pPr>
-          <w:hyperlink w:anchor="_Toc508913336" w:history="1">
+          <w:hyperlink w:anchor="_Toc508914792" w:history="1">
             <w:r>
               <w:rPr>
                 <w:rStyle w:val="Hipervnculo"/>
@@ -1559,7 +1545,7 @@
                 <w:noProof/>
                 <w:webHidden/>
               </w:rPr>
-              <w:instrText xml:space="preserve"> PAGEREF _Toc508913336 \h </w:instrText>
+              <w:instrText xml:space="preserve"> PAGEREF _Toc508914792 \h </w:instrText>
             </w:r>
             <w:r>
               <w:rPr>
@@ -1602,7 +1588,7 @@
               <w:lang w:eastAsia="es-ES"/>
             </w:rPr>
           </w:pPr>
-          <w:hyperlink w:anchor="_Toc508913337" w:history="1">
+          <w:hyperlink w:anchor="_Toc508914793" w:history="1">
             <w:r>
               <w:rPr>
                 <w:rStyle w:val="Hipervnculo"/>
@@ -1629,7 +1615,7 @@
                 <w:noProof/>
                 <w:webHidden/>
               </w:rPr>
-              <w:instrText xml:space="preserve"> PAGEREF _Toc508913337 \h </w:instrText>
+              <w:instrText xml:space="preserve"> PAGEREF _Toc508914793 \h </w:instrText>
             </w:r>
             <w:r>
               <w:rPr>
@@ -1672,7 +1658,7 @@
               <w:lang w:eastAsia="es-ES"/>
             </w:rPr>
           </w:pPr>
-          <w:hyperlink w:anchor="_Toc508913338" w:history="1">
+          <w:hyperlink w:anchor="_Toc508914794" w:history="1">
             <w:r>
               <w:rPr>
                 <w:rStyle w:val="Hipervnculo"/>
@@ -1699,7 +1685,7 @@
                 <w:noProof/>
                 <w:webHidden/>
               </w:rPr>
-              <w:instrText xml:space="preserve"> PAGEREF _Toc508913338 \h </w:instrText>
+              <w:instrText xml:space="preserve"> PAGEREF _Toc508914794 \h </w:instrText>
             </w:r>
             <w:r>
               <w:rPr>
@@ -1742,7 +1728,7 @@
               <w:lang w:eastAsia="es-ES"/>
             </w:rPr>
           </w:pPr>
-          <w:hyperlink w:anchor="_Toc508913339" w:history="1">
+          <w:hyperlink w:anchor="_Toc508914795" w:history="1">
             <w:r>
               <w:rPr>
                 <w:rStyle w:val="Hipervnculo"/>
@@ -1769,7 +1755,7 @@
                 <w:noProof/>
                 <w:webHidden/>
               </w:rPr>
-              <w:instrText xml:space="preserve"> PAGEREF _Toc508913339 \h </w:instrText>
+              <w:instrText xml:space="preserve"> PAGEREF _Toc508914795 \h </w:instrText>
             </w:r>
             <w:r>
               <w:rPr>
@@ -1812,7 +1798,7 @@
               <w:lang w:eastAsia="es-ES"/>
             </w:rPr>
           </w:pPr>
-          <w:hyperlink w:anchor="_Toc508913340" w:history="1">
+          <w:hyperlink w:anchor="_Toc508914796" w:history="1">
             <w:r>
               <w:rPr>
                 <w:rStyle w:val="Hipervnculo"/>
@@ -1839,7 +1825,7 @@
                 <w:noProof/>
                 <w:webHidden/>
               </w:rPr>
-              <w:instrText xml:space="preserve"> PAGEREF _Toc508913340 \h </w:instrText>
+              <w:instrText xml:space="preserve"> PAGEREF _Toc508914796 \h </w:instrText>
             </w:r>
             <w:r>
               <w:rPr>
@@ -1882,7 +1868,7 @@
               <w:lang w:eastAsia="es-ES"/>
             </w:rPr>
           </w:pPr>
-          <w:hyperlink w:anchor="_Toc508913341" w:history="1">
+          <w:hyperlink w:anchor="_Toc508914797" w:history="1">
             <w:r>
               <w:rPr>
                 <w:rStyle w:val="Hipervnculo"/>
@@ -1909,7 +1895,7 @@
                 <w:noProof/>
                 <w:webHidden/>
               </w:rPr>
-              <w:instrText xml:space="preserve"> PAGEREF _Toc508913341 \h </w:instrText>
+              <w:instrText xml:space="preserve"> PAGEREF _Toc508914797 \h </w:instrText>
             </w:r>
             <w:r>
               <w:rPr>
@@ -1952,7 +1938,7 @@
               <w:lang w:eastAsia="es-ES"/>
             </w:rPr>
           </w:pPr>
-          <w:hyperlink w:anchor="_Toc508913342" w:history="1">
+          <w:hyperlink w:anchor="_Toc508914798" w:history="1">
             <w:r>
               <w:rPr>
                 <w:rStyle w:val="Hipervnculo"/>
@@ -1979,7 +1965,7 @@
                 <w:noProof/>
                 <w:webHidden/>
               </w:rPr>
-              <w:instrText xml:space="preserve"> PAGEREF _Toc508913342 \h </w:instrText>
+              <w:instrText xml:space="preserve"> PAGEREF _Toc508914798 \h </w:instrText>
             </w:r>
             <w:r>
               <w:rPr>
@@ -2022,7 +2008,7 @@
               <w:lang w:eastAsia="es-ES"/>
             </w:rPr>
           </w:pPr>
-          <w:hyperlink w:anchor="_Toc508913343" w:history="1">
+          <w:hyperlink w:anchor="_Toc508914799" w:history="1">
             <w:r>
               <w:rPr>
                 <w:rStyle w:val="Hipervnculo"/>
@@ -2049,7 +2035,7 @@
                 <w:noProof/>
                 <w:webHidden/>
               </w:rPr>
-              <w:instrText xml:space="preserve"> PAGEREF _Toc508913343 \h </w:instrText>
+              <w:instrText xml:space="preserve"> PAGEREF _Toc508914799 \h </w:instrText>
             </w:r>
             <w:r>
               <w:rPr>
@@ -2092,7 +2078,7 @@
               <w:lang w:eastAsia="es-ES"/>
             </w:rPr>
           </w:pPr>
-          <w:hyperlink w:anchor="_Toc508913344" w:history="1">
+          <w:hyperlink w:anchor="_Toc508914800" w:history="1">
             <w:r>
               <w:rPr>
                 <w:rStyle w:val="Hipervnculo"/>
@@ -2119,7 +2105,7 @@
                 <w:noProof/>
                 <w:webHidden/>
               </w:rPr>
-              <w:instrText xml:space="preserve"> PAGEREF _Toc508913344 \h </w:instrText>
+              <w:instrText xml:space="preserve"> PAGEREF _Toc508914800 \h </w:instrText>
             </w:r>
             <w:r>
               <w:rPr>
@@ -2162,7 +2148,7 @@
               <w:lang w:eastAsia="es-ES"/>
             </w:rPr>
           </w:pPr>
-          <w:hyperlink w:anchor="_Toc508913345" w:history="1">
+          <w:hyperlink w:anchor="_Toc508914801" w:history="1">
             <w:r>
               <w:rPr>
                 <w:rStyle w:val="Hipervnculo"/>
@@ -2189,7 +2175,7 @@
                 <w:noProof/>
                 <w:webHidden/>
               </w:rPr>
-              <w:instrText xml:space="preserve"> PAGEREF _Toc508913345 \h </w:instrText>
+              <w:instrText xml:space="preserve"> PAGEREF _Toc508914801 \h </w:instrText>
             </w:r>
             <w:r>
               <w:rPr>
@@ -2232,7 +2218,7 @@
               <w:lang w:eastAsia="es-ES"/>
             </w:rPr>
           </w:pPr>
-          <w:hyperlink w:anchor="_Toc508913346" w:history="1">
+          <w:hyperlink w:anchor="_Toc508914802" w:history="1">
             <w:r>
               <w:rPr>
                 <w:rStyle w:val="Hipervnculo"/>
@@ -2259,7 +2245,7 @@
                 <w:noProof/>
                 <w:webHidden/>
               </w:rPr>
-              <w:instrText xml:space="preserve"> PAGEREF _Toc508913346 \h </w:instrText>
+              <w:instrText xml:space="preserve"> PAGEREF _Toc508914802 \h </w:instrText>
             </w:r>
             <w:r>
               <w:rPr>
@@ -2302,7 +2288,7 @@
               <w:lang w:eastAsia="es-ES"/>
             </w:rPr>
           </w:pPr>
-          <w:hyperlink w:anchor="_Toc508913347" w:history="1">
+          <w:hyperlink w:anchor="_Toc508914803" w:history="1">
             <w:r>
               <w:rPr>
                 <w:rStyle w:val="Hipervnculo"/>
@@ -2329,7 +2315,7 @@
                 <w:noProof/>
                 <w:webHidden/>
               </w:rPr>
-              <w:instrText xml:space="preserve"> PAGEREF _Toc508913347 \h </w:instrText>
+              <w:instrText xml:space="preserve"> PAGEREF _Toc508914803 \h </w:instrText>
             </w:r>
             <w:r>
               <w:rPr>
@@ -2372,7 +2358,7 @@
               <w:lang w:eastAsia="es-ES"/>
             </w:rPr>
           </w:pPr>
-          <w:hyperlink w:anchor="_Toc508913348" w:history="1">
+          <w:hyperlink w:anchor="_Toc508914804" w:history="1">
             <w:r>
               <w:rPr>
                 <w:rStyle w:val="Hipervnculo"/>
@@ -2399,7 +2385,7 @@
                 <w:noProof/>
                 <w:webHidden/>
               </w:rPr>
-              <w:instrText xml:space="preserve"> PAGEREF _Toc508913348 \h </w:instrText>
+              <w:instrText xml:space="preserve"> PAGEREF _Toc508914804 \h </w:instrText>
             </w:r>
             <w:r>
               <w:rPr>
@@ -2442,7 +2428,7 @@
               <w:lang w:eastAsia="es-ES"/>
             </w:rPr>
           </w:pPr>
-          <w:hyperlink w:anchor="_Toc508913349" w:history="1">
+          <w:hyperlink w:anchor="_Toc508914805" w:history="1">
             <w:r>
               <w:rPr>
                 <w:rStyle w:val="Hipervnculo"/>
@@ -2469,7 +2455,7 @@
                 <w:noProof/>
                 <w:webHidden/>
               </w:rPr>
-              <w:instrText xml:space="preserve"> PAGEREF _Toc508913349 \h </w:instrText>
+              <w:instrText xml:space="preserve"> PAGEREF _Toc508914805 \h </w:instrText>
             </w:r>
             <w:r>
               <w:rPr>
@@ -2512,7 +2498,7 @@
               <w:lang w:eastAsia="es-ES"/>
             </w:rPr>
           </w:pPr>
-          <w:hyperlink w:anchor="_Toc508913350" w:history="1">
+          <w:hyperlink w:anchor="_Toc508914806" w:history="1">
             <w:r>
               <w:rPr>
                 <w:rStyle w:val="Hipervnculo"/>
@@ -2539,7 +2525,7 @@
                 <w:noProof/>
                 <w:webHidden/>
               </w:rPr>
-              <w:instrText xml:space="preserve"> PAGEREF _Toc508913350 \h </w:instrText>
+              <w:instrText xml:space="preserve"> PAGEREF _Toc508914806 \h </w:instrText>
             </w:r>
             <w:r>
               <w:rPr>
@@ -2582,7 +2568,7 @@
               <w:lang w:eastAsia="es-ES"/>
             </w:rPr>
           </w:pPr>
-          <w:hyperlink w:anchor="_Toc508913351" w:history="1">
+          <w:hyperlink w:anchor="_Toc508914807" w:history="1">
             <w:r>
               <w:rPr>
                 <w:rStyle w:val="Hipervnculo"/>
@@ -2609,7 +2595,7 @@
                 <w:noProof/>
                 <w:webHidden/>
               </w:rPr>
-              <w:instrText xml:space="preserve"> PAGEREF _Toc508913351 \h </w:instrText>
+              <w:instrText xml:space="preserve"> PAGEREF _Toc508914807 \h </w:instrText>
             </w:r>
             <w:r>
               <w:rPr>
@@ -2652,7 +2638,7 @@
               <w:lang w:eastAsia="es-ES"/>
             </w:rPr>
           </w:pPr>
-          <w:hyperlink w:anchor="_Toc508913352" w:history="1">
+          <w:hyperlink w:anchor="_Toc508914808" w:history="1">
             <w:r>
               <w:rPr>
                 <w:rStyle w:val="Hipervnculo"/>
@@ -2679,7 +2665,7 @@
                 <w:noProof/>
                 <w:webHidden/>
               </w:rPr>
-              <w:instrText xml:space="preserve"> PAGEREF _Toc508913352 \h </w:instrText>
+              <w:instrText xml:space="preserve"> PAGEREF _Toc508914808 \h </w:instrText>
             </w:r>
             <w:r>
               <w:rPr>
@@ -2722,7 +2708,7 @@
               <w:lang w:eastAsia="es-ES"/>
             </w:rPr>
           </w:pPr>
-          <w:hyperlink w:anchor="_Toc508913353" w:history="1">
+          <w:hyperlink w:anchor="_Toc508914809" w:history="1">
             <w:r>
               <w:rPr>
                 <w:rStyle w:val="Hipervnculo"/>
@@ -2749,7 +2735,7 @@
                 <w:noProof/>
                 <w:webHidden/>
               </w:rPr>
-              <w:instrText xml:space="preserve"> PAGEREF _Toc508913353 \h </w:instrText>
+              <w:instrText xml:space="preserve"> PAGEREF _Toc508914809 \h </w:instrText>
             </w:r>
             <w:r>
               <w:rPr>
@@ -2792,7 +2778,7 @@
               <w:lang w:eastAsia="es-ES"/>
             </w:rPr>
           </w:pPr>
-          <w:hyperlink w:anchor="_Toc508913354" w:history="1">
+          <w:hyperlink w:anchor="_Toc508914810" w:history="1">
             <w:r>
               <w:rPr>
                 <w:rStyle w:val="Hipervnculo"/>
@@ -2819,7 +2805,7 @@
                 <w:noProof/>
                 <w:webHidden/>
               </w:rPr>
-              <w:instrText xml:space="preserve"> PAGEREF _Toc508913354 \h </w:instrText>
+              <w:instrText xml:space="preserve"> PAGEREF _Toc508914810 \h </w:instrText>
             </w:r>
             <w:r>
               <w:rPr>
@@ -2862,7 +2848,7 @@
               <w:lang w:eastAsia="es-ES"/>
             </w:rPr>
           </w:pPr>
-          <w:hyperlink w:anchor="_Toc508913355" w:history="1">
+          <w:hyperlink w:anchor="_Toc508914811" w:history="1">
             <w:r>
               <w:rPr>
                 <w:rStyle w:val="Hipervnculo"/>
@@ -2889,7 +2875,7 @@
                 <w:noProof/>
                 <w:webHidden/>
               </w:rPr>
-              <w:instrText xml:space="preserve"> PAGEREF _Toc508913355 \h </w:instrText>
+              <w:instrText xml:space="preserve"> PAGEREF _Toc508914811 \h </w:instrText>
             </w:r>
             <w:r>
               <w:rPr>
@@ -2932,7 +2918,7 @@
               <w:lang w:eastAsia="es-ES"/>
             </w:rPr>
           </w:pPr>
-          <w:hyperlink w:anchor="_Toc508913356" w:history="1">
+          <w:hyperlink w:anchor="_Toc508914812" w:history="1">
             <w:r>
               <w:rPr>
                 <w:rStyle w:val="Hipervnculo"/>
@@ -2959,7 +2945,7 @@
                 <w:noProof/>
                 <w:webHidden/>
               </w:rPr>
-              <w:instrText xml:space="preserve"> PAGEREF _Toc508913356 \h </w:instrText>
+              <w:instrText xml:space="preserve"> PAGEREF _Toc508914812 \h </w:instrText>
             </w:r>
             <w:r>
               <w:rPr>
@@ -3002,7 +2988,7 @@
               <w:lang w:eastAsia="es-ES"/>
             </w:rPr>
           </w:pPr>
-          <w:hyperlink w:anchor="_Toc508913357" w:history="1">
+          <w:hyperlink w:anchor="_Toc508914813" w:history="1">
             <w:r>
               <w:rPr>
                 <w:rStyle w:val="Hipervnculo"/>
@@ -3029,7 +3015,7 @@
                 <w:noProof/>
                 <w:webHidden/>
               </w:rPr>
-              <w:instrText xml:space="preserve"> PAGEREF _Toc508913357 \h </w:instrText>
+              <w:instrText xml:space="preserve"> PAGEREF _Toc508914813 \h </w:instrText>
             </w:r>
             <w:r>
               <w:rPr>
@@ -3072,7 +3058,7 @@
               <w:lang w:eastAsia="es-ES"/>
             </w:rPr>
           </w:pPr>
-          <w:hyperlink w:anchor="_Toc508913358" w:history="1">
+          <w:hyperlink w:anchor="_Toc508914814" w:history="1">
             <w:r>
               <w:rPr>
                 <w:rStyle w:val="Hipervnculo"/>
@@ -3099,7 +3085,7 @@
                 <w:noProof/>
                 <w:webHidden/>
               </w:rPr>
-              <w:instrText xml:space="preserve"> PAGEREF _Toc508913358 \h </w:instrText>
+              <w:instrText xml:space="preserve"> PAGEREF _Toc508914814 \h </w:instrText>
             </w:r>
             <w:r>
               <w:rPr>
@@ -3142,7 +3128,7 @@
               <w:lang w:eastAsia="es-ES"/>
             </w:rPr>
           </w:pPr>
-          <w:hyperlink w:anchor="_Toc508913359" w:history="1">
+          <w:hyperlink w:anchor="_Toc508914815" w:history="1">
             <w:r>
               <w:rPr>
                 <w:rStyle w:val="Hipervnculo"/>
@@ -3169,7 +3155,7 @@
                 <w:noProof/>
                 <w:webHidden/>
               </w:rPr>
-              <w:instrText xml:space="preserve"> PAGEREF _Toc508913359 \h </w:instrText>
+              <w:instrText xml:space="preserve"> PAGEREF _Toc508914815 \h </w:instrText>
             </w:r>
             <w:r>
               <w:rPr>
@@ -3212,7 +3198,7 @@
               <w:lang w:eastAsia="es-ES"/>
             </w:rPr>
           </w:pPr>
-          <w:hyperlink w:anchor="_Toc508913360" w:history="1">
+          <w:hyperlink w:anchor="_Toc508914816" w:history="1">
             <w:r>
               <w:rPr>
                 <w:rStyle w:val="Hipervnculo"/>
@@ -3239,7 +3225,7 @@
                 <w:noProof/>
                 <w:webHidden/>
               </w:rPr>
-              <w:instrText xml:space="preserve"> PAGEREF _Toc508913360 \h </w:instrText>
+              <w:instrText xml:space="preserve"> PAGEREF _Toc508914816 \h </w:instrText>
             </w:r>
             <w:r>
               <w:rPr>
@@ -3282,13 +3268,13 @@
               <w:lang w:eastAsia="es-ES"/>
             </w:rPr>
           </w:pPr>
-          <w:hyperlink w:anchor="_Toc508913361" w:history="1">
+          <w:hyperlink w:anchor="_Toc508914817" w:history="1">
             <w:r>
               <w:rPr>
                 <w:rStyle w:val="Hipervnculo"/>
                 <w:noProof/>
               </w:rPr>
-              <w:t>7.1 Recursos para implementar la tecnología A</w:t>
+              <w:t>7.1 Recursos para implementar ChartJS</w:t>
             </w:r>
             <w:r>
               <w:rPr>
@@ -3309,7 +3295,7 @@
                 <w:noProof/>
                 <w:webHidden/>
               </w:rPr>
-              <w:instrText xml:space="preserve"> PAGEREF _Toc508913361 \h </w:instrText>
+              <w:instrText xml:space="preserve"> PAGEREF _Toc508914817 \h </w:instrText>
             </w:r>
             <w:r>
               <w:rPr>
@@ -3352,13 +3338,13 @@
               <w:lang w:eastAsia="es-ES"/>
             </w:rPr>
           </w:pPr>
-          <w:hyperlink w:anchor="_Toc508913362" w:history="1">
+          <w:hyperlink w:anchor="_Toc508914818" w:history="1">
             <w:r>
               <w:rPr>
                 <w:rStyle w:val="Hipervnculo"/>
                 <w:noProof/>
               </w:rPr>
-              <w:t>7.1.1 Recursos gratuitos para implementar la tecnología A</w:t>
+              <w:t>7.1.1 Recursos gratuitos para ChartJS</w:t>
             </w:r>
             <w:r>
               <w:rPr>
@@ -3379,7 +3365,7 @@
                 <w:noProof/>
                 <w:webHidden/>
               </w:rPr>
-              <w:instrText xml:space="preserve"> PAGEREF _Toc508913362 \h </w:instrText>
+              <w:instrText xml:space="preserve"> PAGEREF _Toc508914818 \h </w:instrText>
             </w:r>
             <w:r>
               <w:rPr>
@@ -3422,13 +3408,13 @@
               <w:lang w:eastAsia="es-ES"/>
             </w:rPr>
           </w:pPr>
-          <w:hyperlink w:anchor="_Toc508913363" w:history="1">
+          <w:hyperlink w:anchor="_Toc508914819" w:history="1">
             <w:r>
               <w:rPr>
                 <w:rStyle w:val="Hipervnculo"/>
                 <w:noProof/>
               </w:rPr>
-              <w:t>7.1.2 Recursos no gratuitos para implementar la tecnología A</w:t>
+              <w:t>7.1.2 Recursos no gratuitos para ChartJS</w:t>
             </w:r>
             <w:r>
               <w:rPr>
@@ -3449,7 +3435,7 @@
                 <w:noProof/>
                 <w:webHidden/>
               </w:rPr>
-              <w:instrText xml:space="preserve"> PAGEREF _Toc508913363 \h </w:instrText>
+              <w:instrText xml:space="preserve"> PAGEREF _Toc508914819 \h </w:instrText>
             </w:r>
             <w:r>
               <w:rPr>
@@ -3492,7 +3478,7 @@
               <w:lang w:eastAsia="es-ES"/>
             </w:rPr>
           </w:pPr>
-          <w:hyperlink w:anchor="_Toc508913364" w:history="1">
+          <w:hyperlink w:anchor="_Toc508914820" w:history="1">
             <w:r>
               <w:rPr>
                 <w:rStyle w:val="Hipervnculo"/>
@@ -3519,7 +3505,7 @@
                 <w:noProof/>
                 <w:webHidden/>
               </w:rPr>
-              <w:instrText xml:space="preserve"> PAGEREF _Toc508913364 \h </w:instrText>
+              <w:instrText xml:space="preserve"> PAGEREF _Toc508914820 \h </w:instrText>
             </w:r>
             <w:r>
               <w:rPr>
@@ -3539,7 +3525,7 @@
                 <w:noProof/>
                 <w:webHidden/>
               </w:rPr>
-              <w:t>7</w:t>
+              <w:t>9</w:t>
             </w:r>
             <w:r>
               <w:rPr>
@@ -3562,7 +3548,7 @@
               <w:lang w:eastAsia="es-ES"/>
             </w:rPr>
           </w:pPr>
-          <w:hyperlink w:anchor="_Toc508913365" w:history="1">
+          <w:hyperlink w:anchor="_Toc508914821" w:history="1">
             <w:r>
               <w:rPr>
                 <w:rStyle w:val="Hipervnculo"/>
@@ -3589,7 +3575,7 @@
                 <w:noProof/>
                 <w:webHidden/>
               </w:rPr>
-              <w:instrText xml:space="preserve"> PAGEREF _Toc508913365 \h </w:instrText>
+              <w:instrText xml:space="preserve"> PAGEREF _Toc508914821 \h </w:instrText>
             </w:r>
             <w:r>
               <w:rPr>
@@ -3609,7 +3595,7 @@
                 <w:noProof/>
                 <w:webHidden/>
               </w:rPr>
-              <w:t>7</w:t>
+              <w:t>9</w:t>
             </w:r>
             <w:r>
               <w:rPr>
@@ -3632,7 +3618,7 @@
               <w:lang w:eastAsia="es-ES"/>
             </w:rPr>
           </w:pPr>
-          <w:hyperlink w:anchor="_Toc508913366" w:history="1">
+          <w:hyperlink w:anchor="_Toc508914822" w:history="1">
             <w:r>
               <w:rPr>
                 <w:rStyle w:val="Hipervnculo"/>
@@ -3659,7 +3645,7 @@
                 <w:noProof/>
                 <w:webHidden/>
               </w:rPr>
-              <w:instrText xml:space="preserve"> PAGEREF _Toc508913366 \h </w:instrText>
+              <w:instrText xml:space="preserve"> PAGEREF _Toc508914822 \h </w:instrText>
             </w:r>
             <w:r>
               <w:rPr>
@@ -3679,7 +3665,7 @@
                 <w:noProof/>
                 <w:webHidden/>
               </w:rPr>
-              <w:t>7</w:t>
+              <w:t>9</w:t>
             </w:r>
             <w:r>
               <w:rPr>
@@ -3702,7 +3688,7 @@
               <w:lang w:eastAsia="es-ES"/>
             </w:rPr>
           </w:pPr>
-          <w:hyperlink w:anchor="_Toc508913367" w:history="1">
+          <w:hyperlink w:anchor="_Toc508914823" w:history="1">
             <w:r>
               <w:rPr>
                 <w:rStyle w:val="Hipervnculo"/>
@@ -3729,7 +3715,7 @@
                 <w:noProof/>
                 <w:webHidden/>
               </w:rPr>
-              <w:instrText xml:space="preserve"> PAGEREF _Toc508913367 \h </w:instrText>
+              <w:instrText xml:space="preserve"> PAGEREF _Toc508914823 \h </w:instrText>
             </w:r>
             <w:r>
               <w:rPr>
@@ -3749,7 +3735,7 @@
                 <w:noProof/>
                 <w:webHidden/>
               </w:rPr>
-              <w:t>7</w:t>
+              <w:t>9</w:t>
             </w:r>
             <w:r>
               <w:rPr>
@@ -3772,12 +3758,14 @@
       <w:r>
         <w:br w:type="page"/>
       </w:r>
+      <w:bookmarkStart w:id="0" w:name="_GoBack"/>
+      <w:bookmarkEnd w:id="0"/>
     </w:p>
     <w:p>
       <w:pPr>
         <w:pStyle w:val="Ttulo1"/>
       </w:pPr>
-      <w:bookmarkStart w:id="0" w:name="_Toc508913315"/>
+      <w:bookmarkStart w:id="1" w:name="_Toc508914771"/>
       <w:r>
         <w:lastRenderedPageBreak/>
         <w:t>1. Autores del trabajo</w:t>
@@ -3785,17 +3773,17 @@
       <w:r>
         <w:t>, planificación y entrega</w:t>
       </w:r>
-      <w:bookmarkEnd w:id="0"/>
+      <w:bookmarkEnd w:id="1"/>
     </w:p>
     <w:p>
       <w:pPr>
         <w:pStyle w:val="Ttulo2"/>
       </w:pPr>
-      <w:bookmarkStart w:id="1" w:name="_Toc508913316"/>
+      <w:bookmarkStart w:id="2" w:name="_Toc508914772"/>
       <w:r>
         <w:t>1.1 Autores</w:t>
       </w:r>
-      <w:bookmarkEnd w:id="1"/>
+      <w:bookmarkEnd w:id="2"/>
     </w:p>
     <w:p>
       <w:r>
@@ -3806,11 +3794,11 @@
       <w:pPr>
         <w:pStyle w:val="Ttulo2"/>
       </w:pPr>
-      <w:bookmarkStart w:id="2" w:name="_Toc508913317"/>
+      <w:bookmarkStart w:id="3" w:name="_Toc508914773"/>
       <w:r>
         <w:t>1.2 Planificación</w:t>
       </w:r>
-      <w:bookmarkEnd w:id="2"/>
+      <w:bookmarkEnd w:id="3"/>
     </w:p>
     <w:p>
       <w:r>
@@ -3892,11 +3880,11 @@
       <w:pPr>
         <w:pStyle w:val="Ttulo2"/>
       </w:pPr>
-      <w:bookmarkStart w:id="3" w:name="_Toc508913318"/>
+      <w:bookmarkStart w:id="4" w:name="_Toc508914774"/>
       <w:r>
         <w:t>1.3 Entrega</w:t>
       </w:r>
-      <w:bookmarkEnd w:id="3"/>
+      <w:bookmarkEnd w:id="4"/>
     </w:p>
     <w:p>
       <w:r>
@@ -3969,14 +3957,14 @@
         <w:pStyle w:val="Ttulo1"/>
         <w:spacing w:before="360"/>
       </w:pPr>
-      <w:bookmarkStart w:id="4" w:name="_Toc508913319"/>
+      <w:bookmarkStart w:id="5" w:name="_Toc508914775"/>
       <w:r>
         <w:t xml:space="preserve">2. </w:t>
       </w:r>
       <w:r>
         <w:t>Descripción del tipo de tecnología</w:t>
       </w:r>
-      <w:bookmarkEnd w:id="4"/>
+      <w:bookmarkEnd w:id="5"/>
     </w:p>
     <w:p>
       <w:r>
@@ -4039,7 +4027,7 @@
       <w:pPr>
         <w:pStyle w:val="Ttulo1"/>
       </w:pPr>
-      <w:bookmarkStart w:id="5" w:name="_Toc508913320"/>
+      <w:bookmarkStart w:id="6" w:name="_Toc508914776"/>
       <w:r>
         <w:lastRenderedPageBreak/>
         <w:t xml:space="preserve">3. </w:t>
@@ -4050,13 +4038,13 @@
       <w:r>
         <w:t xml:space="preserve"> (documentos)</w:t>
       </w:r>
-      <w:bookmarkEnd w:id="5"/>
+      <w:bookmarkEnd w:id="6"/>
     </w:p>
     <w:p>
       <w:pPr>
         <w:pStyle w:val="Ttulo2"/>
       </w:pPr>
-      <w:bookmarkStart w:id="6" w:name="_Toc508913321"/>
+      <w:bookmarkStart w:id="7" w:name="_Toc508914777"/>
       <w:r>
         <w:t>3.</w:t>
       </w:r>
@@ -4078,14 +4066,14 @@
       <w:r>
         <w:t>Libraries</w:t>
       </w:r>
-      <w:bookmarkEnd w:id="6"/>
+      <w:bookmarkEnd w:id="7"/>
       <w:proofErr w:type="spellEnd"/>
     </w:p>
     <w:p>
       <w:pPr>
         <w:pStyle w:val="Ttulo3"/>
       </w:pPr>
-      <w:bookmarkStart w:id="7" w:name="_Toc508913322"/>
+      <w:bookmarkStart w:id="8" w:name="_Toc508914778"/>
       <w:r>
         <w:t xml:space="preserve">3.1.1 Fuente de información 1 sobre JavaScript </w:t>
       </w:r>
@@ -4101,7 +4089,7 @@
       <w:r>
         <w:t>Libraries</w:t>
       </w:r>
-      <w:bookmarkEnd w:id="7"/>
+      <w:bookmarkEnd w:id="8"/>
       <w:proofErr w:type="spellEnd"/>
     </w:p>
     <w:p>
@@ -4180,7 +4168,7 @@
       <w:pPr>
         <w:pStyle w:val="Ttulo3"/>
       </w:pPr>
-      <w:bookmarkStart w:id="8" w:name="_Toc508913323"/>
+      <w:bookmarkStart w:id="9" w:name="_Toc508914779"/>
       <w:r>
         <w:t xml:space="preserve">3.1.2 Fuente de información 2 sobre JavaScript </w:t>
       </w:r>
@@ -4196,7 +4184,7 @@
       <w:r>
         <w:t>Libraries</w:t>
       </w:r>
-      <w:bookmarkEnd w:id="8"/>
+      <w:bookmarkEnd w:id="9"/>
       <w:proofErr w:type="spellEnd"/>
     </w:p>
     <w:p>
@@ -4230,7 +4218,7 @@
       <w:pPr>
         <w:pStyle w:val="Ttulo3"/>
       </w:pPr>
-      <w:bookmarkStart w:id="9" w:name="_Toc508913324"/>
+      <w:bookmarkStart w:id="10" w:name="_Toc508914780"/>
       <w:r>
         <w:t xml:space="preserve">3.1.3 Fuente de información 3 sobre JavaScript </w:t>
       </w:r>
@@ -4246,7 +4234,7 @@
       <w:r>
         <w:t>Libraries</w:t>
       </w:r>
-      <w:bookmarkEnd w:id="9"/>
+      <w:bookmarkEnd w:id="10"/>
       <w:proofErr w:type="spellEnd"/>
     </w:p>
     <w:p>
@@ -4287,43 +4275,37 @@
       <w:pPr>
         <w:pStyle w:val="Ttulo2"/>
       </w:pPr>
-      <w:bookmarkStart w:id="10" w:name="_Toc444537696"/>
-      <w:bookmarkStart w:id="11" w:name="_Toc508913325"/>
+      <w:bookmarkStart w:id="11" w:name="_Toc444537696"/>
+      <w:bookmarkStart w:id="12" w:name="_Toc508914781"/>
       <w:r>
         <w:t xml:space="preserve">3.2 </w:t>
       </w:r>
       <w:r>
         <w:t xml:space="preserve">Fuentes sobre </w:t>
       </w:r>
-      <w:bookmarkEnd w:id="10"/>
+      <w:bookmarkEnd w:id="11"/>
       <w:proofErr w:type="spellStart"/>
       <w:r>
-        <w:t>Cha</w:t>
-      </w:r>
-      <w:r>
-        <w:t>r</w:t>
-      </w:r>
-      <w:r>
-        <w:t>tJS</w:t>
-      </w:r>
-      <w:bookmarkEnd w:id="11"/>
+        <w:t>ChartJS</w:t>
+      </w:r>
+      <w:bookmarkEnd w:id="12"/>
       <w:proofErr w:type="spellEnd"/>
     </w:p>
     <w:p>
       <w:pPr>
         <w:pStyle w:val="Ttulo3"/>
       </w:pPr>
-      <w:bookmarkStart w:id="12" w:name="_Toc444537697"/>
-      <w:bookmarkStart w:id="13" w:name="_Toc508913326"/>
+      <w:bookmarkStart w:id="13" w:name="_Toc444537697"/>
+      <w:bookmarkStart w:id="14" w:name="_Toc508914782"/>
       <w:r>
         <w:t xml:space="preserve">3.2.1 Fuente de información 1 sobre </w:t>
       </w:r>
-      <w:bookmarkEnd w:id="12"/>
+      <w:bookmarkEnd w:id="13"/>
       <w:proofErr w:type="spellStart"/>
       <w:r>
         <w:t>ChartJS</w:t>
       </w:r>
-      <w:bookmarkEnd w:id="13"/>
+      <w:bookmarkEnd w:id="14"/>
       <w:proofErr w:type="spellEnd"/>
     </w:p>
     <w:p>
@@ -4388,19 +4370,7 @@
           <w:rPr>
             <w:rStyle w:val="Hipervnculo"/>
           </w:rPr>
-          <w:t>http://www.chartjs.org/docs/l</w:t>
-        </w:r>
-        <w:r>
-          <w:rPr>
-            <w:rStyle w:val="Hipervnculo"/>
-          </w:rPr>
-          <w:t>a</w:t>
-        </w:r>
-        <w:r>
-          <w:rPr>
-            <w:rStyle w:val="Hipervnculo"/>
-          </w:rPr>
-          <w:t>test/</w:t>
+          <w:t>http://www.chartjs.org/docs/latest/</w:t>
         </w:r>
       </w:hyperlink>
     </w:p>
@@ -4409,17 +4379,17 @@
       <w:pPr>
         <w:pStyle w:val="Ttulo3"/>
       </w:pPr>
-      <w:bookmarkStart w:id="14" w:name="_Toc444537698"/>
-      <w:bookmarkStart w:id="15" w:name="_Toc508913327"/>
+      <w:bookmarkStart w:id="15" w:name="_Toc444537698"/>
+      <w:bookmarkStart w:id="16" w:name="_Toc508914783"/>
       <w:r>
         <w:t xml:space="preserve">3.2.2 Fuente de información 2 sobre </w:t>
       </w:r>
-      <w:bookmarkEnd w:id="14"/>
+      <w:bookmarkEnd w:id="15"/>
       <w:proofErr w:type="spellStart"/>
       <w:r>
         <w:t>ChartJS</w:t>
       </w:r>
-      <w:bookmarkEnd w:id="15"/>
+      <w:bookmarkEnd w:id="16"/>
       <w:proofErr w:type="spellEnd"/>
     </w:p>
     <w:p>
@@ -4465,19 +4435,17 @@
       <w:pPr>
         <w:pStyle w:val="Ttulo3"/>
       </w:pPr>
-      <w:bookmarkStart w:id="16" w:name="_Toc444537699"/>
-      <w:bookmarkStart w:id="17" w:name="_Toc508913328"/>
-      <w:bookmarkStart w:id="18" w:name="_GoBack"/>
+      <w:bookmarkStart w:id="17" w:name="_Toc444537699"/>
+      <w:bookmarkStart w:id="18" w:name="_Toc508914784"/>
+      <w:r>
+        <w:t xml:space="preserve">3.2.3 Fuente de información 3 sobre </w:t>
+      </w:r>
+      <w:bookmarkEnd w:id="17"/>
+      <w:proofErr w:type="spellStart"/>
+      <w:r>
+        <w:t>ChartJS</w:t>
+      </w:r>
       <w:bookmarkEnd w:id="18"/>
-      <w:r>
-        <w:t xml:space="preserve">3.2.3 Fuente de información 3 sobre </w:t>
-      </w:r>
-      <w:bookmarkEnd w:id="16"/>
-      <w:proofErr w:type="spellStart"/>
-      <w:r>
-        <w:t>ChartJS</w:t>
-      </w:r>
-      <w:bookmarkEnd w:id="17"/>
       <w:proofErr w:type="spellEnd"/>
     </w:p>
     <w:p>
@@ -4518,7 +4486,7 @@
       <w:pPr>
         <w:pStyle w:val="Ttulo2"/>
       </w:pPr>
-      <w:bookmarkStart w:id="19" w:name="_Toc508913329"/>
+      <w:bookmarkStart w:id="19" w:name="_Toc508914785"/>
       <w:r>
         <w:t xml:space="preserve">3.3 </w:t>
       </w:r>
@@ -4534,7 +4502,7 @@
       <w:pPr>
         <w:pStyle w:val="Ttulo3"/>
       </w:pPr>
-      <w:bookmarkStart w:id="20" w:name="_Toc508913330"/>
+      <w:bookmarkStart w:id="20" w:name="_Toc508914786"/>
       <w:r>
         <w:t>3.3.1 Fuente de información 1 sobre la tecnología específica B</w:t>
       </w:r>
@@ -4544,7 +4512,7 @@
       <w:pPr>
         <w:pStyle w:val="Ttulo3"/>
       </w:pPr>
-      <w:bookmarkStart w:id="21" w:name="_Toc508913331"/>
+      <w:bookmarkStart w:id="21" w:name="_Toc508914787"/>
       <w:r>
         <w:t>3.3.2 Fuente de información 2 sobre la tecnología específica B</w:t>
       </w:r>
@@ -4554,7 +4522,7 @@
       <w:pPr>
         <w:pStyle w:val="Ttulo3"/>
       </w:pPr>
-      <w:bookmarkStart w:id="22" w:name="_Toc508913332"/>
+      <w:bookmarkStart w:id="22" w:name="_Toc508914788"/>
       <w:r>
         <w:t>3.3.n Fuente de información n sobre la tecnología específica B</w:t>
       </w:r>
@@ -4565,7 +4533,7 @@
       <w:pPr>
         <w:pStyle w:val="Ttulo1"/>
       </w:pPr>
-      <w:bookmarkStart w:id="23" w:name="_Toc508913333"/>
+      <w:bookmarkStart w:id="23" w:name="_Toc508914789"/>
       <w:r>
         <w:lastRenderedPageBreak/>
         <w:t xml:space="preserve">4. </w:t>
@@ -4582,7 +4550,7 @@
       <w:pPr>
         <w:pStyle w:val="Ttulo2"/>
       </w:pPr>
-      <w:bookmarkStart w:id="24" w:name="_Toc508913334"/>
+      <w:bookmarkStart w:id="24" w:name="_Toc508914790"/>
       <w:r>
         <w:t>4</w:t>
       </w:r>
@@ -4604,7 +4572,7 @@
       <w:pPr>
         <w:pStyle w:val="Ttulo3"/>
       </w:pPr>
-      <w:bookmarkStart w:id="25" w:name="_Toc508913335"/>
+      <w:bookmarkStart w:id="25" w:name="_Toc508914791"/>
       <w:r>
         <w:t>4.1.1 Curso no gratuito 1 sobre el tipo de tecnología en general</w:t>
       </w:r>
@@ -4614,7 +4582,7 @@
       <w:pPr>
         <w:pStyle w:val="Ttulo3"/>
       </w:pPr>
-      <w:bookmarkStart w:id="26" w:name="_Toc508913336"/>
+      <w:bookmarkStart w:id="26" w:name="_Toc508914792"/>
       <w:r>
         <w:t>4.1.2 Curso no gratuito 2 sobre el tipo de tecnología en general</w:t>
       </w:r>
@@ -4624,7 +4592,7 @@
       <w:pPr>
         <w:pStyle w:val="Ttulo3"/>
       </w:pPr>
-      <w:bookmarkStart w:id="27" w:name="_Toc508913337"/>
+      <w:bookmarkStart w:id="27" w:name="_Toc508914793"/>
       <w:r>
         <w:t>4.1.n Curso no gratuito n sobre el tipo de tecnología en general</w:t>
       </w:r>
@@ -4635,7 +4603,7 @@
       <w:pPr>
         <w:pStyle w:val="Ttulo2"/>
       </w:pPr>
-      <w:bookmarkStart w:id="28" w:name="_Toc508913338"/>
+      <w:bookmarkStart w:id="28" w:name="_Toc508914794"/>
       <w:r>
         <w:t>4.2 Cursos</w:t>
       </w:r>
@@ -4657,7 +4625,7 @@
       <w:pPr>
         <w:pStyle w:val="Ttulo3"/>
       </w:pPr>
-      <w:bookmarkStart w:id="29" w:name="_Toc508913339"/>
+      <w:bookmarkStart w:id="29" w:name="_Toc508914795"/>
       <w:r>
         <w:t>4.2.1 Curso no gratuito 1 sobre la tecnología específica A</w:t>
       </w:r>
@@ -4667,7 +4635,7 @@
       <w:pPr>
         <w:pStyle w:val="Ttulo3"/>
       </w:pPr>
-      <w:bookmarkStart w:id="30" w:name="_Toc508913340"/>
+      <w:bookmarkStart w:id="30" w:name="_Toc508914796"/>
       <w:r>
         <w:t>4.2.2 Curso no gratuito</w:t>
       </w:r>
@@ -4683,7 +4651,7 @@
       <w:pPr>
         <w:pStyle w:val="Ttulo3"/>
       </w:pPr>
-      <w:bookmarkStart w:id="31" w:name="_Toc508913341"/>
+      <w:bookmarkStart w:id="31" w:name="_Toc508914797"/>
       <w:r>
         <w:t>4.2.</w:t>
       </w:r>
@@ -4706,7 +4674,7 @@
       <w:pPr>
         <w:pStyle w:val="Ttulo2"/>
       </w:pPr>
-      <w:bookmarkStart w:id="32" w:name="_Toc508913342"/>
+      <w:bookmarkStart w:id="32" w:name="_Toc508914798"/>
       <w:r>
         <w:t>4.3 Cursos</w:t>
       </w:r>
@@ -4728,7 +4696,7 @@
       <w:pPr>
         <w:pStyle w:val="Ttulo3"/>
       </w:pPr>
-      <w:bookmarkStart w:id="33" w:name="_Toc508913343"/>
+      <w:bookmarkStart w:id="33" w:name="_Toc508914799"/>
       <w:r>
         <w:t>4.3.1 Curso no gratuito 1 sobre la tecnología específica B</w:t>
       </w:r>
@@ -4738,7 +4706,7 @@
       <w:pPr>
         <w:pStyle w:val="Ttulo3"/>
       </w:pPr>
-      <w:bookmarkStart w:id="34" w:name="_Toc508913344"/>
+      <w:bookmarkStart w:id="34" w:name="_Toc508914800"/>
       <w:r>
         <w:t>4.3.2 Curso no gratuito 2 sobre la tecnología específica B</w:t>
       </w:r>
@@ -4748,7 +4716,7 @@
       <w:pPr>
         <w:pStyle w:val="Ttulo3"/>
       </w:pPr>
-      <w:bookmarkStart w:id="35" w:name="_Toc508913345"/>
+      <w:bookmarkStart w:id="35" w:name="_Toc508914801"/>
       <w:r>
         <w:t>4.3.n Curso no gratuito n sobre la tecnología específica B</w:t>
       </w:r>
@@ -4759,7 +4727,7 @@
       <w:pPr>
         <w:pStyle w:val="Ttulo1"/>
       </w:pPr>
-      <w:bookmarkStart w:id="36" w:name="_Toc508913346"/>
+      <w:bookmarkStart w:id="36" w:name="_Toc508914802"/>
       <w:r>
         <w:t xml:space="preserve">5. </w:t>
       </w:r>
@@ -4775,7 +4743,7 @@
       <w:pPr>
         <w:pStyle w:val="Ttulo2"/>
       </w:pPr>
-      <w:bookmarkStart w:id="37" w:name="_Toc508913347"/>
+      <w:bookmarkStart w:id="37" w:name="_Toc508914803"/>
       <w:r>
         <w:t>5</w:t>
       </w:r>
@@ -4797,7 +4765,7 @@
       <w:pPr>
         <w:pStyle w:val="Ttulo3"/>
       </w:pPr>
-      <w:bookmarkStart w:id="38" w:name="_Toc508913348"/>
+      <w:bookmarkStart w:id="38" w:name="_Toc508914804"/>
       <w:r>
         <w:t>5.1.1 Curso gratuito 1 sobre el tipo de tecnología en general</w:t>
       </w:r>
@@ -4807,7 +4775,7 @@
       <w:pPr>
         <w:pStyle w:val="Ttulo3"/>
       </w:pPr>
-      <w:bookmarkStart w:id="39" w:name="_Toc508913349"/>
+      <w:bookmarkStart w:id="39" w:name="_Toc508914805"/>
       <w:r>
         <w:t>5.1.2 Curso gratuito 2 sobre el tipo de tecnología en general</w:t>
       </w:r>
@@ -4817,7 +4785,7 @@
       <w:pPr>
         <w:pStyle w:val="Ttulo3"/>
       </w:pPr>
-      <w:bookmarkStart w:id="40" w:name="_Toc508913350"/>
+      <w:bookmarkStart w:id="40" w:name="_Toc508914806"/>
       <w:r>
         <w:t>5.1.n Curso gratuito n sobre el tipo de tecnología en general</w:t>
       </w:r>
@@ -4828,7 +4796,7 @@
       <w:pPr>
         <w:pStyle w:val="Ttulo2"/>
       </w:pPr>
-      <w:bookmarkStart w:id="41" w:name="_Toc508913351"/>
+      <w:bookmarkStart w:id="41" w:name="_Toc508914807"/>
       <w:r>
         <w:lastRenderedPageBreak/>
         <w:t>5.2 Cursos</w:t>
@@ -4851,7 +4819,7 @@
       <w:pPr>
         <w:pStyle w:val="Ttulo3"/>
       </w:pPr>
-      <w:bookmarkStart w:id="42" w:name="_Toc508913352"/>
+      <w:bookmarkStart w:id="42" w:name="_Toc508914808"/>
       <w:r>
         <w:t>5.2.1 Curso gratuito 1 sobre la tecnología específica A</w:t>
       </w:r>
@@ -4861,7 +4829,7 @@
       <w:pPr>
         <w:pStyle w:val="Ttulo3"/>
       </w:pPr>
-      <w:bookmarkStart w:id="43" w:name="_Toc508913353"/>
+      <w:bookmarkStart w:id="43" w:name="_Toc508914809"/>
       <w:r>
         <w:t>5.2.2 Curso gratuito 2 sobre la tecnología específica A</w:t>
       </w:r>
@@ -4871,7 +4839,7 @@
       <w:pPr>
         <w:pStyle w:val="Ttulo3"/>
       </w:pPr>
-      <w:bookmarkStart w:id="44" w:name="_Toc508913354"/>
+      <w:bookmarkStart w:id="44" w:name="_Toc508914810"/>
       <w:r>
         <w:t>5.2.n Curso gratuito n sobre la tecnología especifica A</w:t>
       </w:r>
@@ -4886,7 +4854,7 @@
       <w:pPr>
         <w:pStyle w:val="Ttulo2"/>
       </w:pPr>
-      <w:bookmarkStart w:id="45" w:name="_Toc508913355"/>
+      <w:bookmarkStart w:id="45" w:name="_Toc508914811"/>
       <w:r>
         <w:t>5.3 Cursos</w:t>
       </w:r>
@@ -4908,7 +4876,7 @@
       <w:pPr>
         <w:pStyle w:val="Ttulo3"/>
       </w:pPr>
-      <w:bookmarkStart w:id="46" w:name="_Toc508913356"/>
+      <w:bookmarkStart w:id="46" w:name="_Toc508914812"/>
       <w:r>
         <w:t xml:space="preserve">5.3.1 Curso gratuito 1 sobre la tecnología específica </w:t>
       </w:r>
@@ -4921,7 +4889,7 @@
       <w:pPr>
         <w:pStyle w:val="Ttulo3"/>
       </w:pPr>
-      <w:bookmarkStart w:id="47" w:name="_Toc508913357"/>
+      <w:bookmarkStart w:id="47" w:name="_Toc508914813"/>
       <w:r>
         <w:t xml:space="preserve">5.3.2 Curso gratuito 2 sobre la tecnología específica </w:t>
       </w:r>
@@ -4934,7 +4902,7 @@
       <w:pPr>
         <w:pStyle w:val="Ttulo3"/>
       </w:pPr>
-      <w:bookmarkStart w:id="48" w:name="_Toc508913358"/>
+      <w:bookmarkStart w:id="48" w:name="_Toc508914814"/>
       <w:r>
         <w:t xml:space="preserve">5.3.n Curso gratuito n sobre la tecnología especifica </w:t>
       </w:r>
@@ -4948,7 +4916,7 @@
       <w:pPr>
         <w:pStyle w:val="Ttulo1"/>
       </w:pPr>
-      <w:bookmarkStart w:id="49" w:name="_Toc508913359"/>
+      <w:bookmarkStart w:id="49" w:name="_Toc508914815"/>
       <w:r>
         <w:t xml:space="preserve">6. Ayudas </w:t>
       </w:r>
@@ -4966,7 +4934,7 @@
       <w:pPr>
         <w:pStyle w:val="Ttulo1"/>
       </w:pPr>
-      <w:bookmarkStart w:id="50" w:name="_Toc508913360"/>
+      <w:bookmarkStart w:id="50" w:name="_Toc508914816"/>
       <w:r>
         <w:t>7. Recursos para implementar las tecnologías</w:t>
       </w:r>
@@ -4976,89 +4944,503 @@
       <w:pPr>
         <w:pStyle w:val="Ttulo2"/>
       </w:pPr>
-      <w:bookmarkStart w:id="51" w:name="_Toc508913361"/>
-      <w:r>
-        <w:t xml:space="preserve">7.1 Recursos </w:t>
-      </w:r>
-      <w:r>
-        <w:t>para implementar la tecnología A</w:t>
+      <w:bookmarkStart w:id="51" w:name="_Toc444537732"/>
+      <w:bookmarkStart w:id="52" w:name="_Toc508914817"/>
+      <w:r>
+        <w:t xml:space="preserve">7.1 Recursos para implementar </w:t>
       </w:r>
       <w:bookmarkEnd w:id="51"/>
+      <w:proofErr w:type="spellStart"/>
+      <w:r>
+        <w:t>ChartJS</w:t>
+      </w:r>
+      <w:bookmarkEnd w:id="52"/>
+      <w:proofErr w:type="spellEnd"/>
     </w:p>
     <w:p>
       <w:pPr>
         <w:pStyle w:val="Ttulo3"/>
       </w:pPr>
-      <w:bookmarkStart w:id="52" w:name="_Toc508913362"/>
-      <w:r>
-        <w:t>7.1.1 Recursos gratuitos para implementar la tecnología A</w:t>
-      </w:r>
-      <w:bookmarkEnd w:id="52"/>
+      <w:bookmarkStart w:id="53" w:name="_Toc444537733"/>
+      <w:bookmarkStart w:id="54" w:name="_Toc508914818"/>
+      <w:r>
+        <w:t xml:space="preserve">7.1.1 Recursos gratuitos para </w:t>
+      </w:r>
+      <w:bookmarkEnd w:id="53"/>
+      <w:proofErr w:type="spellStart"/>
+      <w:r>
+        <w:t>ChartJS</w:t>
+      </w:r>
+      <w:bookmarkEnd w:id="54"/>
+      <w:proofErr w:type="spellEnd"/>
+    </w:p>
+    <w:p>
+      <w:r>
+        <w:t xml:space="preserve">En cuanto a los recursos gratuitos necesarios para desarrollar gráficos con esta librería, son bastantes simples. Bastaría con un IDE configurado para desarrollar código en JavaScript, ya que la librería es </w:t>
+      </w:r>
+      <w:proofErr w:type="spellStart"/>
+      <w:r>
+        <w:t>OpenSource</w:t>
+      </w:r>
+      <w:proofErr w:type="spellEnd"/>
+      <w:r>
+        <w:t>.</w:t>
+      </w:r>
+    </w:p>
+    <w:p>
+      <w:r>
+        <w:t xml:space="preserve">Como </w:t>
+      </w:r>
+      <w:proofErr w:type="spellStart"/>
+      <w:r>
+        <w:t>IDE’s</w:t>
+      </w:r>
+      <w:proofErr w:type="spellEnd"/>
+      <w:r>
+        <w:t xml:space="preserve"> gratuitos destacamos los siguientes:</w:t>
+      </w:r>
+    </w:p>
+    <w:p>
+      <w:pPr>
+        <w:pStyle w:val="Prrafodelista"/>
+        <w:numPr>
+          <w:ilvl w:val="0"/>
+          <w:numId w:val="5"/>
+        </w:numPr>
+      </w:pPr>
+      <w:r>
+        <w:t xml:space="preserve">Visual Studio </w:t>
+      </w:r>
+      <w:proofErr w:type="spellStart"/>
+      <w:r>
+        <w:t>Code</w:t>
+      </w:r>
+      <w:proofErr w:type="spellEnd"/>
+    </w:p>
+    <w:p>
+      <w:pPr>
+        <w:pStyle w:val="Prrafodelista"/>
+        <w:numPr>
+          <w:ilvl w:val="0"/>
+          <w:numId w:val="5"/>
+        </w:numPr>
+      </w:pPr>
+      <w:r>
+        <w:t>Brackets</w:t>
+      </w:r>
+    </w:p>
+    <w:p>
+      <w:pPr>
+        <w:pStyle w:val="Prrafodelista"/>
+        <w:numPr>
+          <w:ilvl w:val="0"/>
+          <w:numId w:val="5"/>
+        </w:numPr>
+      </w:pPr>
+      <w:r>
+        <w:t>NetBeans</w:t>
+      </w:r>
+    </w:p>
+    <w:p>
+      <w:pPr>
+        <w:pStyle w:val="Prrafodelista"/>
+        <w:numPr>
+          <w:ilvl w:val="0"/>
+          <w:numId w:val="5"/>
+        </w:numPr>
+      </w:pPr>
+      <w:r>
+        <w:t>Sublime Text 3</w:t>
+      </w:r>
     </w:p>
     <w:p>
       <w:pPr>
         <w:pStyle w:val="Ttulo3"/>
       </w:pPr>
-      <w:bookmarkStart w:id="53" w:name="_Toc508913363"/>
-      <w:r>
-        <w:t>7.1.</w:t>
+      <w:bookmarkStart w:id="55" w:name="_Toc444537734"/>
+      <w:bookmarkStart w:id="56" w:name="_Toc508914819"/>
+      <w:r>
+        <w:t xml:space="preserve">7.1.2 Recursos no gratuitos para </w:t>
+      </w:r>
+      <w:bookmarkEnd w:id="55"/>
+      <w:proofErr w:type="spellStart"/>
+      <w:r>
+        <w:t>ChartJS</w:t>
+      </w:r>
+      <w:bookmarkEnd w:id="56"/>
+      <w:proofErr w:type="spellEnd"/>
+    </w:p>
+    <w:p>
+      <w:r>
+        <w:t>Por otro lado, en cuanto a los recursos de pago necesarios para desarrollar gráficos con esta librería, podemos dividirlos en dos grupos:</w:t>
+      </w:r>
+    </w:p>
+    <w:p>
+      <w:pPr>
+        <w:pStyle w:val="Prrafodelista"/>
+        <w:numPr>
+          <w:ilvl w:val="0"/>
+          <w:numId w:val="6"/>
+        </w:numPr>
+      </w:pPr>
+      <w:r>
+        <w:t>Hardware</w:t>
+      </w:r>
+    </w:p>
+    <w:p>
+      <w:r>
+        <w:t>Se necesitaría un equipo lo suficientemente potente para poder desarrollar con cierta comodidad y rapidez.</w:t>
+      </w:r>
+    </w:p>
+    <w:p>
+      <w:pPr>
+        <w:pStyle w:val="Prrafodelista"/>
+        <w:numPr>
+          <w:ilvl w:val="0"/>
+          <w:numId w:val="6"/>
+        </w:numPr>
+      </w:pPr>
+      <w:r>
+        <w:t>IDE</w:t>
+      </w:r>
+    </w:p>
+    <w:p>
+      <w:r>
+        <w:lastRenderedPageBreak/>
+        <w:t>Además, para aumentar el rendimiento del desarrollador, podemos optar por adquirir un IDE de pago que aporta mayores funcionalidades</w:t>
+      </w:r>
+      <w:r>
+        <w:t xml:space="preserve"> y características</w:t>
+      </w:r>
+      <w:r>
+        <w:t xml:space="preserve">. </w:t>
+      </w:r>
+    </w:p>
+    <w:p>
+      <w:r>
+        <w:t>Aquí enumeramos algunos de los más populares y sus precios:</w:t>
+      </w:r>
+    </w:p>
+    <w:p>
+      <w:r>
+        <w:t>- Komodo</w:t>
+      </w:r>
+    </w:p>
+    <w:p>
+      <w:pPr>
+        <w:jc w:val="center"/>
+      </w:pPr>
+      <w:r>
+        <w:rPr>
+          <w:noProof/>
+        </w:rPr>
+        <w:drawing>
+          <wp:inline distT="0" distB="0" distL="0" distR="0" wp14:anchorId="2321D637" wp14:editId="6423CBA1">
+            <wp:extent cx="2133600" cy="3391151"/>
+            <wp:effectExtent l="0" t="0" r="0" b="0"/>
+            <wp:docPr id="2" name="Imagen 2"/>
+            <wp:cNvGraphicFramePr>
+              <a:graphicFrameLocks xmlns:a="http://schemas.openxmlformats.org/drawingml/2006/main" noChangeAspect="1"/>
+            </wp:cNvGraphicFramePr>
+            <a:graphic xmlns:a="http://schemas.openxmlformats.org/drawingml/2006/main">
+              <a:graphicData uri="http://schemas.openxmlformats.org/drawingml/2006/picture">
+                <pic:pic xmlns:pic="http://schemas.openxmlformats.org/drawingml/2006/picture">
+                  <pic:nvPicPr>
+                    <pic:cNvPr id="1" name=""/>
+                    <pic:cNvPicPr/>
+                  </pic:nvPicPr>
+                  <pic:blipFill>
+                    <a:blip r:embed="rId17"/>
+                    <a:stretch>
+                      <a:fillRect/>
+                    </a:stretch>
+                  </pic:blipFill>
+                  <pic:spPr>
+                    <a:xfrm>
+                      <a:off x="0" y="0"/>
+                      <a:ext cx="2134769" cy="3393009"/>
+                    </a:xfrm>
+                    <a:prstGeom prst="rect">
+                      <a:avLst/>
+                    </a:prstGeom>
+                  </pic:spPr>
+                </pic:pic>
+              </a:graphicData>
+            </a:graphic>
+          </wp:inline>
+        </w:drawing>
+      </w:r>
+    </w:p>
+    <w:p>
+      <w:pPr>
+        <w:rPr>
+          <w:rStyle w:val="Hipervnculo"/>
+          <w:lang w:val="en-GB"/>
+        </w:rPr>
+      </w:pPr>
+      <w:r>
+        <w:rPr>
+          <w:lang w:val="en-GB"/>
+        </w:rPr>
+        <w:t xml:space="preserve">Enlace: </w:t>
+      </w:r>
+      <w:hyperlink r:id="rId18" w:history="1">
+        <w:r>
+          <w:rPr>
+            <w:rStyle w:val="Hipervnculo"/>
+            <w:lang w:val="en-GB"/>
+          </w:rPr>
+          <w:t>https://www.activestate.c</w:t>
+        </w:r>
+        <w:r>
+          <w:rPr>
+            <w:rStyle w:val="Hipervnculo"/>
+            <w:lang w:val="en-GB"/>
+          </w:rPr>
+          <w:t>o</w:t>
+        </w:r>
+        <w:r>
+          <w:rPr>
+            <w:rStyle w:val="Hipervnculo"/>
+            <w:lang w:val="en-GB"/>
+          </w:rPr>
+          <w:t>m/komodo-ide</w:t>
+        </w:r>
+      </w:hyperlink>
+    </w:p>
+    <w:p>
+      <w:r>
+        <w:t xml:space="preserve">- </w:t>
+      </w:r>
+      <w:proofErr w:type="spellStart"/>
+      <w:r>
+        <w:t>Webstorm</w:t>
+      </w:r>
+      <w:proofErr w:type="spellEnd"/>
+    </w:p>
+    <w:p>
+      <w:pPr>
+        <w:jc w:val="center"/>
+      </w:pPr>
+      <w:r>
+        <w:rPr>
+          <w:noProof/>
+        </w:rPr>
+        <w:drawing>
+          <wp:inline distT="0" distB="0" distL="0" distR="0" wp14:anchorId="4C47BC8C" wp14:editId="771937A0">
+            <wp:extent cx="1771650" cy="2447925"/>
+            <wp:effectExtent l="0" t="0" r="0" b="9525"/>
+            <wp:docPr id="3" name="Imagen 3"/>
+            <wp:cNvGraphicFramePr>
+              <a:graphicFrameLocks xmlns:a="http://schemas.openxmlformats.org/drawingml/2006/main" noChangeAspect="1"/>
+            </wp:cNvGraphicFramePr>
+            <a:graphic xmlns:a="http://schemas.openxmlformats.org/drawingml/2006/main">
+              <a:graphicData uri="http://schemas.openxmlformats.org/drawingml/2006/picture">
+                <pic:pic xmlns:pic="http://schemas.openxmlformats.org/drawingml/2006/picture">
+                  <pic:nvPicPr>
+                    <pic:cNvPr id="1" name=""/>
+                    <pic:cNvPicPr/>
+                  </pic:nvPicPr>
+                  <pic:blipFill>
+                    <a:blip r:embed="rId19"/>
+                    <a:stretch>
+                      <a:fillRect/>
+                    </a:stretch>
+                  </pic:blipFill>
+                  <pic:spPr>
+                    <a:xfrm>
+                      <a:off x="0" y="0"/>
+                      <a:ext cx="1771650" cy="2447925"/>
+                    </a:xfrm>
+                    <a:prstGeom prst="rect">
+                      <a:avLst/>
+                    </a:prstGeom>
+                  </pic:spPr>
+                </pic:pic>
+              </a:graphicData>
+            </a:graphic>
+          </wp:inline>
+        </w:drawing>
+      </w:r>
+    </w:p>
+    <w:p>
+      <w:pPr>
+        <w:rPr>
+          <w:rStyle w:val="Hipervnculo"/>
+          <w:lang w:val="en-GB"/>
+        </w:rPr>
+      </w:pPr>
+      <w:r>
+        <w:rPr>
+          <w:lang w:val="en-GB"/>
+        </w:rPr>
+        <w:t xml:space="preserve">Enlace: </w:t>
+      </w:r>
+      <w:hyperlink r:id="rId20" w:history="1">
+        <w:r>
+          <w:rPr>
+            <w:rStyle w:val="Hipervnculo"/>
+            <w:lang w:val="en-GB"/>
+          </w:rPr>
+          <w:t>https://www.jetbrains.com</w:t>
+        </w:r>
+        <w:r>
+          <w:rPr>
+            <w:rStyle w:val="Hipervnculo"/>
+            <w:lang w:val="en-GB"/>
+          </w:rPr>
+          <w:t>/</w:t>
+        </w:r>
+        <w:r>
+          <w:rPr>
+            <w:rStyle w:val="Hipervnculo"/>
+            <w:lang w:val="en-GB"/>
+          </w:rPr>
+          <w:t>webstorm/</w:t>
+        </w:r>
+      </w:hyperlink>
+    </w:p>
+    <w:p>
+      <w:r>
+        <w:t>- Visual Studio</w:t>
+      </w:r>
+    </w:p>
+    <w:p>
+      <w:pPr>
+        <w:jc w:val="center"/>
+      </w:pPr>
+      <w:r>
+        <w:rPr>
+          <w:noProof/>
+        </w:rPr>
+        <w:lastRenderedPageBreak/>
+        <w:drawing>
+          <wp:inline distT="0" distB="0" distL="0" distR="0" wp14:anchorId="1D77DD21" wp14:editId="1A6AF2F6">
+            <wp:extent cx="5400040" cy="1228090"/>
+            <wp:effectExtent l="0" t="0" r="0" b="0"/>
+            <wp:docPr id="4" name="Imagen 4"/>
+            <wp:cNvGraphicFramePr>
+              <a:graphicFrameLocks xmlns:a="http://schemas.openxmlformats.org/drawingml/2006/main" noChangeAspect="1"/>
+            </wp:cNvGraphicFramePr>
+            <a:graphic xmlns:a="http://schemas.openxmlformats.org/drawingml/2006/main">
+              <a:graphicData uri="http://schemas.openxmlformats.org/drawingml/2006/picture">
+                <pic:pic xmlns:pic="http://schemas.openxmlformats.org/drawingml/2006/picture">
+                  <pic:nvPicPr>
+                    <pic:cNvPr id="1" name=""/>
+                    <pic:cNvPicPr/>
+                  </pic:nvPicPr>
+                  <pic:blipFill>
+                    <a:blip r:embed="rId21"/>
+                    <a:stretch>
+                      <a:fillRect/>
+                    </a:stretch>
+                  </pic:blipFill>
+                  <pic:spPr>
+                    <a:xfrm>
+                      <a:off x="0" y="0"/>
+                      <a:ext cx="5400040" cy="1228090"/>
+                    </a:xfrm>
+                    <a:prstGeom prst="rect">
+                      <a:avLst/>
+                    </a:prstGeom>
+                  </pic:spPr>
+                </pic:pic>
+              </a:graphicData>
+            </a:graphic>
+          </wp:inline>
+        </w:drawing>
+      </w:r>
+    </w:p>
+    <w:p>
+      <w:pPr>
+        <w:rPr>
+          <w:lang w:val="en-GB"/>
+        </w:rPr>
+      </w:pPr>
+      <w:r>
+        <w:rPr>
+          <w:lang w:val="en-GB"/>
+        </w:rPr>
+        <w:t xml:space="preserve">Enlace: </w:t>
+      </w:r>
+      <w:hyperlink r:id="rId22" w:history="1">
+        <w:r>
+          <w:rPr>
+            <w:rStyle w:val="Hipervnculo"/>
+            <w:lang w:val="en-GB"/>
+          </w:rPr>
+          <w:t>https://www.visualstudio.co</w:t>
+        </w:r>
+        <w:r>
+          <w:rPr>
+            <w:rStyle w:val="Hipervnculo"/>
+            <w:lang w:val="en-GB"/>
+          </w:rPr>
+          <w:t>m</w:t>
+        </w:r>
+        <w:r>
+          <w:rPr>
+            <w:rStyle w:val="Hipervnculo"/>
+            <w:lang w:val="en-GB"/>
+          </w:rPr>
+          <w:t>/es/vs/pricing/</w:t>
+        </w:r>
+      </w:hyperlink>
+    </w:p>
+    <w:p>
+      <w:pPr>
+        <w:rPr>
+          <w:lang w:val="en-GB"/>
+        </w:rPr>
+      </w:pPr>
+    </w:p>
+    <w:p>
+      <w:pPr>
+        <w:pStyle w:val="Ttulo2"/>
+      </w:pPr>
+      <w:bookmarkStart w:id="57" w:name="_Toc508914820"/>
+      <w:r>
+        <w:t xml:space="preserve">7.2 Recursos para implementar la tecnología </w:t>
+      </w:r>
+      <w:r>
+        <w:t>B</w:t>
+      </w:r>
+      <w:bookmarkEnd w:id="57"/>
+    </w:p>
+    <w:p>
+      <w:pPr>
+        <w:pStyle w:val="Ttulo3"/>
+      </w:pPr>
+      <w:bookmarkStart w:id="58" w:name="_Toc508914821"/>
+      <w:r>
+        <w:t xml:space="preserve">7.2.1 Recursos </w:t>
+      </w:r>
+      <w:r>
+        <w:t xml:space="preserve">gratuitos para implementar la tecnología </w:t>
+      </w:r>
+      <w:r>
+        <w:t>B</w:t>
+      </w:r>
+      <w:bookmarkEnd w:id="58"/>
+    </w:p>
+    <w:p>
+      <w:pPr>
+        <w:pStyle w:val="Ttulo3"/>
+      </w:pPr>
+      <w:bookmarkStart w:id="59" w:name="_Toc508914822"/>
+      <w:r>
+        <w:t>7.2.</w:t>
       </w:r>
       <w:r>
         <w:t>2</w:t>
       </w:r>
       <w:r>
-        <w:t xml:space="preserve"> Recursos no gratuitos para implementar la tecnología A</w:t>
-      </w:r>
-      <w:bookmarkEnd w:id="53"/>
-    </w:p>
-    <w:p/>
-    <w:p>
-      <w:pPr>
-        <w:pStyle w:val="Ttulo2"/>
-      </w:pPr>
-      <w:bookmarkStart w:id="54" w:name="_Toc508913364"/>
-      <w:r>
-        <w:t xml:space="preserve">7.2 Recursos para implementar la tecnología </w:t>
+        <w:t xml:space="preserve"> Recursos no gratuitos para implementar la tecnología </w:t>
       </w:r>
       <w:r>
         <w:t>B</w:t>
       </w:r>
-      <w:bookmarkEnd w:id="54"/>
-    </w:p>
-    <w:p>
-      <w:pPr>
-        <w:pStyle w:val="Ttulo3"/>
-      </w:pPr>
-      <w:bookmarkStart w:id="55" w:name="_Toc508913365"/>
-      <w:r>
-        <w:t xml:space="preserve">7.2.1 Recursos </w:t>
-      </w:r>
-      <w:r>
-        <w:t xml:space="preserve">gratuitos para implementar la tecnología </w:t>
-      </w:r>
-      <w:r>
-        <w:t>B</w:t>
-      </w:r>
-      <w:bookmarkEnd w:id="55"/>
-    </w:p>
-    <w:p>
-      <w:pPr>
-        <w:pStyle w:val="Ttulo3"/>
-      </w:pPr>
-      <w:bookmarkStart w:id="56" w:name="_Toc508913366"/>
-      <w:r>
-        <w:t>7.2.</w:t>
-      </w:r>
-      <w:r>
-        <w:t>2</w:t>
-      </w:r>
-      <w:r>
-        <w:t xml:space="preserve"> Recursos no gratuitos para implementar la tecnología </w:t>
-      </w:r>
-      <w:r>
-        <w:t>B</w:t>
-      </w:r>
-      <w:bookmarkEnd w:id="56"/>
+      <w:bookmarkEnd w:id="59"/>
     </w:p>
     <w:p/>
     <w:p/>
@@ -5066,11 +5448,11 @@
       <w:pPr>
         <w:pStyle w:val="Ttulo1"/>
       </w:pPr>
-      <w:bookmarkStart w:id="57" w:name="_Toc508913367"/>
+      <w:bookmarkStart w:id="60" w:name="_Toc508914823"/>
       <w:r>
         <w:t>8. Conclusiones</w:t>
       </w:r>
-      <w:bookmarkEnd w:id="57"/>
+      <w:bookmarkEnd w:id="60"/>
     </w:p>
     <w:p/>
     <w:p/>
@@ -5080,7 +5462,7 @@
     <w:p/>
     <w:p/>
     <w:sectPr>
-      <w:footerReference w:type="default" r:id="rId17"/>
+      <w:footerReference w:type="default" r:id="rId23"/>
       <w:pgSz w:w="11906" w:h="16838"/>
       <w:pgMar w:top="1417" w:right="1701" w:bottom="1417" w:left="1701" w:header="708" w:footer="708" w:gutter="0"/>
       <w:cols w:space="708"/>
@@ -5310,6 +5692,119 @@
     </w:lvl>
   </w:abstractNum>
   <w:abstractNum w:abstractNumId="1" w15:restartNumberingAfterBreak="0">
+    <w:nsid w:val="26DB495E"/>
+    <w:multiLevelType w:val="hybridMultilevel"/>
+    <w:tmpl w:val="D38C2CE4"/>
+    <w:lvl w:ilvl="0" w:tplc="0C0A0001">
+      <w:start w:val="1"/>
+      <w:numFmt w:val="bullet"/>
+      <w:lvlText w:val=""/>
+      <w:lvlJc w:val="left"/>
+      <w:pPr>
+        <w:ind w:left="720" w:hanging="360"/>
+      </w:pPr>
+      <w:rPr>
+        <w:rFonts w:ascii="Symbol" w:hAnsi="Symbol" w:hint="default"/>
+      </w:rPr>
+    </w:lvl>
+    <w:lvl w:ilvl="1" w:tplc="0C0A0003" w:tentative="1">
+      <w:start w:val="1"/>
+      <w:numFmt w:val="bullet"/>
+      <w:lvlText w:val="o"/>
+      <w:lvlJc w:val="left"/>
+      <w:pPr>
+        <w:ind w:left="1440" w:hanging="360"/>
+      </w:pPr>
+      <w:rPr>
+        <w:rFonts w:ascii="Courier New" w:hAnsi="Courier New" w:cs="Courier New" w:hint="default"/>
+      </w:rPr>
+    </w:lvl>
+    <w:lvl w:ilvl="2" w:tplc="0C0A0005" w:tentative="1">
+      <w:start w:val="1"/>
+      <w:numFmt w:val="bullet"/>
+      <w:lvlText w:val=""/>
+      <w:lvlJc w:val="left"/>
+      <w:pPr>
+        <w:ind w:left="2160" w:hanging="360"/>
+      </w:pPr>
+      <w:rPr>
+        <w:rFonts w:ascii="Wingdings" w:hAnsi="Wingdings" w:hint="default"/>
+      </w:rPr>
+    </w:lvl>
+    <w:lvl w:ilvl="3" w:tplc="0C0A0001" w:tentative="1">
+      <w:start w:val="1"/>
+      <w:numFmt w:val="bullet"/>
+      <w:lvlText w:val=""/>
+      <w:lvlJc w:val="left"/>
+      <w:pPr>
+        <w:ind w:left="2880" w:hanging="360"/>
+      </w:pPr>
+      <w:rPr>
+        <w:rFonts w:ascii="Symbol" w:hAnsi="Symbol" w:hint="default"/>
+      </w:rPr>
+    </w:lvl>
+    <w:lvl w:ilvl="4" w:tplc="0C0A0003" w:tentative="1">
+      <w:start w:val="1"/>
+      <w:numFmt w:val="bullet"/>
+      <w:lvlText w:val="o"/>
+      <w:lvlJc w:val="left"/>
+      <w:pPr>
+        <w:ind w:left="3600" w:hanging="360"/>
+      </w:pPr>
+      <w:rPr>
+        <w:rFonts w:ascii="Courier New" w:hAnsi="Courier New" w:cs="Courier New" w:hint="default"/>
+      </w:rPr>
+    </w:lvl>
+    <w:lvl w:ilvl="5" w:tplc="0C0A0005" w:tentative="1">
+      <w:start w:val="1"/>
+      <w:numFmt w:val="bullet"/>
+      <w:lvlText w:val=""/>
+      <w:lvlJc w:val="left"/>
+      <w:pPr>
+        <w:ind w:left="4320" w:hanging="360"/>
+      </w:pPr>
+      <w:rPr>
+        <w:rFonts w:ascii="Wingdings" w:hAnsi="Wingdings" w:hint="default"/>
+      </w:rPr>
+    </w:lvl>
+    <w:lvl w:ilvl="6" w:tplc="0C0A0001" w:tentative="1">
+      <w:start w:val="1"/>
+      <w:numFmt w:val="bullet"/>
+      <w:lvlText w:val=""/>
+      <w:lvlJc w:val="left"/>
+      <w:pPr>
+        <w:ind w:left="5040" w:hanging="360"/>
+      </w:pPr>
+      <w:rPr>
+        <w:rFonts w:ascii="Symbol" w:hAnsi="Symbol" w:hint="default"/>
+      </w:rPr>
+    </w:lvl>
+    <w:lvl w:ilvl="7" w:tplc="0C0A0003" w:tentative="1">
+      <w:start w:val="1"/>
+      <w:numFmt w:val="bullet"/>
+      <w:lvlText w:val="o"/>
+      <w:lvlJc w:val="left"/>
+      <w:pPr>
+        <w:ind w:left="5760" w:hanging="360"/>
+      </w:pPr>
+      <w:rPr>
+        <w:rFonts w:ascii="Courier New" w:hAnsi="Courier New" w:cs="Courier New" w:hint="default"/>
+      </w:rPr>
+    </w:lvl>
+    <w:lvl w:ilvl="8" w:tplc="0C0A0005" w:tentative="1">
+      <w:start w:val="1"/>
+      <w:numFmt w:val="bullet"/>
+      <w:lvlText w:val=""/>
+      <w:lvlJc w:val="left"/>
+      <w:pPr>
+        <w:ind w:left="6480" w:hanging="360"/>
+      </w:pPr>
+      <w:rPr>
+        <w:rFonts w:ascii="Wingdings" w:hAnsi="Wingdings" w:hint="default"/>
+      </w:rPr>
+    </w:lvl>
+  </w:abstractNum>
+  <w:abstractNum w:abstractNumId="2" w15:restartNumberingAfterBreak="0">
     <w:nsid w:val="304055AC"/>
     <w:multiLevelType w:val="hybridMultilevel"/>
     <w:tmpl w:val="B48CE602"/>
@@ -5398,7 +5893,120 @@
       </w:pPr>
     </w:lvl>
   </w:abstractNum>
-  <w:abstractNum w:abstractNumId="2" w15:restartNumberingAfterBreak="0">
+  <w:abstractNum w:abstractNumId="3" w15:restartNumberingAfterBreak="0">
+    <w:nsid w:val="407F0101"/>
+    <w:multiLevelType w:val="hybridMultilevel"/>
+    <w:tmpl w:val="523AFCAA"/>
+    <w:lvl w:ilvl="0" w:tplc="0C0A0001">
+      <w:start w:val="1"/>
+      <w:numFmt w:val="bullet"/>
+      <w:lvlText w:val=""/>
+      <w:lvlJc w:val="left"/>
+      <w:pPr>
+        <w:ind w:left="720" w:hanging="360"/>
+      </w:pPr>
+      <w:rPr>
+        <w:rFonts w:ascii="Symbol" w:hAnsi="Symbol" w:hint="default"/>
+      </w:rPr>
+    </w:lvl>
+    <w:lvl w:ilvl="1" w:tplc="0C0A0003" w:tentative="1">
+      <w:start w:val="1"/>
+      <w:numFmt w:val="bullet"/>
+      <w:lvlText w:val="o"/>
+      <w:lvlJc w:val="left"/>
+      <w:pPr>
+        <w:ind w:left="1440" w:hanging="360"/>
+      </w:pPr>
+      <w:rPr>
+        <w:rFonts w:ascii="Courier New" w:hAnsi="Courier New" w:cs="Courier New" w:hint="default"/>
+      </w:rPr>
+    </w:lvl>
+    <w:lvl w:ilvl="2" w:tplc="0C0A0005" w:tentative="1">
+      <w:start w:val="1"/>
+      <w:numFmt w:val="bullet"/>
+      <w:lvlText w:val=""/>
+      <w:lvlJc w:val="left"/>
+      <w:pPr>
+        <w:ind w:left="2160" w:hanging="360"/>
+      </w:pPr>
+      <w:rPr>
+        <w:rFonts w:ascii="Wingdings" w:hAnsi="Wingdings" w:hint="default"/>
+      </w:rPr>
+    </w:lvl>
+    <w:lvl w:ilvl="3" w:tplc="0C0A0001" w:tentative="1">
+      <w:start w:val="1"/>
+      <w:numFmt w:val="bullet"/>
+      <w:lvlText w:val=""/>
+      <w:lvlJc w:val="left"/>
+      <w:pPr>
+        <w:ind w:left="2880" w:hanging="360"/>
+      </w:pPr>
+      <w:rPr>
+        <w:rFonts w:ascii="Symbol" w:hAnsi="Symbol" w:hint="default"/>
+      </w:rPr>
+    </w:lvl>
+    <w:lvl w:ilvl="4" w:tplc="0C0A0003" w:tentative="1">
+      <w:start w:val="1"/>
+      <w:numFmt w:val="bullet"/>
+      <w:lvlText w:val="o"/>
+      <w:lvlJc w:val="left"/>
+      <w:pPr>
+        <w:ind w:left="3600" w:hanging="360"/>
+      </w:pPr>
+      <w:rPr>
+        <w:rFonts w:ascii="Courier New" w:hAnsi="Courier New" w:cs="Courier New" w:hint="default"/>
+      </w:rPr>
+    </w:lvl>
+    <w:lvl w:ilvl="5" w:tplc="0C0A0005" w:tentative="1">
+      <w:start w:val="1"/>
+      <w:numFmt w:val="bullet"/>
+      <w:lvlText w:val=""/>
+      <w:lvlJc w:val="left"/>
+      <w:pPr>
+        <w:ind w:left="4320" w:hanging="360"/>
+      </w:pPr>
+      <w:rPr>
+        <w:rFonts w:ascii="Wingdings" w:hAnsi="Wingdings" w:hint="default"/>
+      </w:rPr>
+    </w:lvl>
+    <w:lvl w:ilvl="6" w:tplc="0C0A0001" w:tentative="1">
+      <w:start w:val="1"/>
+      <w:numFmt w:val="bullet"/>
+      <w:lvlText w:val=""/>
+      <w:lvlJc w:val="left"/>
+      <w:pPr>
+        <w:ind w:left="5040" w:hanging="360"/>
+      </w:pPr>
+      <w:rPr>
+        <w:rFonts w:ascii="Symbol" w:hAnsi="Symbol" w:hint="default"/>
+      </w:rPr>
+    </w:lvl>
+    <w:lvl w:ilvl="7" w:tplc="0C0A0003" w:tentative="1">
+      <w:start w:val="1"/>
+      <w:numFmt w:val="bullet"/>
+      <w:lvlText w:val="o"/>
+      <w:lvlJc w:val="left"/>
+      <w:pPr>
+        <w:ind w:left="5760" w:hanging="360"/>
+      </w:pPr>
+      <w:rPr>
+        <w:rFonts w:ascii="Courier New" w:hAnsi="Courier New" w:cs="Courier New" w:hint="default"/>
+      </w:rPr>
+    </w:lvl>
+    <w:lvl w:ilvl="8" w:tplc="0C0A0005" w:tentative="1">
+      <w:start w:val="1"/>
+      <w:numFmt w:val="bullet"/>
+      <w:lvlText w:val=""/>
+      <w:lvlJc w:val="left"/>
+      <w:pPr>
+        <w:ind w:left="6480" w:hanging="360"/>
+      </w:pPr>
+      <w:rPr>
+        <w:rFonts w:ascii="Wingdings" w:hAnsi="Wingdings" w:hint="default"/>
+      </w:rPr>
+    </w:lvl>
+  </w:abstractNum>
+  <w:abstractNum w:abstractNumId="4" w15:restartNumberingAfterBreak="0">
     <w:nsid w:val="63673D64"/>
     <w:multiLevelType w:val="hybridMultilevel"/>
     <w:tmpl w:val="10EA503C"/>
@@ -5510,7 +6118,7 @@
       </w:rPr>
     </w:lvl>
   </w:abstractNum>
-  <w:abstractNum w:abstractNumId="3" w15:restartNumberingAfterBreak="0">
+  <w:abstractNum w:abstractNumId="5" w15:restartNumberingAfterBreak="0">
     <w:nsid w:val="69E54BA7"/>
     <w:multiLevelType w:val="multilevel"/>
     <w:tmpl w:val="0C0A001F"/>
@@ -5597,16 +6205,22 @@
     </w:lvl>
   </w:abstractNum>
   <w:num w:numId="1">
-    <w:abstractNumId w:val="1"/>
+    <w:abstractNumId w:val="2"/>
   </w:num>
   <w:num w:numId="2">
-    <w:abstractNumId w:val="3"/>
+    <w:abstractNumId w:val="5"/>
   </w:num>
   <w:num w:numId="3">
     <w:abstractNumId w:val="0"/>
   </w:num>
   <w:num w:numId="4">
-    <w:abstractNumId w:val="2"/>
+    <w:abstractNumId w:val="4"/>
+  </w:num>
+  <w:num w:numId="5">
+    <w:abstractNumId w:val="1"/>
+  </w:num>
+  <w:num w:numId="6">
+    <w:abstractNumId w:val="3"/>
   </w:num>
 </w:numbering>
 </file>
@@ -6550,7 +7164,7 @@
 </file>
 
 <file path=customXml/itemProps1.xml><?xml version="1.0" encoding="utf-8"?>
-<ds:datastoreItem xmlns:ds="http://schemas.openxmlformats.org/officeDocument/2006/customXml" ds:itemID="{EAB961FD-845A-4457-BF24-0551173D5181}">
+<ds:datastoreItem xmlns:ds="http://schemas.openxmlformats.org/officeDocument/2006/customXml" ds:itemID="{644441EC-A972-4834-A536-82F85EB85C8D}">
   <ds:schemaRefs>
     <ds:schemaRef ds:uri="http://schemas.openxmlformats.org/officeDocument/2006/bibliography"/>
   </ds:schemaRefs>

</xml_diff>